<commit_message>
Fixed unit testing. Added ReservationException class. Updated document.
</commit_message>
<xml_diff>
--- a/Project/Documentation/Nguyen_Project_Topic_Document.docx
+++ b/Project/Documentation/Nguyen_Project_Topic_Document.docx
@@ -138,7 +138,18 @@
           <w:sz w:val="22"/>
           <w:shd w:fill="auto" w:val="clear"/>
         </w:rPr>
-        <w:t xml:space="preserve">– interview each other to find something that each person is interested in.  This can be related to a hobby that the student has, a prior job that they had, or a sport that they like.  Brainstorm the topic to come up with a little information system that can be used as a topic for second year courses.  </w:t>
+        <w:t xml:space="preserve">–</w:t>
+      </w:r>
+      <w:r>
+        <w:rPr>
+          <w:rFonts w:ascii="Calibri" w:hAnsi="Calibri" w:cs="Calibri" w:eastAsia="Calibri"/>
+          <w:color w:val="auto"/>
+          <w:spacing w:val="0"/>
+          <w:position w:val="0"/>
+          <w:sz w:val="22"/>
+          <w:shd w:fill="auto" w:val="clear"/>
+        </w:rPr>
+        <w:t xml:space="preserve"> interview each other to find something that each person is interested in.  This can be related to a hobby that the student has, a prior job that they had, or a sport that they like.  Brainstorm the topic to come up with a little information system that can be used as a topic for second year courses.  </w:t>
       </w:r>
     </w:p>
     <w:p>
@@ -170,10 +181,12 @@
       </w:r>
     </w:p>
     <w:tbl>
-      <w:tblPr/>
+      <w:tblPr>
+        <w:tblInd w:w="108" w:type="dxa"/>
+      </w:tblPr>
       <w:tblGrid>
-        <w:gridCol w:w="2785"/>
-        <w:gridCol w:w="6565"/>
+        <w:gridCol w:w="2761"/>
+        <w:gridCol w:w="6481"/>
       </w:tblGrid>
       <w:tr>
         <w:trPr>
@@ -182,7 +195,7 @@
         </w:trPr>
         <w:tc>
           <w:tcPr>
-            <w:tcW w:w="2785" w:type="dxa"/>
+            <w:tcW w:w="2761" w:type="dxa"/>
             <w:tcBorders>
               <w:top w:val="single" w:color="000000" w:sz="4"/>
               <w:left w:val="single" w:color="000000" w:sz="4"/>
@@ -224,7 +237,7 @@
         </w:tc>
         <w:tc>
           <w:tcPr>
-            <w:tcW w:w="6565" w:type="dxa"/>
+            <w:tcW w:w="6481" w:type="dxa"/>
             <w:tcBorders>
               <w:top w:val="single" w:color="000000" w:sz="4"/>
               <w:left w:val="single" w:color="000000" w:sz="4"/>
@@ -272,7 +285,7 @@
         </w:trPr>
         <w:tc>
           <w:tcPr>
-            <w:tcW w:w="2785" w:type="dxa"/>
+            <w:tcW w:w="2761" w:type="dxa"/>
             <w:tcBorders>
               <w:top w:val="single" w:color="000000" w:sz="4"/>
               <w:left w:val="single" w:color="000000" w:sz="4"/>
@@ -314,7 +327,7 @@
         </w:tc>
         <w:tc>
           <w:tcPr>
-            <w:tcW w:w="6565" w:type="dxa"/>
+            <w:tcW w:w="6481" w:type="dxa"/>
             <w:tcBorders>
               <w:top w:val="single" w:color="000000" w:sz="4"/>
               <w:left w:val="single" w:color="000000" w:sz="4"/>
@@ -362,7 +375,7 @@
         </w:trPr>
         <w:tc>
           <w:tcPr>
-            <w:tcW w:w="2785" w:type="dxa"/>
+            <w:tcW w:w="2761" w:type="dxa"/>
             <w:tcBorders>
               <w:top w:val="single" w:color="000000" w:sz="4"/>
               <w:left w:val="single" w:color="000000" w:sz="4"/>
@@ -404,7 +417,7 @@
         </w:tc>
         <w:tc>
           <w:tcPr>
-            <w:tcW w:w="6565" w:type="dxa"/>
+            <w:tcW w:w="6481" w:type="dxa"/>
             <w:tcBorders>
               <w:top w:val="single" w:color="000000" w:sz="4"/>
               <w:left w:val="single" w:color="000000" w:sz="4"/>
@@ -490,7 +503,9 @@
       </w:r>
     </w:p>
     <w:tbl>
-      <w:tblPr/>
+      <w:tblPr>
+        <w:tblInd w:w="108" w:type="dxa"/>
+      </w:tblPr>
       <w:tblGrid>
         <w:gridCol w:w="4945"/>
       </w:tblGrid>
@@ -617,9 +632,11 @@
       </w:r>
     </w:p>
     <w:tbl>
-      <w:tblPr/>
+      <w:tblPr>
+        <w:tblInd w:w="108" w:type="dxa"/>
+      </w:tblPr>
       <w:tblGrid>
-        <w:gridCol w:w="9350"/>
+        <w:gridCol w:w="9242"/>
       </w:tblGrid>
       <w:tr>
         <w:trPr>
@@ -628,7 +645,7 @@
         </w:trPr>
         <w:tc>
           <w:tcPr>
-            <w:tcW w:w="9350" w:type="dxa"/>
+            <w:tcW w:w="9242" w:type="dxa"/>
             <w:tcBorders>
               <w:top w:val="single" w:color="000000" w:sz="4"/>
               <w:left w:val="single" w:color="000000" w:sz="4"/>
@@ -1042,11 +1059,13 @@
       </w:r>
     </w:p>
     <w:tbl>
-      <w:tblPr/>
+      <w:tblPr>
+        <w:tblInd w:w="108" w:type="dxa"/>
+      </w:tblPr>
       <w:tblGrid>
-        <w:gridCol w:w="2317"/>
-        <w:gridCol w:w="2200"/>
-        <w:gridCol w:w="4833"/>
+        <w:gridCol w:w="2295"/>
+        <w:gridCol w:w="2188"/>
+        <w:gridCol w:w="4759"/>
       </w:tblGrid>
       <w:tr>
         <w:trPr>
@@ -1055,7 +1074,7 @@
         </w:trPr>
         <w:tc>
           <w:tcPr>
-            <w:tcW w:w="2317" w:type="dxa"/>
+            <w:tcW w:w="2295" w:type="dxa"/>
             <w:tcBorders>
               <w:top w:val="single" w:color="000000" w:sz="4"/>
               <w:left w:val="single" w:color="000000" w:sz="4"/>
@@ -1097,7 +1116,7 @@
         </w:tc>
         <w:tc>
           <w:tcPr>
-            <w:tcW w:w="2200" w:type="dxa"/>
+            <w:tcW w:w="2188" w:type="dxa"/>
             <w:tcBorders>
               <w:top w:val="single" w:color="000000" w:sz="4"/>
               <w:left w:val="single" w:color="000000" w:sz="4"/>
@@ -1139,7 +1158,7 @@
         </w:tc>
         <w:tc>
           <w:tcPr>
-            <w:tcW w:w="4833" w:type="dxa"/>
+            <w:tcW w:w="4759" w:type="dxa"/>
             <w:tcBorders>
               <w:top w:val="single" w:color="000000" w:sz="4"/>
               <w:left w:val="single" w:color="000000" w:sz="4"/>
@@ -1187,14 +1206,14 @@
         </w:trPr>
         <w:tc>
           <w:tcPr>
-            <w:tcW w:w="2317" w:type="dxa"/>
-            <w:tcBorders>
-              <w:top w:val="single" w:color="000000" w:sz="4"/>
-              <w:left w:val="single" w:color="000000" w:sz="4"/>
-              <w:bottom w:val="single" w:color="000000" w:sz="4"/>
-              <w:right w:val="single" w:color="000000" w:sz="4"/>
-            </w:tcBorders>
-            <w:shd w:color="000000" w:fill="ffffff" w:val="clear"/>
+            <w:tcW w:w="2295" w:type="dxa"/>
+            <w:tcBorders>
+              <w:top w:val="single" w:color="000000" w:sz="4"/>
+              <w:left w:val="single" w:color="000000" w:sz="4"/>
+              <w:bottom w:val="single" w:color="000000" w:sz="4"/>
+              <w:right w:val="single" w:color="000000" w:sz="4"/>
+            </w:tcBorders>
+            <w:shd w:color="auto" w:fill="ffffff" w:val="clear"/>
             <w:tcMar>
               <w:left w:w="108" w:type="dxa"/>
               <w:right w:w="108" w:type="dxa"/>
@@ -1229,14 +1248,14 @@
         </w:tc>
         <w:tc>
           <w:tcPr>
-            <w:tcW w:w="2200" w:type="dxa"/>
-            <w:tcBorders>
-              <w:top w:val="single" w:color="000000" w:sz="4"/>
-              <w:left w:val="single" w:color="000000" w:sz="4"/>
-              <w:bottom w:val="single" w:color="000000" w:sz="4"/>
-              <w:right w:val="single" w:color="000000" w:sz="4"/>
-            </w:tcBorders>
-            <w:shd w:color="000000" w:fill="ffffff" w:val="clear"/>
+            <w:tcW w:w="2188" w:type="dxa"/>
+            <w:tcBorders>
+              <w:top w:val="single" w:color="000000" w:sz="4"/>
+              <w:left w:val="single" w:color="000000" w:sz="4"/>
+              <w:bottom w:val="single" w:color="000000" w:sz="4"/>
+              <w:right w:val="single" w:color="000000" w:sz="4"/>
+            </w:tcBorders>
+            <w:shd w:color="auto" w:fill="ffffff" w:val="clear"/>
             <w:tcMar>
               <w:left w:w="108" w:type="dxa"/>
               <w:right w:w="108" w:type="dxa"/>
@@ -1271,14 +1290,14 @@
         </w:tc>
         <w:tc>
           <w:tcPr>
-            <w:tcW w:w="4833" w:type="dxa"/>
-            <w:tcBorders>
-              <w:top w:val="single" w:color="000000" w:sz="4"/>
-              <w:left w:val="single" w:color="000000" w:sz="4"/>
-              <w:bottom w:val="single" w:color="000000" w:sz="4"/>
-              <w:right w:val="single" w:color="000000" w:sz="4"/>
-            </w:tcBorders>
-            <w:shd w:color="000000" w:fill="ffffff" w:val="clear"/>
+            <w:tcW w:w="4759" w:type="dxa"/>
+            <w:tcBorders>
+              <w:top w:val="single" w:color="000000" w:sz="4"/>
+              <w:left w:val="single" w:color="000000" w:sz="4"/>
+              <w:bottom w:val="single" w:color="000000" w:sz="4"/>
+              <w:right w:val="single" w:color="000000" w:sz="4"/>
+            </w:tcBorders>
+            <w:shd w:color="auto" w:fill="ffffff" w:val="clear"/>
             <w:tcMar>
               <w:left w:w="108" w:type="dxa"/>
               <w:right w:w="108" w:type="dxa"/>
@@ -1319,14 +1338,14 @@
         </w:trPr>
         <w:tc>
           <w:tcPr>
-            <w:tcW w:w="2317" w:type="dxa"/>
-            <w:tcBorders>
-              <w:top w:val="single" w:color="000000" w:sz="4"/>
-              <w:left w:val="single" w:color="000000" w:sz="4"/>
-              <w:bottom w:val="single" w:color="000000" w:sz="4"/>
-              <w:right w:val="single" w:color="000000" w:sz="4"/>
-            </w:tcBorders>
-            <w:shd w:color="000000" w:fill="ffffff" w:val="clear"/>
+            <w:tcW w:w="2295" w:type="dxa"/>
+            <w:tcBorders>
+              <w:top w:val="single" w:color="000000" w:sz="4"/>
+              <w:left w:val="single" w:color="000000" w:sz="4"/>
+              <w:bottom w:val="single" w:color="000000" w:sz="4"/>
+              <w:right w:val="single" w:color="000000" w:sz="4"/>
+            </w:tcBorders>
+            <w:shd w:color="auto" w:fill="ffffff" w:val="clear"/>
             <w:tcMar>
               <w:left w:w="108" w:type="dxa"/>
               <w:right w:w="108" w:type="dxa"/>
@@ -1361,14 +1380,14 @@
         </w:tc>
         <w:tc>
           <w:tcPr>
-            <w:tcW w:w="2200" w:type="dxa"/>
-            <w:tcBorders>
-              <w:top w:val="single" w:color="000000" w:sz="4"/>
-              <w:left w:val="single" w:color="000000" w:sz="4"/>
-              <w:bottom w:val="single" w:color="000000" w:sz="4"/>
-              <w:right w:val="single" w:color="000000" w:sz="4"/>
-            </w:tcBorders>
-            <w:shd w:color="000000" w:fill="ffffff" w:val="clear"/>
+            <w:tcW w:w="2188" w:type="dxa"/>
+            <w:tcBorders>
+              <w:top w:val="single" w:color="000000" w:sz="4"/>
+              <w:left w:val="single" w:color="000000" w:sz="4"/>
+              <w:bottom w:val="single" w:color="000000" w:sz="4"/>
+              <w:right w:val="single" w:color="000000" w:sz="4"/>
+            </w:tcBorders>
+            <w:shd w:color="auto" w:fill="ffffff" w:val="clear"/>
             <w:tcMar>
               <w:left w:w="108" w:type="dxa"/>
               <w:right w:w="108" w:type="dxa"/>
@@ -1403,14 +1422,14 @@
         </w:tc>
         <w:tc>
           <w:tcPr>
-            <w:tcW w:w="4833" w:type="dxa"/>
-            <w:tcBorders>
-              <w:top w:val="single" w:color="000000" w:sz="4"/>
-              <w:left w:val="single" w:color="000000" w:sz="4"/>
-              <w:bottom w:val="single" w:color="000000" w:sz="4"/>
-              <w:right w:val="single" w:color="000000" w:sz="4"/>
-            </w:tcBorders>
-            <w:shd w:color="000000" w:fill="ffffff" w:val="clear"/>
+            <w:tcW w:w="4759" w:type="dxa"/>
+            <w:tcBorders>
+              <w:top w:val="single" w:color="000000" w:sz="4"/>
+              <w:left w:val="single" w:color="000000" w:sz="4"/>
+              <w:bottom w:val="single" w:color="000000" w:sz="4"/>
+              <w:right w:val="single" w:color="000000" w:sz="4"/>
+            </w:tcBorders>
+            <w:shd w:color="auto" w:fill="ffffff" w:val="clear"/>
             <w:tcMar>
               <w:left w:w="108" w:type="dxa"/>
               <w:right w:w="108" w:type="dxa"/>
@@ -1451,14 +1470,14 @@
         </w:trPr>
         <w:tc>
           <w:tcPr>
-            <w:tcW w:w="2317" w:type="dxa"/>
-            <w:tcBorders>
-              <w:top w:val="single" w:color="000000" w:sz="4"/>
-              <w:left w:val="single" w:color="000000" w:sz="4"/>
-              <w:bottom w:val="single" w:color="000000" w:sz="4"/>
-              <w:right w:val="single" w:color="000000" w:sz="4"/>
-            </w:tcBorders>
-            <w:shd w:color="000000" w:fill="ffffff" w:val="clear"/>
+            <w:tcW w:w="2295" w:type="dxa"/>
+            <w:tcBorders>
+              <w:top w:val="single" w:color="000000" w:sz="4"/>
+              <w:left w:val="single" w:color="000000" w:sz="4"/>
+              <w:bottom w:val="single" w:color="000000" w:sz="4"/>
+              <w:right w:val="single" w:color="000000" w:sz="4"/>
+            </w:tcBorders>
+            <w:shd w:color="auto" w:fill="ffffff" w:val="clear"/>
             <w:tcMar>
               <w:left w:w="108" w:type="dxa"/>
               <w:right w:w="108" w:type="dxa"/>
@@ -1493,14 +1512,14 @@
         </w:tc>
         <w:tc>
           <w:tcPr>
-            <w:tcW w:w="2200" w:type="dxa"/>
-            <w:tcBorders>
-              <w:top w:val="single" w:color="000000" w:sz="4"/>
-              <w:left w:val="single" w:color="000000" w:sz="4"/>
-              <w:bottom w:val="single" w:color="000000" w:sz="4"/>
-              <w:right w:val="single" w:color="000000" w:sz="4"/>
-            </w:tcBorders>
-            <w:shd w:color="000000" w:fill="ffffff" w:val="clear"/>
+            <w:tcW w:w="2188" w:type="dxa"/>
+            <w:tcBorders>
+              <w:top w:val="single" w:color="000000" w:sz="4"/>
+              <w:left w:val="single" w:color="000000" w:sz="4"/>
+              <w:bottom w:val="single" w:color="000000" w:sz="4"/>
+              <w:right w:val="single" w:color="000000" w:sz="4"/>
+            </w:tcBorders>
+            <w:shd w:color="auto" w:fill="ffffff" w:val="clear"/>
             <w:tcMar>
               <w:left w:w="108" w:type="dxa"/>
               <w:right w:w="108" w:type="dxa"/>
@@ -1535,14 +1554,14 @@
         </w:tc>
         <w:tc>
           <w:tcPr>
-            <w:tcW w:w="4833" w:type="dxa"/>
-            <w:tcBorders>
-              <w:top w:val="single" w:color="000000" w:sz="4"/>
-              <w:left w:val="single" w:color="000000" w:sz="4"/>
-              <w:bottom w:val="single" w:color="000000" w:sz="4"/>
-              <w:right w:val="single" w:color="000000" w:sz="4"/>
-            </w:tcBorders>
-            <w:shd w:color="000000" w:fill="ffffff" w:val="clear"/>
+            <w:tcW w:w="4759" w:type="dxa"/>
+            <w:tcBorders>
+              <w:top w:val="single" w:color="000000" w:sz="4"/>
+              <w:left w:val="single" w:color="000000" w:sz="4"/>
+              <w:bottom w:val="single" w:color="000000" w:sz="4"/>
+              <w:right w:val="single" w:color="000000" w:sz="4"/>
+            </w:tcBorders>
+            <w:shd w:color="auto" w:fill="ffffff" w:val="clear"/>
             <w:tcMar>
               <w:left w:w="108" w:type="dxa"/>
               <w:right w:w="108" w:type="dxa"/>
@@ -1572,417 +1591,6 @@
                 <w:shd w:fill="auto" w:val="clear"/>
               </w:rPr>
               <w:t xml:space="preserve">Number of seniors that attend</w:t>
-            </w:r>
-          </w:p>
-        </w:tc>
-      </w:tr>
-      <w:tr>
-        <w:trPr>
-          <w:trHeight w:val="300" w:hRule="auto"/>
-          <w:jc w:val="left"/>
-        </w:trPr>
-        <w:tc>
-          <w:tcPr>
-            <w:tcW w:w="2317" w:type="dxa"/>
-            <w:tcBorders>
-              <w:top w:val="single" w:color="000000" w:sz="4"/>
-              <w:left w:val="single" w:color="000000" w:sz="4"/>
-              <w:bottom w:val="single" w:color="000000" w:sz="4"/>
-              <w:right w:val="single" w:color="000000" w:sz="4"/>
-            </w:tcBorders>
-            <w:shd w:color="000000" w:fill="ffffff" w:val="clear"/>
-            <w:tcMar>
-              <w:left w:w="108" w:type="dxa"/>
-              <w:right w:w="108" w:type="dxa"/>
-            </w:tcMar>
-            <w:vAlign w:val="top"/>
-          </w:tcPr>
-          <w:p>
-            <w:pPr>
-              <w:spacing w:before="0" w:after="0" w:line="240"/>
-              <w:ind w:right="0" w:left="0" w:firstLine="0"/>
-              <w:jc w:val="left"/>
-              <w:rPr>
-                <w:color w:val="auto"/>
-                <w:spacing w:val="0"/>
-                <w:position w:val="0"/>
-                <w:sz w:val="22"/>
-                <w:shd w:fill="auto" w:val="clear"/>
-              </w:rPr>
-            </w:pPr>
-            <w:r>
-              <w:rPr>
-                <w:rFonts w:ascii="Aptos" w:hAnsi="Aptos" w:cs="Aptos" w:eastAsia="Aptos"/>
-                <w:color w:val="auto"/>
-                <w:spacing w:val="0"/>
-                <w:position w:val="0"/>
-                <w:sz w:val="22"/>
-                <w:shd w:fill="auto" w:val="clear"/>
-              </w:rPr>
-              <w:t xml:space="preserve">Number Of Children</w:t>
-            </w:r>
-          </w:p>
-        </w:tc>
-        <w:tc>
-          <w:tcPr>
-            <w:tcW w:w="2200" w:type="dxa"/>
-            <w:tcBorders>
-              <w:top w:val="single" w:color="000000" w:sz="4"/>
-              <w:left w:val="single" w:color="000000" w:sz="4"/>
-              <w:bottom w:val="single" w:color="000000" w:sz="4"/>
-              <w:right w:val="single" w:color="000000" w:sz="4"/>
-            </w:tcBorders>
-            <w:shd w:color="000000" w:fill="ffffff" w:val="clear"/>
-            <w:tcMar>
-              <w:left w:w="108" w:type="dxa"/>
-              <w:right w:w="108" w:type="dxa"/>
-            </w:tcMar>
-            <w:vAlign w:val="top"/>
-          </w:tcPr>
-          <w:p>
-            <w:pPr>
-              <w:spacing w:before="0" w:after="0" w:line="240"/>
-              <w:ind w:right="0" w:left="0" w:firstLine="0"/>
-              <w:jc w:val="left"/>
-              <w:rPr>
-                <w:color w:val="auto"/>
-                <w:spacing w:val="0"/>
-                <w:position w:val="0"/>
-                <w:sz w:val="22"/>
-                <w:shd w:fill="auto" w:val="clear"/>
-              </w:rPr>
-            </w:pPr>
-            <w:r>
-              <w:rPr>
-                <w:rFonts w:ascii="Aptos" w:hAnsi="Aptos" w:cs="Aptos" w:eastAsia="Aptos"/>
-                <w:color w:val="auto"/>
-                <w:spacing w:val="0"/>
-                <w:position w:val="0"/>
-                <w:sz w:val="22"/>
-                <w:shd w:fill="auto" w:val="clear"/>
-              </w:rPr>
-              <w:t xml:space="preserve">int</w:t>
-            </w:r>
-          </w:p>
-        </w:tc>
-        <w:tc>
-          <w:tcPr>
-            <w:tcW w:w="4833" w:type="dxa"/>
-            <w:tcBorders>
-              <w:top w:val="single" w:color="000000" w:sz="4"/>
-              <w:left w:val="single" w:color="000000" w:sz="4"/>
-              <w:bottom w:val="single" w:color="000000" w:sz="4"/>
-              <w:right w:val="single" w:color="000000" w:sz="4"/>
-            </w:tcBorders>
-            <w:shd w:color="000000" w:fill="ffffff" w:val="clear"/>
-            <w:tcMar>
-              <w:left w:w="108" w:type="dxa"/>
-              <w:right w:w="108" w:type="dxa"/>
-            </w:tcMar>
-            <w:vAlign w:val="top"/>
-          </w:tcPr>
-          <w:p>
-            <w:pPr>
-              <w:spacing w:before="0" w:after="0" w:line="240"/>
-              <w:ind w:right="0" w:left="0" w:firstLine="0"/>
-              <w:jc w:val="left"/>
-              <w:rPr>
-                <w:color w:val="auto"/>
-                <w:spacing w:val="0"/>
-                <w:position w:val="0"/>
-                <w:sz w:val="22"/>
-                <w:shd w:fill="auto" w:val="clear"/>
-              </w:rPr>
-            </w:pPr>
-            <w:r>
-              <w:rPr>
-                <w:rFonts w:ascii="Aptos" w:hAnsi="Aptos" w:cs="Aptos" w:eastAsia="Aptos"/>
-                <w:color w:val="auto"/>
-                <w:spacing w:val="0"/>
-                <w:position w:val="0"/>
-                <w:sz w:val="22"/>
-                <w:shd w:fill="auto" w:val="clear"/>
-              </w:rPr>
-              <w:t xml:space="preserve">Number of children that attend</w:t>
-            </w:r>
-          </w:p>
-        </w:tc>
-      </w:tr>
-      <w:tr>
-        <w:trPr>
-          <w:trHeight w:val="300" w:hRule="auto"/>
-          <w:jc w:val="left"/>
-        </w:trPr>
-        <w:tc>
-          <w:tcPr>
-            <w:tcW w:w="2317" w:type="dxa"/>
-            <w:tcBorders>
-              <w:top w:val="single" w:color="000000" w:sz="4"/>
-              <w:left w:val="single" w:color="000000" w:sz="4"/>
-              <w:bottom w:val="single" w:color="000000" w:sz="4"/>
-              <w:right w:val="single" w:color="000000" w:sz="4"/>
-            </w:tcBorders>
-            <w:shd w:color="000000" w:fill="ffffff" w:val="clear"/>
-            <w:tcMar>
-              <w:left w:w="108" w:type="dxa"/>
-              <w:right w:w="108" w:type="dxa"/>
-            </w:tcMar>
-            <w:vAlign w:val="top"/>
-          </w:tcPr>
-          <w:p>
-            <w:pPr>
-              <w:spacing w:before="0" w:after="0" w:line="240"/>
-              <w:ind w:right="0" w:left="0" w:firstLine="0"/>
-              <w:jc w:val="left"/>
-              <w:rPr>
-                <w:color w:val="auto"/>
-                <w:spacing w:val="0"/>
-                <w:position w:val="0"/>
-                <w:sz w:val="22"/>
-                <w:shd w:fill="auto" w:val="clear"/>
-              </w:rPr>
-            </w:pPr>
-            <w:r>
-              <w:rPr>
-                <w:rFonts w:ascii="Aptos" w:hAnsi="Aptos" w:cs="Aptos" w:eastAsia="Aptos"/>
-                <w:color w:val="auto"/>
-                <w:spacing w:val="0"/>
-                <w:position w:val="0"/>
-                <w:sz w:val="22"/>
-                <w:shd w:fill="auto" w:val="clear"/>
-              </w:rPr>
-              <w:t xml:space="preserve">Number Of Adults</w:t>
-            </w:r>
-          </w:p>
-        </w:tc>
-        <w:tc>
-          <w:tcPr>
-            <w:tcW w:w="2200" w:type="dxa"/>
-            <w:tcBorders>
-              <w:top w:val="single" w:color="000000" w:sz="4"/>
-              <w:left w:val="single" w:color="000000" w:sz="4"/>
-              <w:bottom w:val="single" w:color="000000" w:sz="4"/>
-              <w:right w:val="single" w:color="000000" w:sz="4"/>
-            </w:tcBorders>
-            <w:shd w:color="000000" w:fill="ffffff" w:val="clear"/>
-            <w:tcMar>
-              <w:left w:w="108" w:type="dxa"/>
-              <w:right w:w="108" w:type="dxa"/>
-            </w:tcMar>
-            <w:vAlign w:val="top"/>
-          </w:tcPr>
-          <w:p>
-            <w:pPr>
-              <w:spacing w:before="0" w:after="0" w:line="240"/>
-              <w:ind w:right="0" w:left="0" w:firstLine="0"/>
-              <w:jc w:val="left"/>
-              <w:rPr>
-                <w:color w:val="auto"/>
-                <w:spacing w:val="0"/>
-                <w:position w:val="0"/>
-                <w:sz w:val="22"/>
-                <w:shd w:fill="auto" w:val="clear"/>
-              </w:rPr>
-            </w:pPr>
-            <w:r>
-              <w:rPr>
-                <w:rFonts w:ascii="Aptos" w:hAnsi="Aptos" w:cs="Aptos" w:eastAsia="Aptos"/>
-                <w:color w:val="auto"/>
-                <w:spacing w:val="0"/>
-                <w:position w:val="0"/>
-                <w:sz w:val="22"/>
-                <w:shd w:fill="auto" w:val="clear"/>
-              </w:rPr>
-              <w:t xml:space="preserve">int</w:t>
-            </w:r>
-          </w:p>
-        </w:tc>
-        <w:tc>
-          <w:tcPr>
-            <w:tcW w:w="4833" w:type="dxa"/>
-            <w:tcBorders>
-              <w:top w:val="single" w:color="000000" w:sz="4"/>
-              <w:left w:val="single" w:color="000000" w:sz="4"/>
-              <w:bottom w:val="single" w:color="000000" w:sz="4"/>
-              <w:right w:val="single" w:color="000000" w:sz="4"/>
-            </w:tcBorders>
-            <w:shd w:color="000000" w:fill="ffffff" w:val="clear"/>
-            <w:tcMar>
-              <w:left w:w="108" w:type="dxa"/>
-              <w:right w:w="108" w:type="dxa"/>
-            </w:tcMar>
-            <w:vAlign w:val="top"/>
-          </w:tcPr>
-          <w:p>
-            <w:pPr>
-              <w:spacing w:before="0" w:after="0" w:line="240"/>
-              <w:ind w:right="0" w:left="0" w:firstLine="0"/>
-              <w:jc w:val="left"/>
-              <w:rPr>
-                <w:rFonts w:ascii="Aptos" w:hAnsi="Aptos" w:cs="Aptos" w:eastAsia="Aptos"/>
-                <w:color w:val="auto"/>
-                <w:spacing w:val="0"/>
-                <w:position w:val="0"/>
-                <w:sz w:val="22"/>
-                <w:shd w:fill="auto" w:val="clear"/>
-              </w:rPr>
-            </w:pPr>
-            <w:r>
-              <w:rPr>
-                <w:rFonts w:ascii="Aptos" w:hAnsi="Aptos" w:cs="Aptos" w:eastAsia="Aptos"/>
-                <w:color w:val="auto"/>
-                <w:spacing w:val="0"/>
-                <w:position w:val="0"/>
-                <w:sz w:val="22"/>
-                <w:shd w:fill="auto" w:val="clear"/>
-              </w:rPr>
-              <w:t xml:space="preserve">Number of adults that attend</w:t>
-            </w:r>
-          </w:p>
-          <w:p>
-            <w:pPr>
-              <w:spacing w:before="0" w:after="0" w:line="240"/>
-              <w:ind w:right="0" w:left="0" w:firstLine="0"/>
-              <w:jc w:val="left"/>
-              <w:rPr>
-                <w:color w:val="auto"/>
-                <w:spacing w:val="0"/>
-                <w:position w:val="0"/>
-                <w:sz w:val="22"/>
-                <w:shd w:fill="auto" w:val="clear"/>
-              </w:rPr>
-            </w:pPr>
-          </w:p>
-        </w:tc>
-      </w:tr>
-      <w:tr>
-        <w:trPr>
-          <w:trHeight w:val="300" w:hRule="auto"/>
-          <w:jc w:val="left"/>
-        </w:trPr>
-        <w:tc>
-          <w:tcPr>
-            <w:tcW w:w="2317" w:type="dxa"/>
-            <w:tcBorders>
-              <w:top w:val="single" w:color="000000" w:sz="4"/>
-              <w:left w:val="single" w:color="000000" w:sz="4"/>
-              <w:bottom w:val="single" w:color="000000" w:sz="4"/>
-              <w:right w:val="single" w:color="000000" w:sz="4"/>
-            </w:tcBorders>
-            <w:shd w:color="000000" w:fill="ffffff" w:val="clear"/>
-            <w:tcMar>
-              <w:left w:w="108" w:type="dxa"/>
-              <w:right w:w="108" w:type="dxa"/>
-            </w:tcMar>
-            <w:vAlign w:val="top"/>
-          </w:tcPr>
-          <w:p>
-            <w:pPr>
-              <w:spacing w:before="0" w:after="0" w:line="240"/>
-              <w:ind w:right="0" w:left="0" w:firstLine="0"/>
-              <w:jc w:val="left"/>
-              <w:rPr>
-                <w:color w:val="auto"/>
-                <w:spacing w:val="0"/>
-                <w:position w:val="0"/>
-                <w:sz w:val="22"/>
-                <w:shd w:fill="auto" w:val="clear"/>
-              </w:rPr>
-            </w:pPr>
-            <w:r>
-              <w:rPr>
-                <w:rFonts w:ascii="Aptos" w:hAnsi="Aptos" w:cs="Aptos" w:eastAsia="Aptos"/>
-                <w:color w:val="auto"/>
-                <w:spacing w:val="0"/>
-                <w:position w:val="0"/>
-                <w:sz w:val="22"/>
-                <w:shd w:fill="auto" w:val="clear"/>
-              </w:rPr>
-              <w:t xml:space="preserve">Number Of Customers</w:t>
-            </w:r>
-          </w:p>
-        </w:tc>
-        <w:tc>
-          <w:tcPr>
-            <w:tcW w:w="2200" w:type="dxa"/>
-            <w:tcBorders>
-              <w:top w:val="single" w:color="000000" w:sz="4"/>
-              <w:left w:val="single" w:color="000000" w:sz="4"/>
-              <w:bottom w:val="single" w:color="000000" w:sz="4"/>
-              <w:right w:val="single" w:color="000000" w:sz="4"/>
-            </w:tcBorders>
-            <w:shd w:color="000000" w:fill="ffffff" w:val="clear"/>
-            <w:tcMar>
-              <w:left w:w="108" w:type="dxa"/>
-              <w:right w:w="108" w:type="dxa"/>
-            </w:tcMar>
-            <w:vAlign w:val="top"/>
-          </w:tcPr>
-          <w:p>
-            <w:pPr>
-              <w:spacing w:before="0" w:after="0" w:line="240"/>
-              <w:ind w:right="0" w:left="0" w:firstLine="0"/>
-              <w:jc w:val="left"/>
-              <w:rPr>
-                <w:color w:val="auto"/>
-                <w:spacing w:val="0"/>
-                <w:position w:val="0"/>
-                <w:sz w:val="22"/>
-                <w:shd w:fill="auto" w:val="clear"/>
-              </w:rPr>
-            </w:pPr>
-            <w:r>
-              <w:rPr>
-                <w:rFonts w:ascii="Aptos" w:hAnsi="Aptos" w:cs="Aptos" w:eastAsia="Aptos"/>
-                <w:color w:val="auto"/>
-                <w:spacing w:val="0"/>
-                <w:position w:val="0"/>
-                <w:sz w:val="22"/>
-                <w:shd w:fill="auto" w:val="clear"/>
-              </w:rPr>
-              <w:t xml:space="preserve">int</w:t>
-            </w:r>
-          </w:p>
-        </w:tc>
-        <w:tc>
-          <w:tcPr>
-            <w:tcW w:w="4833" w:type="dxa"/>
-            <w:tcBorders>
-              <w:top w:val="single" w:color="000000" w:sz="4"/>
-              <w:left w:val="single" w:color="000000" w:sz="4"/>
-              <w:bottom w:val="single" w:color="000000" w:sz="4"/>
-              <w:right w:val="single" w:color="000000" w:sz="4"/>
-            </w:tcBorders>
-            <w:shd w:color="000000" w:fill="ffffff" w:val="clear"/>
-            <w:tcMar>
-              <w:left w:w="108" w:type="dxa"/>
-              <w:right w:w="108" w:type="dxa"/>
-            </w:tcMar>
-            <w:vAlign w:val="top"/>
-          </w:tcPr>
-          <w:p>
-            <w:pPr>
-              <w:spacing w:before="0" w:after="0" w:line="240"/>
-              <w:ind w:right="0" w:left="0" w:firstLine="0"/>
-              <w:jc w:val="left"/>
-              <w:rPr>
-                <w:color w:val="auto"/>
-                <w:spacing w:val="0"/>
-                <w:position w:val="0"/>
-                <w:sz w:val="22"/>
-                <w:shd w:fill="auto" w:val="clear"/>
-              </w:rPr>
-            </w:pPr>
-            <w:r>
-              <w:rPr>
-                <w:rFonts w:ascii="Aptos" w:hAnsi="Aptos" w:cs="Aptos" w:eastAsia="Aptos"/>
-                <w:color w:val="auto"/>
-                <w:spacing w:val="0"/>
-                <w:position w:val="0"/>
-                <w:sz w:val="22"/>
-                <w:shd w:fill="auto" w:val="clear"/>
-              </w:rPr>
-              <w:t xml:space="preserve">Number of Customers</w:t>
             </w:r>
           </w:p>
         </w:tc>
@@ -1994,127 +1602,127 @@
         </w:trPr>
         <w:tc>
           <w:tcPr>
-            <w:tcW w:w="2317" w:type="dxa"/>
-            <w:tcBorders>
-              <w:top w:val="single" w:color="000000" w:sz="4"/>
-              <w:left w:val="single" w:color="000000" w:sz="4"/>
-              <w:bottom w:val="single" w:color="000000" w:sz="4"/>
-              <w:right w:val="single" w:color="000000" w:sz="4"/>
-            </w:tcBorders>
-            <w:shd w:color="000000" w:fill="ffffff" w:val="clear"/>
-            <w:tcMar>
-              <w:left w:w="108" w:type="dxa"/>
-              <w:right w:w="108" w:type="dxa"/>
-            </w:tcMar>
-            <w:vAlign w:val="top"/>
-          </w:tcPr>
-          <w:p>
-            <w:pPr>
-              <w:spacing w:before="0" w:after="0" w:line="240"/>
-              <w:ind w:right="0" w:left="0" w:firstLine="0"/>
-              <w:jc w:val="left"/>
-              <w:rPr>
-                <w:color w:val="auto"/>
-                <w:spacing w:val="0"/>
-                <w:position w:val="0"/>
-                <w:sz w:val="22"/>
-                <w:shd w:fill="auto" w:val="clear"/>
-              </w:rPr>
-            </w:pPr>
-            <w:r>
-              <w:rPr>
-                <w:rFonts w:ascii="Aptos" w:hAnsi="Aptos" w:cs="Aptos" w:eastAsia="Aptos"/>
-                <w:color w:val="auto"/>
-                <w:spacing w:val="0"/>
-                <w:position w:val="0"/>
-                <w:sz w:val="22"/>
-                <w:shd w:fill="auto" w:val="clear"/>
-              </w:rPr>
-              <w:t xml:space="preserve">Coupon Discount</w:t>
-            </w:r>
-          </w:p>
-        </w:tc>
-        <w:tc>
-          <w:tcPr>
-            <w:tcW w:w="2200" w:type="dxa"/>
-            <w:tcBorders>
-              <w:top w:val="single" w:color="000000" w:sz="4"/>
-              <w:left w:val="single" w:color="000000" w:sz="4"/>
-              <w:bottom w:val="single" w:color="000000" w:sz="4"/>
-              <w:right w:val="single" w:color="000000" w:sz="4"/>
-            </w:tcBorders>
-            <w:shd w:color="000000" w:fill="ffffff" w:val="clear"/>
-            <w:tcMar>
-              <w:left w:w="108" w:type="dxa"/>
-              <w:right w:w="108" w:type="dxa"/>
-            </w:tcMar>
-            <w:vAlign w:val="top"/>
-          </w:tcPr>
-          <w:p>
-            <w:pPr>
-              <w:spacing w:before="0" w:after="0" w:line="240"/>
-              <w:ind w:right="0" w:left="0" w:firstLine="0"/>
-              <w:jc w:val="left"/>
-              <w:rPr>
-                <w:color w:val="auto"/>
-                <w:spacing w:val="0"/>
-                <w:position w:val="0"/>
-                <w:sz w:val="22"/>
-                <w:shd w:fill="auto" w:val="clear"/>
-              </w:rPr>
-            </w:pPr>
-            <w:r>
-              <w:rPr>
-                <w:rFonts w:ascii="Aptos" w:hAnsi="Aptos" w:cs="Aptos" w:eastAsia="Aptos"/>
-                <w:color w:val="auto"/>
-                <w:spacing w:val="0"/>
-                <w:position w:val="0"/>
-                <w:sz w:val="22"/>
-                <w:shd w:fill="auto" w:val="clear"/>
-              </w:rPr>
-              <w:t xml:space="preserve">Double</w:t>
-            </w:r>
-          </w:p>
-        </w:tc>
-        <w:tc>
-          <w:tcPr>
-            <w:tcW w:w="4833" w:type="dxa"/>
-            <w:tcBorders>
-              <w:top w:val="single" w:color="000000" w:sz="4"/>
-              <w:left w:val="single" w:color="000000" w:sz="4"/>
-              <w:bottom w:val="single" w:color="000000" w:sz="4"/>
-              <w:right w:val="single" w:color="000000" w:sz="4"/>
-            </w:tcBorders>
-            <w:shd w:color="000000" w:fill="ffffff" w:val="clear"/>
-            <w:tcMar>
-              <w:left w:w="108" w:type="dxa"/>
-              <w:right w:w="108" w:type="dxa"/>
-            </w:tcMar>
-            <w:vAlign w:val="top"/>
-          </w:tcPr>
-          <w:p>
-            <w:pPr>
-              <w:spacing w:before="0" w:after="0" w:line="240"/>
-              <w:ind w:right="0" w:left="0" w:firstLine="0"/>
-              <w:jc w:val="left"/>
-              <w:rPr>
-                <w:color w:val="auto"/>
-                <w:spacing w:val="0"/>
-                <w:position w:val="0"/>
-                <w:sz w:val="22"/>
-                <w:shd w:fill="auto" w:val="clear"/>
-              </w:rPr>
-            </w:pPr>
-            <w:r>
-              <w:rPr>
-                <w:rFonts w:ascii="Aptos" w:hAnsi="Aptos" w:cs="Aptos" w:eastAsia="Aptos"/>
-                <w:color w:val="auto"/>
-                <w:spacing w:val="0"/>
-                <w:position w:val="0"/>
-                <w:sz w:val="22"/>
-                <w:shd w:fill="auto" w:val="clear"/>
-              </w:rPr>
-              <w:t xml:space="preserve">30 % off the bill</w:t>
+            <w:tcW w:w="2295" w:type="dxa"/>
+            <w:tcBorders>
+              <w:top w:val="single" w:color="000000" w:sz="4"/>
+              <w:left w:val="single" w:color="000000" w:sz="4"/>
+              <w:bottom w:val="single" w:color="000000" w:sz="4"/>
+              <w:right w:val="single" w:color="000000" w:sz="4"/>
+            </w:tcBorders>
+            <w:shd w:color="auto" w:fill="ffffff" w:val="clear"/>
+            <w:tcMar>
+              <w:left w:w="108" w:type="dxa"/>
+              <w:right w:w="108" w:type="dxa"/>
+            </w:tcMar>
+            <w:vAlign w:val="top"/>
+          </w:tcPr>
+          <w:p>
+            <w:pPr>
+              <w:spacing w:before="0" w:after="0" w:line="240"/>
+              <w:ind w:right="0" w:left="0" w:firstLine="0"/>
+              <w:jc w:val="left"/>
+              <w:rPr>
+                <w:color w:val="auto"/>
+                <w:spacing w:val="0"/>
+                <w:position w:val="0"/>
+                <w:sz w:val="22"/>
+                <w:shd w:fill="auto" w:val="clear"/>
+              </w:rPr>
+            </w:pPr>
+            <w:r>
+              <w:rPr>
+                <w:rFonts w:ascii="Aptos" w:hAnsi="Aptos" w:cs="Aptos" w:eastAsia="Aptos"/>
+                <w:color w:val="auto"/>
+                <w:spacing w:val="0"/>
+                <w:position w:val="0"/>
+                <w:sz w:val="22"/>
+                <w:shd w:fill="auto" w:val="clear"/>
+              </w:rPr>
+              <w:t xml:space="preserve">Number Of Children</w:t>
+            </w:r>
+          </w:p>
+        </w:tc>
+        <w:tc>
+          <w:tcPr>
+            <w:tcW w:w="2188" w:type="dxa"/>
+            <w:tcBorders>
+              <w:top w:val="single" w:color="000000" w:sz="4"/>
+              <w:left w:val="single" w:color="000000" w:sz="4"/>
+              <w:bottom w:val="single" w:color="000000" w:sz="4"/>
+              <w:right w:val="single" w:color="000000" w:sz="4"/>
+            </w:tcBorders>
+            <w:shd w:color="auto" w:fill="ffffff" w:val="clear"/>
+            <w:tcMar>
+              <w:left w:w="108" w:type="dxa"/>
+              <w:right w:w="108" w:type="dxa"/>
+            </w:tcMar>
+            <w:vAlign w:val="top"/>
+          </w:tcPr>
+          <w:p>
+            <w:pPr>
+              <w:spacing w:before="0" w:after="0" w:line="240"/>
+              <w:ind w:right="0" w:left="0" w:firstLine="0"/>
+              <w:jc w:val="left"/>
+              <w:rPr>
+                <w:color w:val="auto"/>
+                <w:spacing w:val="0"/>
+                <w:position w:val="0"/>
+                <w:sz w:val="22"/>
+                <w:shd w:fill="auto" w:val="clear"/>
+              </w:rPr>
+            </w:pPr>
+            <w:r>
+              <w:rPr>
+                <w:rFonts w:ascii="Aptos" w:hAnsi="Aptos" w:cs="Aptos" w:eastAsia="Aptos"/>
+                <w:color w:val="auto"/>
+                <w:spacing w:val="0"/>
+                <w:position w:val="0"/>
+                <w:sz w:val="22"/>
+                <w:shd w:fill="auto" w:val="clear"/>
+              </w:rPr>
+              <w:t xml:space="preserve">int</w:t>
+            </w:r>
+          </w:p>
+        </w:tc>
+        <w:tc>
+          <w:tcPr>
+            <w:tcW w:w="4759" w:type="dxa"/>
+            <w:tcBorders>
+              <w:top w:val="single" w:color="000000" w:sz="4"/>
+              <w:left w:val="single" w:color="000000" w:sz="4"/>
+              <w:bottom w:val="single" w:color="000000" w:sz="4"/>
+              <w:right w:val="single" w:color="000000" w:sz="4"/>
+            </w:tcBorders>
+            <w:shd w:color="auto" w:fill="ffffff" w:val="clear"/>
+            <w:tcMar>
+              <w:left w:w="108" w:type="dxa"/>
+              <w:right w:w="108" w:type="dxa"/>
+            </w:tcMar>
+            <w:vAlign w:val="top"/>
+          </w:tcPr>
+          <w:p>
+            <w:pPr>
+              <w:spacing w:before="0" w:after="0" w:line="240"/>
+              <w:ind w:right="0" w:left="0" w:firstLine="0"/>
+              <w:jc w:val="left"/>
+              <w:rPr>
+                <w:color w:val="auto"/>
+                <w:spacing w:val="0"/>
+                <w:position w:val="0"/>
+                <w:sz w:val="22"/>
+                <w:shd w:fill="auto" w:val="clear"/>
+              </w:rPr>
+            </w:pPr>
+            <w:r>
+              <w:rPr>
+                <w:rFonts w:ascii="Aptos" w:hAnsi="Aptos" w:cs="Aptos" w:eastAsia="Aptos"/>
+                <w:color w:val="auto"/>
+                <w:spacing w:val="0"/>
+                <w:position w:val="0"/>
+                <w:sz w:val="22"/>
+                <w:shd w:fill="auto" w:val="clear"/>
+              </w:rPr>
+              <w:t xml:space="preserve">Number of children that attend</w:t>
             </w:r>
           </w:p>
         </w:tc>
@@ -2126,128 +1734,143 @@
         </w:trPr>
         <w:tc>
           <w:tcPr>
-            <w:tcW w:w="2317" w:type="dxa"/>
-            <w:tcBorders>
-              <w:top w:val="single" w:color="000000" w:sz="4"/>
-              <w:left w:val="single" w:color="000000" w:sz="4"/>
-              <w:bottom w:val="single" w:color="000000" w:sz="4"/>
-              <w:right w:val="single" w:color="000000" w:sz="4"/>
-            </w:tcBorders>
-            <w:shd w:color="000000" w:fill="ffffff" w:val="clear"/>
-            <w:tcMar>
-              <w:left w:w="108" w:type="dxa"/>
-              <w:right w:w="108" w:type="dxa"/>
-            </w:tcMar>
-            <w:vAlign w:val="top"/>
-          </w:tcPr>
-          <w:p>
-            <w:pPr>
-              <w:spacing w:before="0" w:after="0" w:line="240"/>
-              <w:ind w:right="0" w:left="0" w:firstLine="0"/>
-              <w:jc w:val="left"/>
-              <w:rPr>
-                <w:color w:val="auto"/>
-                <w:spacing w:val="0"/>
-                <w:position w:val="0"/>
-                <w:sz w:val="22"/>
-                <w:shd w:fill="auto" w:val="clear"/>
-              </w:rPr>
-            </w:pPr>
-            <w:r>
-              <w:rPr>
-                <w:rFonts w:ascii="Aptos" w:hAnsi="Aptos" w:cs="Aptos" w:eastAsia="Aptos"/>
-                <w:color w:val="auto"/>
-                <w:spacing w:val="0"/>
-                <w:position w:val="0"/>
-                <w:sz w:val="22"/>
-                <w:shd w:fill="auto" w:val="clear"/>
-              </w:rPr>
-              <w:t xml:space="preserve">Date and time </w:t>
-            </w:r>
-          </w:p>
-        </w:tc>
-        <w:tc>
-          <w:tcPr>
-            <w:tcW w:w="2200" w:type="dxa"/>
-            <w:tcBorders>
-              <w:top w:val="single" w:color="000000" w:sz="4"/>
-              <w:left w:val="single" w:color="000000" w:sz="4"/>
-              <w:bottom w:val="single" w:color="000000" w:sz="4"/>
-              <w:right w:val="single" w:color="000000" w:sz="4"/>
-            </w:tcBorders>
-            <w:shd w:color="000000" w:fill="ffffff" w:val="clear"/>
-            <w:tcMar>
-              <w:left w:w="108" w:type="dxa"/>
-              <w:right w:w="108" w:type="dxa"/>
-            </w:tcMar>
-            <w:vAlign w:val="top"/>
-          </w:tcPr>
-          <w:p>
-            <w:pPr>
-              <w:spacing w:before="0" w:after="0" w:line="240"/>
-              <w:ind w:right="0" w:left="0" w:firstLine="0"/>
-              <w:jc w:val="left"/>
-              <w:rPr>
-                <w:color w:val="auto"/>
-                <w:spacing w:val="0"/>
-                <w:position w:val="0"/>
-                <w:sz w:val="22"/>
-                <w:shd w:fill="auto" w:val="clear"/>
-              </w:rPr>
-            </w:pPr>
-            <w:r>
-              <w:rPr>
-                <w:rFonts w:ascii="Aptos" w:hAnsi="Aptos" w:cs="Aptos" w:eastAsia="Aptos"/>
-                <w:color w:val="auto"/>
-                <w:spacing w:val="0"/>
-                <w:position w:val="0"/>
-                <w:sz w:val="22"/>
-                <w:shd w:fill="auto" w:val="clear"/>
-              </w:rPr>
-              <w:t xml:space="preserve">LocalDateTime</w:t>
-            </w:r>
-          </w:p>
-        </w:tc>
-        <w:tc>
-          <w:tcPr>
-            <w:tcW w:w="4833" w:type="dxa"/>
-            <w:tcBorders>
-              <w:top w:val="single" w:color="000000" w:sz="4"/>
-              <w:left w:val="single" w:color="000000" w:sz="4"/>
-              <w:bottom w:val="single" w:color="000000" w:sz="4"/>
-              <w:right w:val="single" w:color="000000" w:sz="4"/>
-            </w:tcBorders>
-            <w:shd w:color="000000" w:fill="ffffff" w:val="clear"/>
-            <w:tcMar>
-              <w:left w:w="108" w:type="dxa"/>
-              <w:right w:w="108" w:type="dxa"/>
-            </w:tcMar>
-            <w:vAlign w:val="top"/>
-          </w:tcPr>
-          <w:p>
-            <w:pPr>
-              <w:spacing w:before="0" w:after="0" w:line="240"/>
-              <w:ind w:right="0" w:left="0" w:firstLine="0"/>
-              <w:jc w:val="left"/>
-              <w:rPr>
-                <w:color w:val="auto"/>
-                <w:spacing w:val="0"/>
-                <w:position w:val="0"/>
-                <w:sz w:val="22"/>
-                <w:shd w:fill="auto" w:val="clear"/>
-              </w:rPr>
-            </w:pPr>
-            <w:r>
-              <w:rPr>
-                <w:rFonts w:ascii="Aptos" w:hAnsi="Aptos" w:cs="Aptos" w:eastAsia="Aptos"/>
-                <w:color w:val="auto"/>
-                <w:spacing w:val="0"/>
-                <w:position w:val="0"/>
-                <w:sz w:val="22"/>
-                <w:shd w:fill="auto" w:val="clear"/>
-              </w:rPr>
-              <w:t xml:space="preserve">The date and time of the reservation</w:t>
-            </w:r>
+            <w:tcW w:w="2295" w:type="dxa"/>
+            <w:tcBorders>
+              <w:top w:val="single" w:color="000000" w:sz="4"/>
+              <w:left w:val="single" w:color="000000" w:sz="4"/>
+              <w:bottom w:val="single" w:color="000000" w:sz="4"/>
+              <w:right w:val="single" w:color="000000" w:sz="4"/>
+            </w:tcBorders>
+            <w:shd w:color="auto" w:fill="ffffff" w:val="clear"/>
+            <w:tcMar>
+              <w:left w:w="108" w:type="dxa"/>
+              <w:right w:w="108" w:type="dxa"/>
+            </w:tcMar>
+            <w:vAlign w:val="top"/>
+          </w:tcPr>
+          <w:p>
+            <w:pPr>
+              <w:spacing w:before="0" w:after="0" w:line="240"/>
+              <w:ind w:right="0" w:left="0" w:firstLine="0"/>
+              <w:jc w:val="left"/>
+              <w:rPr>
+                <w:color w:val="auto"/>
+                <w:spacing w:val="0"/>
+                <w:position w:val="0"/>
+                <w:sz w:val="22"/>
+                <w:shd w:fill="auto" w:val="clear"/>
+              </w:rPr>
+            </w:pPr>
+            <w:r>
+              <w:rPr>
+                <w:rFonts w:ascii="Aptos" w:hAnsi="Aptos" w:cs="Aptos" w:eastAsia="Aptos"/>
+                <w:color w:val="auto"/>
+                <w:spacing w:val="0"/>
+                <w:position w:val="0"/>
+                <w:sz w:val="22"/>
+                <w:shd w:fill="auto" w:val="clear"/>
+              </w:rPr>
+              <w:t xml:space="preserve">Number Of Adults</w:t>
+            </w:r>
+          </w:p>
+        </w:tc>
+        <w:tc>
+          <w:tcPr>
+            <w:tcW w:w="2188" w:type="dxa"/>
+            <w:tcBorders>
+              <w:top w:val="single" w:color="000000" w:sz="4"/>
+              <w:left w:val="single" w:color="000000" w:sz="4"/>
+              <w:bottom w:val="single" w:color="000000" w:sz="4"/>
+              <w:right w:val="single" w:color="000000" w:sz="4"/>
+            </w:tcBorders>
+            <w:shd w:color="auto" w:fill="ffffff" w:val="clear"/>
+            <w:tcMar>
+              <w:left w:w="108" w:type="dxa"/>
+              <w:right w:w="108" w:type="dxa"/>
+            </w:tcMar>
+            <w:vAlign w:val="top"/>
+          </w:tcPr>
+          <w:p>
+            <w:pPr>
+              <w:spacing w:before="0" w:after="0" w:line="240"/>
+              <w:ind w:right="0" w:left="0" w:firstLine="0"/>
+              <w:jc w:val="left"/>
+              <w:rPr>
+                <w:color w:val="auto"/>
+                <w:spacing w:val="0"/>
+                <w:position w:val="0"/>
+                <w:sz w:val="22"/>
+                <w:shd w:fill="auto" w:val="clear"/>
+              </w:rPr>
+            </w:pPr>
+            <w:r>
+              <w:rPr>
+                <w:rFonts w:ascii="Aptos" w:hAnsi="Aptos" w:cs="Aptos" w:eastAsia="Aptos"/>
+                <w:color w:val="auto"/>
+                <w:spacing w:val="0"/>
+                <w:position w:val="0"/>
+                <w:sz w:val="22"/>
+                <w:shd w:fill="auto" w:val="clear"/>
+              </w:rPr>
+              <w:t xml:space="preserve">int</w:t>
+            </w:r>
+          </w:p>
+        </w:tc>
+        <w:tc>
+          <w:tcPr>
+            <w:tcW w:w="4759" w:type="dxa"/>
+            <w:tcBorders>
+              <w:top w:val="single" w:color="000000" w:sz="4"/>
+              <w:left w:val="single" w:color="000000" w:sz="4"/>
+              <w:bottom w:val="single" w:color="000000" w:sz="4"/>
+              <w:right w:val="single" w:color="000000" w:sz="4"/>
+            </w:tcBorders>
+            <w:shd w:color="auto" w:fill="ffffff" w:val="clear"/>
+            <w:tcMar>
+              <w:left w:w="108" w:type="dxa"/>
+              <w:right w:w="108" w:type="dxa"/>
+            </w:tcMar>
+            <w:vAlign w:val="top"/>
+          </w:tcPr>
+          <w:p>
+            <w:pPr>
+              <w:spacing w:before="0" w:after="0" w:line="240"/>
+              <w:ind w:right="0" w:left="0" w:firstLine="0"/>
+              <w:jc w:val="left"/>
+              <w:rPr>
+                <w:rFonts w:ascii="Aptos" w:hAnsi="Aptos" w:cs="Aptos" w:eastAsia="Aptos"/>
+                <w:color w:val="auto"/>
+                <w:spacing w:val="0"/>
+                <w:position w:val="0"/>
+                <w:sz w:val="22"/>
+                <w:shd w:fill="auto" w:val="clear"/>
+              </w:rPr>
+            </w:pPr>
+            <w:r>
+              <w:rPr>
+                <w:rFonts w:ascii="Aptos" w:hAnsi="Aptos" w:cs="Aptos" w:eastAsia="Aptos"/>
+                <w:color w:val="auto"/>
+                <w:spacing w:val="0"/>
+                <w:position w:val="0"/>
+                <w:sz w:val="22"/>
+                <w:shd w:fill="auto" w:val="clear"/>
+              </w:rPr>
+              <w:t xml:space="preserve">Number of adults that attend</w:t>
+            </w:r>
+          </w:p>
+          <w:p>
+            <w:pPr>
+              <w:spacing w:before="0" w:after="0" w:line="240"/>
+              <w:ind w:right="0" w:left="0" w:firstLine="0"/>
+              <w:jc w:val="left"/>
+              <w:rPr>
+                <w:color w:val="auto"/>
+                <w:spacing w:val="0"/>
+                <w:position w:val="0"/>
+                <w:sz w:val="22"/>
+                <w:shd w:fill="auto" w:val="clear"/>
+              </w:rPr>
+            </w:pPr>
           </w:p>
         </w:tc>
       </w:tr>
@@ -2258,127 +1881,127 @@
         </w:trPr>
         <w:tc>
           <w:tcPr>
-            <w:tcW w:w="2317" w:type="dxa"/>
-            <w:tcBorders>
-              <w:top w:val="single" w:color="000000" w:sz="4"/>
-              <w:left w:val="single" w:color="000000" w:sz="4"/>
-              <w:bottom w:val="single" w:color="000000" w:sz="4"/>
-              <w:right w:val="single" w:color="000000" w:sz="4"/>
-            </w:tcBorders>
-            <w:shd w:color="000000" w:fill="ffffff" w:val="clear"/>
-            <w:tcMar>
-              <w:left w:w="108" w:type="dxa"/>
-              <w:right w:w="108" w:type="dxa"/>
-            </w:tcMar>
-            <w:vAlign w:val="top"/>
-          </w:tcPr>
-          <w:p>
-            <w:pPr>
-              <w:spacing w:before="0" w:after="0" w:line="240"/>
-              <w:ind w:right="0" w:left="0" w:firstLine="0"/>
-              <w:jc w:val="left"/>
-              <w:rPr>
-                <w:color w:val="auto"/>
-                <w:spacing w:val="0"/>
-                <w:position w:val="0"/>
-                <w:sz w:val="22"/>
-                <w:shd w:fill="auto" w:val="clear"/>
-              </w:rPr>
-            </w:pPr>
-            <w:r>
-              <w:rPr>
-                <w:rFonts w:ascii="Aptos" w:hAnsi="Aptos" w:cs="Aptos" w:eastAsia="Aptos"/>
-                <w:color w:val="auto"/>
-                <w:spacing w:val="0"/>
-                <w:position w:val="0"/>
-                <w:sz w:val="22"/>
-                <w:shd w:fill="auto" w:val="clear"/>
-              </w:rPr>
-              <w:t xml:space="preserve">Entry cost per customer</w:t>
-            </w:r>
-          </w:p>
-        </w:tc>
-        <w:tc>
-          <w:tcPr>
-            <w:tcW w:w="2200" w:type="dxa"/>
-            <w:tcBorders>
-              <w:top w:val="single" w:color="000000" w:sz="4"/>
-              <w:left w:val="single" w:color="000000" w:sz="4"/>
-              <w:bottom w:val="single" w:color="000000" w:sz="4"/>
-              <w:right w:val="single" w:color="000000" w:sz="4"/>
-            </w:tcBorders>
-            <w:shd w:color="000000" w:fill="ffffff" w:val="clear"/>
-            <w:tcMar>
-              <w:left w:w="108" w:type="dxa"/>
-              <w:right w:w="108" w:type="dxa"/>
-            </w:tcMar>
-            <w:vAlign w:val="top"/>
-          </w:tcPr>
-          <w:p>
-            <w:pPr>
-              <w:spacing w:before="0" w:after="0" w:line="240"/>
-              <w:ind w:right="0" w:left="0" w:firstLine="0"/>
-              <w:jc w:val="left"/>
-              <w:rPr>
-                <w:color w:val="auto"/>
-                <w:spacing w:val="0"/>
-                <w:position w:val="0"/>
-                <w:sz w:val="22"/>
-                <w:shd w:fill="auto" w:val="clear"/>
-              </w:rPr>
-            </w:pPr>
-            <w:r>
-              <w:rPr>
-                <w:rFonts w:ascii="Aptos" w:hAnsi="Aptos" w:cs="Aptos" w:eastAsia="Aptos"/>
-                <w:color w:val="auto"/>
-                <w:spacing w:val="0"/>
-                <w:position w:val="0"/>
-                <w:sz w:val="22"/>
-                <w:shd w:fill="auto" w:val="clear"/>
-              </w:rPr>
-              <w:t xml:space="preserve">Int </w:t>
-            </w:r>
-          </w:p>
-        </w:tc>
-        <w:tc>
-          <w:tcPr>
-            <w:tcW w:w="4833" w:type="dxa"/>
-            <w:tcBorders>
-              <w:top w:val="single" w:color="000000" w:sz="4"/>
-              <w:left w:val="single" w:color="000000" w:sz="4"/>
-              <w:bottom w:val="single" w:color="000000" w:sz="4"/>
-              <w:right w:val="single" w:color="000000" w:sz="4"/>
-            </w:tcBorders>
-            <w:shd w:color="000000" w:fill="ffffff" w:val="clear"/>
-            <w:tcMar>
-              <w:left w:w="108" w:type="dxa"/>
-              <w:right w:w="108" w:type="dxa"/>
-            </w:tcMar>
-            <w:vAlign w:val="top"/>
-          </w:tcPr>
-          <w:p>
-            <w:pPr>
-              <w:spacing w:before="0" w:after="0" w:line="240"/>
-              <w:ind w:right="0" w:left="0" w:firstLine="0"/>
-              <w:jc w:val="left"/>
-              <w:rPr>
-                <w:color w:val="auto"/>
-                <w:spacing w:val="0"/>
-                <w:position w:val="0"/>
-                <w:sz w:val="22"/>
-                <w:shd w:fill="auto" w:val="clear"/>
-              </w:rPr>
-            </w:pPr>
-            <w:r>
-              <w:rPr>
-                <w:rFonts w:ascii="Aptos" w:hAnsi="Aptos" w:cs="Aptos" w:eastAsia="Aptos"/>
-                <w:color w:val="auto"/>
-                <w:spacing w:val="0"/>
-                <w:position w:val="0"/>
-                <w:sz w:val="22"/>
-                <w:shd w:fill="auto" w:val="clear"/>
-              </w:rPr>
-              <w:t xml:space="preserve">$25 for each customer</w:t>
+            <w:tcW w:w="2295" w:type="dxa"/>
+            <w:tcBorders>
+              <w:top w:val="single" w:color="000000" w:sz="4"/>
+              <w:left w:val="single" w:color="000000" w:sz="4"/>
+              <w:bottom w:val="single" w:color="000000" w:sz="4"/>
+              <w:right w:val="single" w:color="000000" w:sz="4"/>
+            </w:tcBorders>
+            <w:shd w:color="auto" w:fill="ffffff" w:val="clear"/>
+            <w:tcMar>
+              <w:left w:w="108" w:type="dxa"/>
+              <w:right w:w="108" w:type="dxa"/>
+            </w:tcMar>
+            <w:vAlign w:val="top"/>
+          </w:tcPr>
+          <w:p>
+            <w:pPr>
+              <w:spacing w:before="0" w:after="0" w:line="240"/>
+              <w:ind w:right="0" w:left="0" w:firstLine="0"/>
+              <w:jc w:val="left"/>
+              <w:rPr>
+                <w:color w:val="auto"/>
+                <w:spacing w:val="0"/>
+                <w:position w:val="0"/>
+                <w:sz w:val="22"/>
+                <w:shd w:fill="auto" w:val="clear"/>
+              </w:rPr>
+            </w:pPr>
+            <w:r>
+              <w:rPr>
+                <w:rFonts w:ascii="Aptos" w:hAnsi="Aptos" w:cs="Aptos" w:eastAsia="Aptos"/>
+                <w:color w:val="auto"/>
+                <w:spacing w:val="0"/>
+                <w:position w:val="0"/>
+                <w:sz w:val="22"/>
+                <w:shd w:fill="auto" w:val="clear"/>
+              </w:rPr>
+              <w:t xml:space="preserve">Coupon Discount</w:t>
+            </w:r>
+          </w:p>
+        </w:tc>
+        <w:tc>
+          <w:tcPr>
+            <w:tcW w:w="2188" w:type="dxa"/>
+            <w:tcBorders>
+              <w:top w:val="single" w:color="000000" w:sz="4"/>
+              <w:left w:val="single" w:color="000000" w:sz="4"/>
+              <w:bottom w:val="single" w:color="000000" w:sz="4"/>
+              <w:right w:val="single" w:color="000000" w:sz="4"/>
+            </w:tcBorders>
+            <w:shd w:color="auto" w:fill="ffffff" w:val="clear"/>
+            <w:tcMar>
+              <w:left w:w="108" w:type="dxa"/>
+              <w:right w:w="108" w:type="dxa"/>
+            </w:tcMar>
+            <w:vAlign w:val="top"/>
+          </w:tcPr>
+          <w:p>
+            <w:pPr>
+              <w:spacing w:before="0" w:after="0" w:line="240"/>
+              <w:ind w:right="0" w:left="0" w:firstLine="0"/>
+              <w:jc w:val="left"/>
+              <w:rPr>
+                <w:color w:val="auto"/>
+                <w:spacing w:val="0"/>
+                <w:position w:val="0"/>
+                <w:sz w:val="22"/>
+                <w:shd w:fill="auto" w:val="clear"/>
+              </w:rPr>
+            </w:pPr>
+            <w:r>
+              <w:rPr>
+                <w:rFonts w:ascii="Aptos" w:hAnsi="Aptos" w:cs="Aptos" w:eastAsia="Aptos"/>
+                <w:color w:val="auto"/>
+                <w:spacing w:val="0"/>
+                <w:position w:val="0"/>
+                <w:sz w:val="22"/>
+                <w:shd w:fill="auto" w:val="clear"/>
+              </w:rPr>
+              <w:t xml:space="preserve">Double</w:t>
+            </w:r>
+          </w:p>
+        </w:tc>
+        <w:tc>
+          <w:tcPr>
+            <w:tcW w:w="4759" w:type="dxa"/>
+            <w:tcBorders>
+              <w:top w:val="single" w:color="000000" w:sz="4"/>
+              <w:left w:val="single" w:color="000000" w:sz="4"/>
+              <w:bottom w:val="single" w:color="000000" w:sz="4"/>
+              <w:right w:val="single" w:color="000000" w:sz="4"/>
+            </w:tcBorders>
+            <w:shd w:color="auto" w:fill="ffffff" w:val="clear"/>
+            <w:tcMar>
+              <w:left w:w="108" w:type="dxa"/>
+              <w:right w:w="108" w:type="dxa"/>
+            </w:tcMar>
+            <w:vAlign w:val="top"/>
+          </w:tcPr>
+          <w:p>
+            <w:pPr>
+              <w:spacing w:before="0" w:after="0" w:line="240"/>
+              <w:ind w:right="0" w:left="0" w:firstLine="0"/>
+              <w:jc w:val="left"/>
+              <w:rPr>
+                <w:color w:val="auto"/>
+                <w:spacing w:val="0"/>
+                <w:position w:val="0"/>
+                <w:sz w:val="22"/>
+                <w:shd w:fill="auto" w:val="clear"/>
+              </w:rPr>
+            </w:pPr>
+            <w:r>
+              <w:rPr>
+                <w:rFonts w:ascii="Aptos" w:hAnsi="Aptos" w:cs="Aptos" w:eastAsia="Aptos"/>
+                <w:color w:val="auto"/>
+                <w:spacing w:val="0"/>
+                <w:position w:val="0"/>
+                <w:sz w:val="22"/>
+                <w:shd w:fill="auto" w:val="clear"/>
+              </w:rPr>
+              <w:t xml:space="preserve">30 % off the bill</w:t>
             </w:r>
           </w:p>
         </w:tc>
@@ -2390,127 +2013,127 @@
         </w:trPr>
         <w:tc>
           <w:tcPr>
-            <w:tcW w:w="2317" w:type="dxa"/>
-            <w:tcBorders>
-              <w:top w:val="single" w:color="000000" w:sz="4"/>
-              <w:left w:val="single" w:color="000000" w:sz="4"/>
-              <w:bottom w:val="single" w:color="000000" w:sz="4"/>
-              <w:right w:val="single" w:color="000000" w:sz="4"/>
-            </w:tcBorders>
-            <w:shd w:color="000000" w:fill="ffffff" w:val="clear"/>
-            <w:tcMar>
-              <w:left w:w="108" w:type="dxa"/>
-              <w:right w:w="108" w:type="dxa"/>
-            </w:tcMar>
-            <w:vAlign w:val="top"/>
-          </w:tcPr>
-          <w:p>
-            <w:pPr>
-              <w:spacing w:before="0" w:after="0" w:line="240"/>
-              <w:ind w:right="0" w:left="0" w:firstLine="0"/>
-              <w:jc w:val="left"/>
-              <w:rPr>
-                <w:color w:val="auto"/>
-                <w:spacing w:val="0"/>
-                <w:position w:val="0"/>
-                <w:sz w:val="22"/>
-                <w:shd w:fill="auto" w:val="clear"/>
-              </w:rPr>
-            </w:pPr>
-            <w:r>
-              <w:rPr>
-                <w:rFonts w:ascii="Aptos" w:hAnsi="Aptos" w:cs="Aptos" w:eastAsia="Aptos"/>
-                <w:color w:val="auto"/>
-                <w:spacing w:val="0"/>
-                <w:position w:val="0"/>
-                <w:sz w:val="22"/>
-                <w:shd w:fill="auto" w:val="clear"/>
-              </w:rPr>
-              <w:t xml:space="preserve">Final Bill</w:t>
-            </w:r>
-          </w:p>
-        </w:tc>
-        <w:tc>
-          <w:tcPr>
-            <w:tcW w:w="2200" w:type="dxa"/>
-            <w:tcBorders>
-              <w:top w:val="single" w:color="000000" w:sz="4"/>
-              <w:left w:val="single" w:color="000000" w:sz="4"/>
-              <w:bottom w:val="single" w:color="000000" w:sz="4"/>
-              <w:right w:val="single" w:color="000000" w:sz="4"/>
-            </w:tcBorders>
-            <w:shd w:color="000000" w:fill="ffffff" w:val="clear"/>
-            <w:tcMar>
-              <w:left w:w="108" w:type="dxa"/>
-              <w:right w:w="108" w:type="dxa"/>
-            </w:tcMar>
-            <w:vAlign w:val="top"/>
-          </w:tcPr>
-          <w:p>
-            <w:pPr>
-              <w:spacing w:before="0" w:after="0" w:line="240"/>
-              <w:ind w:right="0" w:left="0" w:firstLine="0"/>
-              <w:jc w:val="left"/>
-              <w:rPr>
-                <w:color w:val="auto"/>
-                <w:spacing w:val="0"/>
-                <w:position w:val="0"/>
-                <w:sz w:val="22"/>
-                <w:shd w:fill="auto" w:val="clear"/>
-              </w:rPr>
-            </w:pPr>
-            <w:r>
-              <w:rPr>
-                <w:rFonts w:ascii="Aptos" w:hAnsi="Aptos" w:cs="Aptos" w:eastAsia="Aptos"/>
-                <w:color w:val="auto"/>
-                <w:spacing w:val="0"/>
-                <w:position w:val="0"/>
-                <w:sz w:val="22"/>
-                <w:shd w:fill="auto" w:val="clear"/>
-              </w:rPr>
-              <w:t xml:space="preserve">Double</w:t>
-            </w:r>
-          </w:p>
-        </w:tc>
-        <w:tc>
-          <w:tcPr>
-            <w:tcW w:w="4833" w:type="dxa"/>
-            <w:tcBorders>
-              <w:top w:val="single" w:color="000000" w:sz="4"/>
-              <w:left w:val="single" w:color="000000" w:sz="4"/>
-              <w:bottom w:val="single" w:color="000000" w:sz="4"/>
-              <w:right w:val="single" w:color="000000" w:sz="4"/>
-            </w:tcBorders>
-            <w:shd w:color="000000" w:fill="ffffff" w:val="clear"/>
-            <w:tcMar>
-              <w:left w:w="108" w:type="dxa"/>
-              <w:right w:w="108" w:type="dxa"/>
-            </w:tcMar>
-            <w:vAlign w:val="top"/>
-          </w:tcPr>
-          <w:p>
-            <w:pPr>
-              <w:spacing w:before="0" w:after="0" w:line="240"/>
-              <w:ind w:right="0" w:left="0" w:firstLine="0"/>
-              <w:jc w:val="left"/>
-              <w:rPr>
-                <w:color w:val="auto"/>
-                <w:spacing w:val="0"/>
-                <w:position w:val="0"/>
-                <w:sz w:val="22"/>
-                <w:shd w:fill="auto" w:val="clear"/>
-              </w:rPr>
-            </w:pPr>
-            <w:r>
-              <w:rPr>
-                <w:rFonts w:ascii="Aptos" w:hAnsi="Aptos" w:cs="Aptos" w:eastAsia="Aptos"/>
-                <w:color w:val="auto"/>
-                <w:spacing w:val="0"/>
-                <w:position w:val="0"/>
-                <w:sz w:val="22"/>
-                <w:shd w:fill="auto" w:val="clear"/>
-              </w:rPr>
-              <w:t xml:space="preserve">Final bill according to how many customers attend and if they have discounts</w:t>
+            <w:tcW w:w="2295" w:type="dxa"/>
+            <w:tcBorders>
+              <w:top w:val="single" w:color="000000" w:sz="4"/>
+              <w:left w:val="single" w:color="000000" w:sz="4"/>
+              <w:bottom w:val="single" w:color="000000" w:sz="4"/>
+              <w:right w:val="single" w:color="000000" w:sz="4"/>
+            </w:tcBorders>
+            <w:shd w:color="auto" w:fill="ffffff" w:val="clear"/>
+            <w:tcMar>
+              <w:left w:w="108" w:type="dxa"/>
+              <w:right w:w="108" w:type="dxa"/>
+            </w:tcMar>
+            <w:vAlign w:val="top"/>
+          </w:tcPr>
+          <w:p>
+            <w:pPr>
+              <w:spacing w:before="0" w:after="0" w:line="240"/>
+              <w:ind w:right="0" w:left="0" w:firstLine="0"/>
+              <w:jc w:val="left"/>
+              <w:rPr>
+                <w:color w:val="auto"/>
+                <w:spacing w:val="0"/>
+                <w:position w:val="0"/>
+                <w:sz w:val="22"/>
+                <w:shd w:fill="auto" w:val="clear"/>
+              </w:rPr>
+            </w:pPr>
+            <w:r>
+              <w:rPr>
+                <w:rFonts w:ascii="Aptos" w:hAnsi="Aptos" w:cs="Aptos" w:eastAsia="Aptos"/>
+                <w:color w:val="auto"/>
+                <w:spacing w:val="0"/>
+                <w:position w:val="0"/>
+                <w:sz w:val="22"/>
+                <w:shd w:fill="auto" w:val="clear"/>
+              </w:rPr>
+              <w:t xml:space="preserve">Date and time </w:t>
+            </w:r>
+          </w:p>
+        </w:tc>
+        <w:tc>
+          <w:tcPr>
+            <w:tcW w:w="2188" w:type="dxa"/>
+            <w:tcBorders>
+              <w:top w:val="single" w:color="000000" w:sz="4"/>
+              <w:left w:val="single" w:color="000000" w:sz="4"/>
+              <w:bottom w:val="single" w:color="000000" w:sz="4"/>
+              <w:right w:val="single" w:color="000000" w:sz="4"/>
+            </w:tcBorders>
+            <w:shd w:color="auto" w:fill="ffffff" w:val="clear"/>
+            <w:tcMar>
+              <w:left w:w="108" w:type="dxa"/>
+              <w:right w:w="108" w:type="dxa"/>
+            </w:tcMar>
+            <w:vAlign w:val="top"/>
+          </w:tcPr>
+          <w:p>
+            <w:pPr>
+              <w:spacing w:before="0" w:after="0" w:line="240"/>
+              <w:ind w:right="0" w:left="0" w:firstLine="0"/>
+              <w:jc w:val="left"/>
+              <w:rPr>
+                <w:color w:val="auto"/>
+                <w:spacing w:val="0"/>
+                <w:position w:val="0"/>
+                <w:sz w:val="22"/>
+                <w:shd w:fill="auto" w:val="clear"/>
+              </w:rPr>
+            </w:pPr>
+            <w:r>
+              <w:rPr>
+                <w:rFonts w:ascii="Aptos" w:hAnsi="Aptos" w:cs="Aptos" w:eastAsia="Aptos"/>
+                <w:color w:val="auto"/>
+                <w:spacing w:val="0"/>
+                <w:position w:val="0"/>
+                <w:sz w:val="22"/>
+                <w:shd w:fill="auto" w:val="clear"/>
+              </w:rPr>
+              <w:t xml:space="preserve">LocalDateTime</w:t>
+            </w:r>
+          </w:p>
+        </w:tc>
+        <w:tc>
+          <w:tcPr>
+            <w:tcW w:w="4759" w:type="dxa"/>
+            <w:tcBorders>
+              <w:top w:val="single" w:color="000000" w:sz="4"/>
+              <w:left w:val="single" w:color="000000" w:sz="4"/>
+              <w:bottom w:val="single" w:color="000000" w:sz="4"/>
+              <w:right w:val="single" w:color="000000" w:sz="4"/>
+            </w:tcBorders>
+            <w:shd w:color="auto" w:fill="ffffff" w:val="clear"/>
+            <w:tcMar>
+              <w:left w:w="108" w:type="dxa"/>
+              <w:right w:w="108" w:type="dxa"/>
+            </w:tcMar>
+            <w:vAlign w:val="top"/>
+          </w:tcPr>
+          <w:p>
+            <w:pPr>
+              <w:spacing w:before="0" w:after="0" w:line="240"/>
+              <w:ind w:right="0" w:left="0" w:firstLine="0"/>
+              <w:jc w:val="left"/>
+              <w:rPr>
+                <w:color w:val="auto"/>
+                <w:spacing w:val="0"/>
+                <w:position w:val="0"/>
+                <w:sz w:val="22"/>
+                <w:shd w:fill="auto" w:val="clear"/>
+              </w:rPr>
+            </w:pPr>
+            <w:r>
+              <w:rPr>
+                <w:rFonts w:ascii="Aptos" w:hAnsi="Aptos" w:cs="Aptos" w:eastAsia="Aptos"/>
+                <w:color w:val="auto"/>
+                <w:spacing w:val="0"/>
+                <w:position w:val="0"/>
+                <w:sz w:val="22"/>
+                <w:shd w:fill="auto" w:val="clear"/>
+              </w:rPr>
+              <w:t xml:space="preserve">The date and time of the reservation</w:t>
             </w:r>
           </w:p>
         </w:tc>
@@ -2522,127 +2145,127 @@
         </w:trPr>
         <w:tc>
           <w:tcPr>
-            <w:tcW w:w="2317" w:type="dxa"/>
-            <w:tcBorders>
-              <w:top w:val="single" w:color="000000" w:sz="4"/>
-              <w:left w:val="single" w:color="000000" w:sz="4"/>
-              <w:bottom w:val="single" w:color="000000" w:sz="4"/>
-              <w:right w:val="single" w:color="000000" w:sz="4"/>
-            </w:tcBorders>
-            <w:shd w:color="000000" w:fill="ffffff" w:val="clear"/>
-            <w:tcMar>
-              <w:left w:w="108" w:type="dxa"/>
-              <w:right w:w="108" w:type="dxa"/>
-            </w:tcMar>
-            <w:vAlign w:val="top"/>
-          </w:tcPr>
-          <w:p>
-            <w:pPr>
-              <w:spacing w:before="0" w:after="0" w:line="240"/>
-              <w:ind w:right="0" w:left="0" w:firstLine="0"/>
-              <w:jc w:val="left"/>
-              <w:rPr>
-                <w:color w:val="auto"/>
-                <w:spacing w:val="0"/>
-                <w:position w:val="0"/>
-                <w:sz w:val="22"/>
-                <w:shd w:fill="auto" w:val="clear"/>
-              </w:rPr>
-            </w:pPr>
-            <w:r>
-              <w:rPr>
-                <w:rFonts w:ascii="Aptos" w:hAnsi="Aptos" w:cs="Aptos" w:eastAsia="Aptos"/>
-                <w:color w:val="auto"/>
-                <w:spacing w:val="0"/>
-                <w:position w:val="0"/>
-                <w:sz w:val="22"/>
-                <w:shd w:fill="auto" w:val="clear"/>
-              </w:rPr>
-              <w:t xml:space="preserve">Children discount</w:t>
-            </w:r>
-          </w:p>
-        </w:tc>
-        <w:tc>
-          <w:tcPr>
-            <w:tcW w:w="2200" w:type="dxa"/>
-            <w:tcBorders>
-              <w:top w:val="single" w:color="000000" w:sz="4"/>
-              <w:left w:val="single" w:color="000000" w:sz="4"/>
-              <w:bottom w:val="single" w:color="000000" w:sz="4"/>
-              <w:right w:val="single" w:color="000000" w:sz="4"/>
-            </w:tcBorders>
-            <w:shd w:color="000000" w:fill="ffffff" w:val="clear"/>
-            <w:tcMar>
-              <w:left w:w="108" w:type="dxa"/>
-              <w:right w:w="108" w:type="dxa"/>
-            </w:tcMar>
-            <w:vAlign w:val="top"/>
-          </w:tcPr>
-          <w:p>
-            <w:pPr>
-              <w:spacing w:before="0" w:after="0" w:line="240"/>
-              <w:ind w:right="0" w:left="0" w:firstLine="0"/>
-              <w:jc w:val="left"/>
-              <w:rPr>
-                <w:color w:val="auto"/>
-                <w:spacing w:val="0"/>
-                <w:position w:val="0"/>
-                <w:sz w:val="22"/>
-                <w:shd w:fill="auto" w:val="clear"/>
-              </w:rPr>
-            </w:pPr>
-            <w:r>
-              <w:rPr>
-                <w:rFonts w:ascii="Aptos" w:hAnsi="Aptos" w:cs="Aptos" w:eastAsia="Aptos"/>
-                <w:color w:val="auto"/>
-                <w:spacing w:val="0"/>
-                <w:position w:val="0"/>
-                <w:sz w:val="22"/>
-                <w:shd w:fill="auto" w:val="clear"/>
-              </w:rPr>
-              <w:t xml:space="preserve">Double</w:t>
-            </w:r>
-          </w:p>
-        </w:tc>
-        <w:tc>
-          <w:tcPr>
-            <w:tcW w:w="4833" w:type="dxa"/>
-            <w:tcBorders>
-              <w:top w:val="single" w:color="000000" w:sz="4"/>
-              <w:left w:val="single" w:color="000000" w:sz="4"/>
-              <w:bottom w:val="single" w:color="000000" w:sz="4"/>
-              <w:right w:val="single" w:color="000000" w:sz="4"/>
-            </w:tcBorders>
-            <w:shd w:color="000000" w:fill="ffffff" w:val="clear"/>
-            <w:tcMar>
-              <w:left w:w="108" w:type="dxa"/>
-              <w:right w:w="108" w:type="dxa"/>
-            </w:tcMar>
-            <w:vAlign w:val="top"/>
-          </w:tcPr>
-          <w:p>
-            <w:pPr>
-              <w:spacing w:before="0" w:after="0" w:line="240"/>
-              <w:ind w:right="0" w:left="0" w:firstLine="0"/>
-              <w:jc w:val="left"/>
-              <w:rPr>
-                <w:color w:val="auto"/>
-                <w:spacing w:val="0"/>
-                <w:position w:val="0"/>
-                <w:sz w:val="22"/>
-                <w:shd w:fill="auto" w:val="clear"/>
-              </w:rPr>
-            </w:pPr>
-            <w:r>
-              <w:rPr>
-                <w:rFonts w:ascii="Aptos" w:hAnsi="Aptos" w:cs="Aptos" w:eastAsia="Aptos"/>
-                <w:color w:val="auto"/>
-                <w:spacing w:val="0"/>
-                <w:position w:val="0"/>
-                <w:sz w:val="22"/>
-                <w:shd w:fill="auto" w:val="clear"/>
-              </w:rPr>
-              <w:t xml:space="preserve">20% off the bill</w:t>
+            <w:tcW w:w="2295" w:type="dxa"/>
+            <w:tcBorders>
+              <w:top w:val="single" w:color="000000" w:sz="4"/>
+              <w:left w:val="single" w:color="000000" w:sz="4"/>
+              <w:bottom w:val="single" w:color="000000" w:sz="4"/>
+              <w:right w:val="single" w:color="000000" w:sz="4"/>
+            </w:tcBorders>
+            <w:shd w:color="auto" w:fill="ffffff" w:val="clear"/>
+            <w:tcMar>
+              <w:left w:w="108" w:type="dxa"/>
+              <w:right w:w="108" w:type="dxa"/>
+            </w:tcMar>
+            <w:vAlign w:val="top"/>
+          </w:tcPr>
+          <w:p>
+            <w:pPr>
+              <w:spacing w:before="0" w:after="0" w:line="240"/>
+              <w:ind w:right="0" w:left="0" w:firstLine="0"/>
+              <w:jc w:val="left"/>
+              <w:rPr>
+                <w:color w:val="auto"/>
+                <w:spacing w:val="0"/>
+                <w:position w:val="0"/>
+                <w:sz w:val="22"/>
+                <w:shd w:fill="auto" w:val="clear"/>
+              </w:rPr>
+            </w:pPr>
+            <w:r>
+              <w:rPr>
+                <w:rFonts w:ascii="Aptos" w:hAnsi="Aptos" w:cs="Aptos" w:eastAsia="Aptos"/>
+                <w:color w:val="auto"/>
+                <w:spacing w:val="0"/>
+                <w:position w:val="0"/>
+                <w:sz w:val="22"/>
+                <w:shd w:fill="auto" w:val="clear"/>
+              </w:rPr>
+              <w:t xml:space="preserve">Entry cost per customer</w:t>
+            </w:r>
+          </w:p>
+        </w:tc>
+        <w:tc>
+          <w:tcPr>
+            <w:tcW w:w="2188" w:type="dxa"/>
+            <w:tcBorders>
+              <w:top w:val="single" w:color="000000" w:sz="4"/>
+              <w:left w:val="single" w:color="000000" w:sz="4"/>
+              <w:bottom w:val="single" w:color="000000" w:sz="4"/>
+              <w:right w:val="single" w:color="000000" w:sz="4"/>
+            </w:tcBorders>
+            <w:shd w:color="auto" w:fill="ffffff" w:val="clear"/>
+            <w:tcMar>
+              <w:left w:w="108" w:type="dxa"/>
+              <w:right w:w="108" w:type="dxa"/>
+            </w:tcMar>
+            <w:vAlign w:val="top"/>
+          </w:tcPr>
+          <w:p>
+            <w:pPr>
+              <w:spacing w:before="0" w:after="0" w:line="240"/>
+              <w:ind w:right="0" w:left="0" w:firstLine="0"/>
+              <w:jc w:val="left"/>
+              <w:rPr>
+                <w:color w:val="auto"/>
+                <w:spacing w:val="0"/>
+                <w:position w:val="0"/>
+                <w:sz w:val="22"/>
+                <w:shd w:fill="auto" w:val="clear"/>
+              </w:rPr>
+            </w:pPr>
+            <w:r>
+              <w:rPr>
+                <w:rFonts w:ascii="Aptos" w:hAnsi="Aptos" w:cs="Aptos" w:eastAsia="Aptos"/>
+                <w:color w:val="auto"/>
+                <w:spacing w:val="0"/>
+                <w:position w:val="0"/>
+                <w:sz w:val="22"/>
+                <w:shd w:fill="auto" w:val="clear"/>
+              </w:rPr>
+              <w:t xml:space="preserve">Int </w:t>
+            </w:r>
+          </w:p>
+        </w:tc>
+        <w:tc>
+          <w:tcPr>
+            <w:tcW w:w="4759" w:type="dxa"/>
+            <w:tcBorders>
+              <w:top w:val="single" w:color="000000" w:sz="4"/>
+              <w:left w:val="single" w:color="000000" w:sz="4"/>
+              <w:bottom w:val="single" w:color="000000" w:sz="4"/>
+              <w:right w:val="single" w:color="000000" w:sz="4"/>
+            </w:tcBorders>
+            <w:shd w:color="auto" w:fill="ffffff" w:val="clear"/>
+            <w:tcMar>
+              <w:left w:w="108" w:type="dxa"/>
+              <w:right w:w="108" w:type="dxa"/>
+            </w:tcMar>
+            <w:vAlign w:val="top"/>
+          </w:tcPr>
+          <w:p>
+            <w:pPr>
+              <w:spacing w:before="0" w:after="0" w:line="240"/>
+              <w:ind w:right="0" w:left="0" w:firstLine="0"/>
+              <w:jc w:val="left"/>
+              <w:rPr>
+                <w:color w:val="auto"/>
+                <w:spacing w:val="0"/>
+                <w:position w:val="0"/>
+                <w:sz w:val="22"/>
+                <w:shd w:fill="auto" w:val="clear"/>
+              </w:rPr>
+            </w:pPr>
+            <w:r>
+              <w:rPr>
+                <w:rFonts w:ascii="Aptos" w:hAnsi="Aptos" w:cs="Aptos" w:eastAsia="Aptos"/>
+                <w:color w:val="auto"/>
+                <w:spacing w:val="0"/>
+                <w:position w:val="0"/>
+                <w:sz w:val="22"/>
+                <w:shd w:fill="auto" w:val="clear"/>
+              </w:rPr>
+              <w:t xml:space="preserve">$25 for each customer</w:t>
             </w:r>
           </w:p>
         </w:tc>
@@ -2654,14 +2277,278 @@
         </w:trPr>
         <w:tc>
           <w:tcPr>
-            <w:tcW w:w="2317" w:type="dxa"/>
-            <w:tcBorders>
-              <w:top w:val="single" w:color="000000" w:sz="4"/>
-              <w:left w:val="single" w:color="000000" w:sz="4"/>
-              <w:bottom w:val="single" w:color="000000" w:sz="4"/>
-              <w:right w:val="single" w:color="000000" w:sz="4"/>
-            </w:tcBorders>
-            <w:shd w:color="000000" w:fill="ffffff" w:val="clear"/>
+            <w:tcW w:w="2295" w:type="dxa"/>
+            <w:tcBorders>
+              <w:top w:val="single" w:color="000000" w:sz="4"/>
+              <w:left w:val="single" w:color="000000" w:sz="4"/>
+              <w:bottom w:val="single" w:color="000000" w:sz="4"/>
+              <w:right w:val="single" w:color="000000" w:sz="4"/>
+            </w:tcBorders>
+            <w:shd w:color="auto" w:fill="ffffff" w:val="clear"/>
+            <w:tcMar>
+              <w:left w:w="108" w:type="dxa"/>
+              <w:right w:w="108" w:type="dxa"/>
+            </w:tcMar>
+            <w:vAlign w:val="top"/>
+          </w:tcPr>
+          <w:p>
+            <w:pPr>
+              <w:spacing w:before="0" w:after="0" w:line="240"/>
+              <w:ind w:right="0" w:left="0" w:firstLine="0"/>
+              <w:jc w:val="left"/>
+              <w:rPr>
+                <w:color w:val="auto"/>
+                <w:spacing w:val="0"/>
+                <w:position w:val="0"/>
+                <w:sz w:val="22"/>
+                <w:shd w:fill="auto" w:val="clear"/>
+              </w:rPr>
+            </w:pPr>
+            <w:r>
+              <w:rPr>
+                <w:rFonts w:ascii="Aptos" w:hAnsi="Aptos" w:cs="Aptos" w:eastAsia="Aptos"/>
+                <w:color w:val="auto"/>
+                <w:spacing w:val="0"/>
+                <w:position w:val="0"/>
+                <w:sz w:val="22"/>
+                <w:shd w:fill="auto" w:val="clear"/>
+              </w:rPr>
+              <w:t xml:space="preserve">Final Bill</w:t>
+            </w:r>
+          </w:p>
+        </w:tc>
+        <w:tc>
+          <w:tcPr>
+            <w:tcW w:w="2188" w:type="dxa"/>
+            <w:tcBorders>
+              <w:top w:val="single" w:color="000000" w:sz="4"/>
+              <w:left w:val="single" w:color="000000" w:sz="4"/>
+              <w:bottom w:val="single" w:color="000000" w:sz="4"/>
+              <w:right w:val="single" w:color="000000" w:sz="4"/>
+            </w:tcBorders>
+            <w:shd w:color="auto" w:fill="ffffff" w:val="clear"/>
+            <w:tcMar>
+              <w:left w:w="108" w:type="dxa"/>
+              <w:right w:w="108" w:type="dxa"/>
+            </w:tcMar>
+            <w:vAlign w:val="top"/>
+          </w:tcPr>
+          <w:p>
+            <w:pPr>
+              <w:spacing w:before="0" w:after="0" w:line="240"/>
+              <w:ind w:right="0" w:left="0" w:firstLine="0"/>
+              <w:jc w:val="left"/>
+              <w:rPr>
+                <w:color w:val="auto"/>
+                <w:spacing w:val="0"/>
+                <w:position w:val="0"/>
+                <w:sz w:val="22"/>
+                <w:shd w:fill="auto" w:val="clear"/>
+              </w:rPr>
+            </w:pPr>
+            <w:r>
+              <w:rPr>
+                <w:rFonts w:ascii="Aptos" w:hAnsi="Aptos" w:cs="Aptos" w:eastAsia="Aptos"/>
+                <w:color w:val="auto"/>
+                <w:spacing w:val="0"/>
+                <w:position w:val="0"/>
+                <w:sz w:val="22"/>
+                <w:shd w:fill="auto" w:val="clear"/>
+              </w:rPr>
+              <w:t xml:space="preserve">Double</w:t>
+            </w:r>
+          </w:p>
+        </w:tc>
+        <w:tc>
+          <w:tcPr>
+            <w:tcW w:w="4759" w:type="dxa"/>
+            <w:tcBorders>
+              <w:top w:val="single" w:color="000000" w:sz="4"/>
+              <w:left w:val="single" w:color="000000" w:sz="4"/>
+              <w:bottom w:val="single" w:color="000000" w:sz="4"/>
+              <w:right w:val="single" w:color="000000" w:sz="4"/>
+            </w:tcBorders>
+            <w:shd w:color="auto" w:fill="ffffff" w:val="clear"/>
+            <w:tcMar>
+              <w:left w:w="108" w:type="dxa"/>
+              <w:right w:w="108" w:type="dxa"/>
+            </w:tcMar>
+            <w:vAlign w:val="top"/>
+          </w:tcPr>
+          <w:p>
+            <w:pPr>
+              <w:spacing w:before="0" w:after="0" w:line="240"/>
+              <w:ind w:right="0" w:left="0" w:firstLine="0"/>
+              <w:jc w:val="left"/>
+              <w:rPr>
+                <w:color w:val="auto"/>
+                <w:spacing w:val="0"/>
+                <w:position w:val="0"/>
+                <w:sz w:val="22"/>
+                <w:shd w:fill="auto" w:val="clear"/>
+              </w:rPr>
+            </w:pPr>
+            <w:r>
+              <w:rPr>
+                <w:rFonts w:ascii="Aptos" w:hAnsi="Aptos" w:cs="Aptos" w:eastAsia="Aptos"/>
+                <w:color w:val="auto"/>
+                <w:spacing w:val="0"/>
+                <w:position w:val="0"/>
+                <w:sz w:val="22"/>
+                <w:shd w:fill="auto" w:val="clear"/>
+              </w:rPr>
+              <w:t xml:space="preserve">Final bill according to how many customers attend and if they have discounts</w:t>
+            </w:r>
+          </w:p>
+        </w:tc>
+      </w:tr>
+      <w:tr>
+        <w:trPr>
+          <w:trHeight w:val="1" w:hRule="atLeast"/>
+          <w:jc w:val="left"/>
+        </w:trPr>
+        <w:tc>
+          <w:tcPr>
+            <w:tcW w:w="2295" w:type="dxa"/>
+            <w:tcBorders>
+              <w:top w:val="single" w:color="000000" w:sz="4"/>
+              <w:left w:val="single" w:color="000000" w:sz="4"/>
+              <w:bottom w:val="single" w:color="000000" w:sz="4"/>
+              <w:right w:val="single" w:color="000000" w:sz="4"/>
+            </w:tcBorders>
+            <w:shd w:color="auto" w:fill="ffffff" w:val="clear"/>
+            <w:tcMar>
+              <w:left w:w="108" w:type="dxa"/>
+              <w:right w:w="108" w:type="dxa"/>
+            </w:tcMar>
+            <w:vAlign w:val="top"/>
+          </w:tcPr>
+          <w:p>
+            <w:pPr>
+              <w:spacing w:before="0" w:after="0" w:line="240"/>
+              <w:ind w:right="0" w:left="0" w:firstLine="0"/>
+              <w:jc w:val="left"/>
+              <w:rPr>
+                <w:color w:val="auto"/>
+                <w:spacing w:val="0"/>
+                <w:position w:val="0"/>
+                <w:sz w:val="22"/>
+                <w:shd w:fill="auto" w:val="clear"/>
+              </w:rPr>
+            </w:pPr>
+            <w:r>
+              <w:rPr>
+                <w:rFonts w:ascii="Aptos" w:hAnsi="Aptos" w:cs="Aptos" w:eastAsia="Aptos"/>
+                <w:color w:val="auto"/>
+                <w:spacing w:val="0"/>
+                <w:position w:val="0"/>
+                <w:sz w:val="22"/>
+                <w:shd w:fill="auto" w:val="clear"/>
+              </w:rPr>
+              <w:t xml:space="preserve">Children discount</w:t>
+            </w:r>
+          </w:p>
+        </w:tc>
+        <w:tc>
+          <w:tcPr>
+            <w:tcW w:w="2188" w:type="dxa"/>
+            <w:tcBorders>
+              <w:top w:val="single" w:color="000000" w:sz="4"/>
+              <w:left w:val="single" w:color="000000" w:sz="4"/>
+              <w:bottom w:val="single" w:color="000000" w:sz="4"/>
+              <w:right w:val="single" w:color="000000" w:sz="4"/>
+            </w:tcBorders>
+            <w:shd w:color="auto" w:fill="ffffff" w:val="clear"/>
+            <w:tcMar>
+              <w:left w:w="108" w:type="dxa"/>
+              <w:right w:w="108" w:type="dxa"/>
+            </w:tcMar>
+            <w:vAlign w:val="top"/>
+          </w:tcPr>
+          <w:p>
+            <w:pPr>
+              <w:spacing w:before="0" w:after="0" w:line="240"/>
+              <w:ind w:right="0" w:left="0" w:firstLine="0"/>
+              <w:jc w:val="left"/>
+              <w:rPr>
+                <w:color w:val="auto"/>
+                <w:spacing w:val="0"/>
+                <w:position w:val="0"/>
+                <w:sz w:val="22"/>
+                <w:shd w:fill="auto" w:val="clear"/>
+              </w:rPr>
+            </w:pPr>
+            <w:r>
+              <w:rPr>
+                <w:rFonts w:ascii="Aptos" w:hAnsi="Aptos" w:cs="Aptos" w:eastAsia="Aptos"/>
+                <w:color w:val="auto"/>
+                <w:spacing w:val="0"/>
+                <w:position w:val="0"/>
+                <w:sz w:val="22"/>
+                <w:shd w:fill="auto" w:val="clear"/>
+              </w:rPr>
+              <w:t xml:space="preserve">Double</w:t>
+            </w:r>
+          </w:p>
+        </w:tc>
+        <w:tc>
+          <w:tcPr>
+            <w:tcW w:w="4759" w:type="dxa"/>
+            <w:tcBorders>
+              <w:top w:val="single" w:color="000000" w:sz="4"/>
+              <w:left w:val="single" w:color="000000" w:sz="4"/>
+              <w:bottom w:val="single" w:color="000000" w:sz="4"/>
+              <w:right w:val="single" w:color="000000" w:sz="4"/>
+            </w:tcBorders>
+            <w:shd w:color="auto" w:fill="ffffff" w:val="clear"/>
+            <w:tcMar>
+              <w:left w:w="108" w:type="dxa"/>
+              <w:right w:w="108" w:type="dxa"/>
+            </w:tcMar>
+            <w:vAlign w:val="top"/>
+          </w:tcPr>
+          <w:p>
+            <w:pPr>
+              <w:spacing w:before="0" w:after="0" w:line="240"/>
+              <w:ind w:right="0" w:left="0" w:firstLine="0"/>
+              <w:jc w:val="left"/>
+              <w:rPr>
+                <w:color w:val="auto"/>
+                <w:spacing w:val="0"/>
+                <w:position w:val="0"/>
+                <w:sz w:val="22"/>
+                <w:shd w:fill="auto" w:val="clear"/>
+              </w:rPr>
+            </w:pPr>
+            <w:r>
+              <w:rPr>
+                <w:rFonts w:ascii="Aptos" w:hAnsi="Aptos" w:cs="Aptos" w:eastAsia="Aptos"/>
+                <w:color w:val="auto"/>
+                <w:spacing w:val="0"/>
+                <w:position w:val="0"/>
+                <w:sz w:val="22"/>
+                <w:shd w:fill="auto" w:val="clear"/>
+              </w:rPr>
+              <w:t xml:space="preserve">20% off the bill</w:t>
+            </w:r>
+          </w:p>
+        </w:tc>
+      </w:tr>
+      <w:tr>
+        <w:trPr>
+          <w:trHeight w:val="1" w:hRule="atLeast"/>
+          <w:jc w:val="left"/>
+        </w:trPr>
+        <w:tc>
+          <w:tcPr>
+            <w:tcW w:w="2295" w:type="dxa"/>
+            <w:tcBorders>
+              <w:top w:val="single" w:color="000000" w:sz="4"/>
+              <w:left w:val="single" w:color="000000" w:sz="4"/>
+              <w:bottom w:val="single" w:color="000000" w:sz="4"/>
+              <w:right w:val="single" w:color="000000" w:sz="4"/>
+            </w:tcBorders>
+            <w:shd w:color="auto" w:fill="ffffff" w:val="clear"/>
             <w:tcMar>
               <w:left w:w="108" w:type="dxa"/>
               <w:right w:w="108" w:type="dxa"/>
@@ -2696,14 +2583,14 @@
         </w:tc>
         <w:tc>
           <w:tcPr>
-            <w:tcW w:w="2200" w:type="dxa"/>
-            <w:tcBorders>
-              <w:top w:val="single" w:color="000000" w:sz="4"/>
-              <w:left w:val="single" w:color="000000" w:sz="4"/>
-              <w:bottom w:val="single" w:color="000000" w:sz="4"/>
-              <w:right w:val="single" w:color="000000" w:sz="4"/>
-            </w:tcBorders>
-            <w:shd w:color="000000" w:fill="ffffff" w:val="clear"/>
+            <w:tcW w:w="2188" w:type="dxa"/>
+            <w:tcBorders>
+              <w:top w:val="single" w:color="000000" w:sz="4"/>
+              <w:left w:val="single" w:color="000000" w:sz="4"/>
+              <w:bottom w:val="single" w:color="000000" w:sz="4"/>
+              <w:right w:val="single" w:color="000000" w:sz="4"/>
+            </w:tcBorders>
+            <w:shd w:color="auto" w:fill="ffffff" w:val="clear"/>
             <w:tcMar>
               <w:left w:w="108" w:type="dxa"/>
               <w:right w:w="108" w:type="dxa"/>
@@ -2738,14 +2625,14 @@
         </w:tc>
         <w:tc>
           <w:tcPr>
-            <w:tcW w:w="4833" w:type="dxa"/>
-            <w:tcBorders>
-              <w:top w:val="single" w:color="000000" w:sz="4"/>
-              <w:left w:val="single" w:color="000000" w:sz="4"/>
-              <w:bottom w:val="single" w:color="000000" w:sz="4"/>
-              <w:right w:val="single" w:color="000000" w:sz="4"/>
-            </w:tcBorders>
-            <w:shd w:color="000000" w:fill="ffffff" w:val="clear"/>
+            <w:tcW w:w="4759" w:type="dxa"/>
+            <w:tcBorders>
+              <w:top w:val="single" w:color="000000" w:sz="4"/>
+              <w:left w:val="single" w:color="000000" w:sz="4"/>
+              <w:bottom w:val="single" w:color="000000" w:sz="4"/>
+              <w:right w:val="single" w:color="000000" w:sz="4"/>
+            </w:tcBorders>
+            <w:shd w:color="auto" w:fill="ffffff" w:val="clear"/>
             <w:tcMar>
               <w:left w:w="108" w:type="dxa"/>
               <w:right w:w="108" w:type="dxa"/>
@@ -2809,9 +2696,11 @@
       </w:r>
     </w:p>
     <w:tbl>
-      <w:tblPr/>
+      <w:tblPr>
+        <w:tblInd w:w="108" w:type="dxa"/>
+      </w:tblPr>
       <w:tblGrid>
-        <w:gridCol w:w="9350"/>
+        <w:gridCol w:w="9242"/>
       </w:tblGrid>
       <w:tr>
         <w:trPr>
@@ -2820,14 +2709,14 @@
         </w:trPr>
         <w:tc>
           <w:tcPr>
-            <w:tcW w:w="9350" w:type="dxa"/>
-            <w:tcBorders>
-              <w:top w:val="single" w:color="000000" w:sz="4"/>
-              <w:left w:val="single" w:color="000000" w:sz="4"/>
-              <w:bottom w:val="single" w:color="000000" w:sz="4"/>
-              <w:right w:val="single" w:color="000000" w:sz="4"/>
-            </w:tcBorders>
-            <w:shd w:color="000000" w:fill="ffffff" w:val="clear"/>
+            <w:tcW w:w="9242" w:type="dxa"/>
+            <w:tcBorders>
+              <w:top w:val="single" w:color="000000" w:sz="4"/>
+              <w:left w:val="single" w:color="000000" w:sz="4"/>
+              <w:bottom w:val="single" w:color="000000" w:sz="4"/>
+              <w:right w:val="single" w:color="000000" w:sz="4"/>
+            </w:tcBorders>
+            <w:shd w:color="auto" w:fill="ffffff" w:val="clear"/>
             <w:tcMar>
               <w:left w:w="108" w:type="dxa"/>
               <w:right w:w="108" w:type="dxa"/>
@@ -2838,7 +2727,7 @@
             <w:pPr>
               <w:numPr>
                 <w:ilvl w:val="0"/>
-                <w:numId w:val="55"/>
+                <w:numId w:val="51"/>
               </w:numPr>
               <w:spacing w:before="0" w:after="0" w:line="240"/>
               <w:ind w:right="0" w:left="720" w:hanging="360"/>
@@ -2879,7 +2768,7 @@
             <w:pPr>
               <w:numPr>
                 <w:ilvl w:val="0"/>
-                <w:numId w:val="55"/>
+                <w:numId w:val="51"/>
               </w:numPr>
               <w:spacing w:before="180" w:after="0" w:line="240"/>
               <w:ind w:right="0" w:left="720" w:hanging="360"/>
@@ -2920,7 +2809,7 @@
             <w:pPr>
               <w:numPr>
                 <w:ilvl w:val="0"/>
-                <w:numId w:val="55"/>
+                <w:numId w:val="51"/>
               </w:numPr>
               <w:spacing w:before="180" w:after="0" w:line="240"/>
               <w:ind w:right="0" w:left="720" w:hanging="360"/>
@@ -2943,7 +2832,7 @@
                 <w:sz w:val="21"/>
                 <w:shd w:fill="FFFFFF" w:val="clear"/>
               </w:rPr>
-              <w:t xml:space="preserve">Children receive a 20% discount.</w:t>
+              <w:t xml:space="preserve">Children under the age of 10 receive a 20% discount.</w:t>
             </w:r>
             <w:r>
               <w:rPr>
@@ -2961,7 +2850,7 @@
             <w:pPr>
               <w:numPr>
                 <w:ilvl w:val="0"/>
-                <w:numId w:val="55"/>
+                <w:numId w:val="51"/>
               </w:numPr>
               <w:spacing w:before="180" w:after="0" w:line="240"/>
               <w:ind w:right="0" w:left="720" w:hanging="360"/>
@@ -2984,7 +2873,7 @@
                 <w:sz w:val="21"/>
                 <w:shd w:fill="FFFFFF" w:val="clear"/>
               </w:rPr>
-              <w:t xml:space="preserve">Seniors receive a 15% discount.</w:t>
+              <w:t xml:space="preserve">Seniors over the age of 65 receive a 15% discount.</w:t>
             </w:r>
             <w:r>
               <w:rPr>
@@ -3002,7 +2891,7 @@
             <w:pPr>
               <w:numPr>
                 <w:ilvl w:val="0"/>
-                <w:numId w:val="55"/>
+                <w:numId w:val="51"/>
               </w:numPr>
               <w:spacing w:before="180" w:after="0" w:line="240"/>
               <w:ind w:right="0" w:left="720" w:hanging="360"/>
@@ -3043,7 +2932,7 @@
             <w:pPr>
               <w:numPr>
                 <w:ilvl w:val="0"/>
-                <w:numId w:val="55"/>
+                <w:numId w:val="51"/>
               </w:numPr>
               <w:spacing w:before="180" w:after="0" w:line="240"/>
               <w:ind w:right="0" w:left="720" w:hanging="360"/>
@@ -3195,7 +3084,7 @@
       <w:lvlText w:val="•"/>
     </w:lvl>
   </w:abstractNum>
-  <w:num w:numId="55">
+  <w:num w:numId="51">
     <w:abstractNumId w:val="0"/>
   </w:num>
 </w:numbering>

</xml_diff>

<commit_message>
Revert "Fixed unit testing. Added ReservationException class. Updated document."
This reverts commit 734b65274918cc51d76beea0e4206f0b7ceed3ff.
</commit_message>
<xml_diff>
--- a/Project/Documentation/Nguyen_Project_Topic_Document.docx
+++ b/Project/Documentation/Nguyen_Project_Topic_Document.docx
@@ -138,18 +138,7 @@
           <w:sz w:val="22"/>
           <w:shd w:fill="auto" w:val="clear"/>
         </w:rPr>
-        <w:t xml:space="preserve">–</w:t>
-      </w:r>
-      <w:r>
-        <w:rPr>
-          <w:rFonts w:ascii="Calibri" w:hAnsi="Calibri" w:cs="Calibri" w:eastAsia="Calibri"/>
-          <w:color w:val="auto"/>
-          <w:spacing w:val="0"/>
-          <w:position w:val="0"/>
-          <w:sz w:val="22"/>
-          <w:shd w:fill="auto" w:val="clear"/>
-        </w:rPr>
-        <w:t xml:space="preserve"> interview each other to find something that each person is interested in.  This can be related to a hobby that the student has, a prior job that they had, or a sport that they like.  Brainstorm the topic to come up with a little information system that can be used as a topic for second year courses.  </w:t>
+        <w:t xml:space="preserve">– interview each other to find something that each person is interested in.  This can be related to a hobby that the student has, a prior job that they had, or a sport that they like.  Brainstorm the topic to come up with a little information system that can be used as a topic for second year courses.  </w:t>
       </w:r>
     </w:p>
     <w:p>
@@ -181,12 +170,10 @@
       </w:r>
     </w:p>
     <w:tbl>
-      <w:tblPr>
-        <w:tblInd w:w="108" w:type="dxa"/>
-      </w:tblPr>
+      <w:tblPr/>
       <w:tblGrid>
-        <w:gridCol w:w="2761"/>
-        <w:gridCol w:w="6481"/>
+        <w:gridCol w:w="2785"/>
+        <w:gridCol w:w="6565"/>
       </w:tblGrid>
       <w:tr>
         <w:trPr>
@@ -195,7 +182,7 @@
         </w:trPr>
         <w:tc>
           <w:tcPr>
-            <w:tcW w:w="2761" w:type="dxa"/>
+            <w:tcW w:w="2785" w:type="dxa"/>
             <w:tcBorders>
               <w:top w:val="single" w:color="000000" w:sz="4"/>
               <w:left w:val="single" w:color="000000" w:sz="4"/>
@@ -237,7 +224,7 @@
         </w:tc>
         <w:tc>
           <w:tcPr>
-            <w:tcW w:w="6481" w:type="dxa"/>
+            <w:tcW w:w="6565" w:type="dxa"/>
             <w:tcBorders>
               <w:top w:val="single" w:color="000000" w:sz="4"/>
               <w:left w:val="single" w:color="000000" w:sz="4"/>
@@ -285,7 +272,7 @@
         </w:trPr>
         <w:tc>
           <w:tcPr>
-            <w:tcW w:w="2761" w:type="dxa"/>
+            <w:tcW w:w="2785" w:type="dxa"/>
             <w:tcBorders>
               <w:top w:val="single" w:color="000000" w:sz="4"/>
               <w:left w:val="single" w:color="000000" w:sz="4"/>
@@ -327,7 +314,7 @@
         </w:tc>
         <w:tc>
           <w:tcPr>
-            <w:tcW w:w="6481" w:type="dxa"/>
+            <w:tcW w:w="6565" w:type="dxa"/>
             <w:tcBorders>
               <w:top w:val="single" w:color="000000" w:sz="4"/>
               <w:left w:val="single" w:color="000000" w:sz="4"/>
@@ -375,7 +362,7 @@
         </w:trPr>
         <w:tc>
           <w:tcPr>
-            <w:tcW w:w="2761" w:type="dxa"/>
+            <w:tcW w:w="2785" w:type="dxa"/>
             <w:tcBorders>
               <w:top w:val="single" w:color="000000" w:sz="4"/>
               <w:left w:val="single" w:color="000000" w:sz="4"/>
@@ -417,7 +404,7 @@
         </w:tc>
         <w:tc>
           <w:tcPr>
-            <w:tcW w:w="6481" w:type="dxa"/>
+            <w:tcW w:w="6565" w:type="dxa"/>
             <w:tcBorders>
               <w:top w:val="single" w:color="000000" w:sz="4"/>
               <w:left w:val="single" w:color="000000" w:sz="4"/>
@@ -503,9 +490,7 @@
       </w:r>
     </w:p>
     <w:tbl>
-      <w:tblPr>
-        <w:tblInd w:w="108" w:type="dxa"/>
-      </w:tblPr>
+      <w:tblPr/>
       <w:tblGrid>
         <w:gridCol w:w="4945"/>
       </w:tblGrid>
@@ -632,11 +617,9 @@
       </w:r>
     </w:p>
     <w:tbl>
-      <w:tblPr>
-        <w:tblInd w:w="108" w:type="dxa"/>
-      </w:tblPr>
+      <w:tblPr/>
       <w:tblGrid>
-        <w:gridCol w:w="9242"/>
+        <w:gridCol w:w="9350"/>
       </w:tblGrid>
       <w:tr>
         <w:trPr>
@@ -645,7 +628,7 @@
         </w:trPr>
         <w:tc>
           <w:tcPr>
-            <w:tcW w:w="9242" w:type="dxa"/>
+            <w:tcW w:w="9350" w:type="dxa"/>
             <w:tcBorders>
               <w:top w:val="single" w:color="000000" w:sz="4"/>
               <w:left w:val="single" w:color="000000" w:sz="4"/>
@@ -1059,13 +1042,11 @@
       </w:r>
     </w:p>
     <w:tbl>
-      <w:tblPr>
-        <w:tblInd w:w="108" w:type="dxa"/>
-      </w:tblPr>
+      <w:tblPr/>
       <w:tblGrid>
-        <w:gridCol w:w="2295"/>
-        <w:gridCol w:w="2188"/>
-        <w:gridCol w:w="4759"/>
+        <w:gridCol w:w="2317"/>
+        <w:gridCol w:w="2200"/>
+        <w:gridCol w:w="4833"/>
       </w:tblGrid>
       <w:tr>
         <w:trPr>
@@ -1074,7 +1055,7 @@
         </w:trPr>
         <w:tc>
           <w:tcPr>
-            <w:tcW w:w="2295" w:type="dxa"/>
+            <w:tcW w:w="2317" w:type="dxa"/>
             <w:tcBorders>
               <w:top w:val="single" w:color="000000" w:sz="4"/>
               <w:left w:val="single" w:color="000000" w:sz="4"/>
@@ -1116,7 +1097,7 @@
         </w:tc>
         <w:tc>
           <w:tcPr>
-            <w:tcW w:w="2188" w:type="dxa"/>
+            <w:tcW w:w="2200" w:type="dxa"/>
             <w:tcBorders>
               <w:top w:val="single" w:color="000000" w:sz="4"/>
               <w:left w:val="single" w:color="000000" w:sz="4"/>
@@ -1158,7 +1139,7 @@
         </w:tc>
         <w:tc>
           <w:tcPr>
-            <w:tcW w:w="4759" w:type="dxa"/>
+            <w:tcW w:w="4833" w:type="dxa"/>
             <w:tcBorders>
               <w:top w:val="single" w:color="000000" w:sz="4"/>
               <w:left w:val="single" w:color="000000" w:sz="4"/>
@@ -1206,14 +1187,14 @@
         </w:trPr>
         <w:tc>
           <w:tcPr>
-            <w:tcW w:w="2295" w:type="dxa"/>
-            <w:tcBorders>
-              <w:top w:val="single" w:color="000000" w:sz="4"/>
-              <w:left w:val="single" w:color="000000" w:sz="4"/>
-              <w:bottom w:val="single" w:color="000000" w:sz="4"/>
-              <w:right w:val="single" w:color="000000" w:sz="4"/>
-            </w:tcBorders>
-            <w:shd w:color="auto" w:fill="ffffff" w:val="clear"/>
+            <w:tcW w:w="2317" w:type="dxa"/>
+            <w:tcBorders>
+              <w:top w:val="single" w:color="000000" w:sz="4"/>
+              <w:left w:val="single" w:color="000000" w:sz="4"/>
+              <w:bottom w:val="single" w:color="000000" w:sz="4"/>
+              <w:right w:val="single" w:color="000000" w:sz="4"/>
+            </w:tcBorders>
+            <w:shd w:color="000000" w:fill="ffffff" w:val="clear"/>
             <w:tcMar>
               <w:left w:w="108" w:type="dxa"/>
               <w:right w:w="108" w:type="dxa"/>
@@ -1248,14 +1229,14 @@
         </w:tc>
         <w:tc>
           <w:tcPr>
-            <w:tcW w:w="2188" w:type="dxa"/>
-            <w:tcBorders>
-              <w:top w:val="single" w:color="000000" w:sz="4"/>
-              <w:left w:val="single" w:color="000000" w:sz="4"/>
-              <w:bottom w:val="single" w:color="000000" w:sz="4"/>
-              <w:right w:val="single" w:color="000000" w:sz="4"/>
-            </w:tcBorders>
-            <w:shd w:color="auto" w:fill="ffffff" w:val="clear"/>
+            <w:tcW w:w="2200" w:type="dxa"/>
+            <w:tcBorders>
+              <w:top w:val="single" w:color="000000" w:sz="4"/>
+              <w:left w:val="single" w:color="000000" w:sz="4"/>
+              <w:bottom w:val="single" w:color="000000" w:sz="4"/>
+              <w:right w:val="single" w:color="000000" w:sz="4"/>
+            </w:tcBorders>
+            <w:shd w:color="000000" w:fill="ffffff" w:val="clear"/>
             <w:tcMar>
               <w:left w:w="108" w:type="dxa"/>
               <w:right w:w="108" w:type="dxa"/>
@@ -1290,14 +1271,14 @@
         </w:tc>
         <w:tc>
           <w:tcPr>
-            <w:tcW w:w="4759" w:type="dxa"/>
-            <w:tcBorders>
-              <w:top w:val="single" w:color="000000" w:sz="4"/>
-              <w:left w:val="single" w:color="000000" w:sz="4"/>
-              <w:bottom w:val="single" w:color="000000" w:sz="4"/>
-              <w:right w:val="single" w:color="000000" w:sz="4"/>
-            </w:tcBorders>
-            <w:shd w:color="auto" w:fill="ffffff" w:val="clear"/>
+            <w:tcW w:w="4833" w:type="dxa"/>
+            <w:tcBorders>
+              <w:top w:val="single" w:color="000000" w:sz="4"/>
+              <w:left w:val="single" w:color="000000" w:sz="4"/>
+              <w:bottom w:val="single" w:color="000000" w:sz="4"/>
+              <w:right w:val="single" w:color="000000" w:sz="4"/>
+            </w:tcBorders>
+            <w:shd w:color="000000" w:fill="ffffff" w:val="clear"/>
             <w:tcMar>
               <w:left w:w="108" w:type="dxa"/>
               <w:right w:w="108" w:type="dxa"/>
@@ -1338,14 +1319,14 @@
         </w:trPr>
         <w:tc>
           <w:tcPr>
-            <w:tcW w:w="2295" w:type="dxa"/>
-            <w:tcBorders>
-              <w:top w:val="single" w:color="000000" w:sz="4"/>
-              <w:left w:val="single" w:color="000000" w:sz="4"/>
-              <w:bottom w:val="single" w:color="000000" w:sz="4"/>
-              <w:right w:val="single" w:color="000000" w:sz="4"/>
-            </w:tcBorders>
-            <w:shd w:color="auto" w:fill="ffffff" w:val="clear"/>
+            <w:tcW w:w="2317" w:type="dxa"/>
+            <w:tcBorders>
+              <w:top w:val="single" w:color="000000" w:sz="4"/>
+              <w:left w:val="single" w:color="000000" w:sz="4"/>
+              <w:bottom w:val="single" w:color="000000" w:sz="4"/>
+              <w:right w:val="single" w:color="000000" w:sz="4"/>
+            </w:tcBorders>
+            <w:shd w:color="000000" w:fill="ffffff" w:val="clear"/>
             <w:tcMar>
               <w:left w:w="108" w:type="dxa"/>
               <w:right w:w="108" w:type="dxa"/>
@@ -1380,14 +1361,14 @@
         </w:tc>
         <w:tc>
           <w:tcPr>
-            <w:tcW w:w="2188" w:type="dxa"/>
-            <w:tcBorders>
-              <w:top w:val="single" w:color="000000" w:sz="4"/>
-              <w:left w:val="single" w:color="000000" w:sz="4"/>
-              <w:bottom w:val="single" w:color="000000" w:sz="4"/>
-              <w:right w:val="single" w:color="000000" w:sz="4"/>
-            </w:tcBorders>
-            <w:shd w:color="auto" w:fill="ffffff" w:val="clear"/>
+            <w:tcW w:w="2200" w:type="dxa"/>
+            <w:tcBorders>
+              <w:top w:val="single" w:color="000000" w:sz="4"/>
+              <w:left w:val="single" w:color="000000" w:sz="4"/>
+              <w:bottom w:val="single" w:color="000000" w:sz="4"/>
+              <w:right w:val="single" w:color="000000" w:sz="4"/>
+            </w:tcBorders>
+            <w:shd w:color="000000" w:fill="ffffff" w:val="clear"/>
             <w:tcMar>
               <w:left w:w="108" w:type="dxa"/>
               <w:right w:w="108" w:type="dxa"/>
@@ -1422,14 +1403,14 @@
         </w:tc>
         <w:tc>
           <w:tcPr>
-            <w:tcW w:w="4759" w:type="dxa"/>
-            <w:tcBorders>
-              <w:top w:val="single" w:color="000000" w:sz="4"/>
-              <w:left w:val="single" w:color="000000" w:sz="4"/>
-              <w:bottom w:val="single" w:color="000000" w:sz="4"/>
-              <w:right w:val="single" w:color="000000" w:sz="4"/>
-            </w:tcBorders>
-            <w:shd w:color="auto" w:fill="ffffff" w:val="clear"/>
+            <w:tcW w:w="4833" w:type="dxa"/>
+            <w:tcBorders>
+              <w:top w:val="single" w:color="000000" w:sz="4"/>
+              <w:left w:val="single" w:color="000000" w:sz="4"/>
+              <w:bottom w:val="single" w:color="000000" w:sz="4"/>
+              <w:right w:val="single" w:color="000000" w:sz="4"/>
+            </w:tcBorders>
+            <w:shd w:color="000000" w:fill="ffffff" w:val="clear"/>
             <w:tcMar>
               <w:left w:w="108" w:type="dxa"/>
               <w:right w:w="108" w:type="dxa"/>
@@ -1470,14 +1451,14 @@
         </w:trPr>
         <w:tc>
           <w:tcPr>
-            <w:tcW w:w="2295" w:type="dxa"/>
-            <w:tcBorders>
-              <w:top w:val="single" w:color="000000" w:sz="4"/>
-              <w:left w:val="single" w:color="000000" w:sz="4"/>
-              <w:bottom w:val="single" w:color="000000" w:sz="4"/>
-              <w:right w:val="single" w:color="000000" w:sz="4"/>
-            </w:tcBorders>
-            <w:shd w:color="auto" w:fill="ffffff" w:val="clear"/>
+            <w:tcW w:w="2317" w:type="dxa"/>
+            <w:tcBorders>
+              <w:top w:val="single" w:color="000000" w:sz="4"/>
+              <w:left w:val="single" w:color="000000" w:sz="4"/>
+              <w:bottom w:val="single" w:color="000000" w:sz="4"/>
+              <w:right w:val="single" w:color="000000" w:sz="4"/>
+            </w:tcBorders>
+            <w:shd w:color="000000" w:fill="ffffff" w:val="clear"/>
             <w:tcMar>
               <w:left w:w="108" w:type="dxa"/>
               <w:right w:w="108" w:type="dxa"/>
@@ -1512,14 +1493,14 @@
         </w:tc>
         <w:tc>
           <w:tcPr>
-            <w:tcW w:w="2188" w:type="dxa"/>
-            <w:tcBorders>
-              <w:top w:val="single" w:color="000000" w:sz="4"/>
-              <w:left w:val="single" w:color="000000" w:sz="4"/>
-              <w:bottom w:val="single" w:color="000000" w:sz="4"/>
-              <w:right w:val="single" w:color="000000" w:sz="4"/>
-            </w:tcBorders>
-            <w:shd w:color="auto" w:fill="ffffff" w:val="clear"/>
+            <w:tcW w:w="2200" w:type="dxa"/>
+            <w:tcBorders>
+              <w:top w:val="single" w:color="000000" w:sz="4"/>
+              <w:left w:val="single" w:color="000000" w:sz="4"/>
+              <w:bottom w:val="single" w:color="000000" w:sz="4"/>
+              <w:right w:val="single" w:color="000000" w:sz="4"/>
+            </w:tcBorders>
+            <w:shd w:color="000000" w:fill="ffffff" w:val="clear"/>
             <w:tcMar>
               <w:left w:w="108" w:type="dxa"/>
               <w:right w:w="108" w:type="dxa"/>
@@ -1554,14 +1535,14 @@
         </w:tc>
         <w:tc>
           <w:tcPr>
-            <w:tcW w:w="4759" w:type="dxa"/>
-            <w:tcBorders>
-              <w:top w:val="single" w:color="000000" w:sz="4"/>
-              <w:left w:val="single" w:color="000000" w:sz="4"/>
-              <w:bottom w:val="single" w:color="000000" w:sz="4"/>
-              <w:right w:val="single" w:color="000000" w:sz="4"/>
-            </w:tcBorders>
-            <w:shd w:color="auto" w:fill="ffffff" w:val="clear"/>
+            <w:tcW w:w="4833" w:type="dxa"/>
+            <w:tcBorders>
+              <w:top w:val="single" w:color="000000" w:sz="4"/>
+              <w:left w:val="single" w:color="000000" w:sz="4"/>
+              <w:bottom w:val="single" w:color="000000" w:sz="4"/>
+              <w:right w:val="single" w:color="000000" w:sz="4"/>
+            </w:tcBorders>
+            <w:shd w:color="000000" w:fill="ffffff" w:val="clear"/>
             <w:tcMar>
               <w:left w:w="108" w:type="dxa"/>
               <w:right w:w="108" w:type="dxa"/>
@@ -1591,6 +1572,417 @@
                 <w:shd w:fill="auto" w:val="clear"/>
               </w:rPr>
               <w:t xml:space="preserve">Number of seniors that attend</w:t>
+            </w:r>
+          </w:p>
+        </w:tc>
+      </w:tr>
+      <w:tr>
+        <w:trPr>
+          <w:trHeight w:val="300" w:hRule="auto"/>
+          <w:jc w:val="left"/>
+        </w:trPr>
+        <w:tc>
+          <w:tcPr>
+            <w:tcW w:w="2317" w:type="dxa"/>
+            <w:tcBorders>
+              <w:top w:val="single" w:color="000000" w:sz="4"/>
+              <w:left w:val="single" w:color="000000" w:sz="4"/>
+              <w:bottom w:val="single" w:color="000000" w:sz="4"/>
+              <w:right w:val="single" w:color="000000" w:sz="4"/>
+            </w:tcBorders>
+            <w:shd w:color="000000" w:fill="ffffff" w:val="clear"/>
+            <w:tcMar>
+              <w:left w:w="108" w:type="dxa"/>
+              <w:right w:w="108" w:type="dxa"/>
+            </w:tcMar>
+            <w:vAlign w:val="top"/>
+          </w:tcPr>
+          <w:p>
+            <w:pPr>
+              <w:spacing w:before="0" w:after="0" w:line="240"/>
+              <w:ind w:right="0" w:left="0" w:firstLine="0"/>
+              <w:jc w:val="left"/>
+              <w:rPr>
+                <w:color w:val="auto"/>
+                <w:spacing w:val="0"/>
+                <w:position w:val="0"/>
+                <w:sz w:val="22"/>
+                <w:shd w:fill="auto" w:val="clear"/>
+              </w:rPr>
+            </w:pPr>
+            <w:r>
+              <w:rPr>
+                <w:rFonts w:ascii="Aptos" w:hAnsi="Aptos" w:cs="Aptos" w:eastAsia="Aptos"/>
+                <w:color w:val="auto"/>
+                <w:spacing w:val="0"/>
+                <w:position w:val="0"/>
+                <w:sz w:val="22"/>
+                <w:shd w:fill="auto" w:val="clear"/>
+              </w:rPr>
+              <w:t xml:space="preserve">Number Of Children</w:t>
+            </w:r>
+          </w:p>
+        </w:tc>
+        <w:tc>
+          <w:tcPr>
+            <w:tcW w:w="2200" w:type="dxa"/>
+            <w:tcBorders>
+              <w:top w:val="single" w:color="000000" w:sz="4"/>
+              <w:left w:val="single" w:color="000000" w:sz="4"/>
+              <w:bottom w:val="single" w:color="000000" w:sz="4"/>
+              <w:right w:val="single" w:color="000000" w:sz="4"/>
+            </w:tcBorders>
+            <w:shd w:color="000000" w:fill="ffffff" w:val="clear"/>
+            <w:tcMar>
+              <w:left w:w="108" w:type="dxa"/>
+              <w:right w:w="108" w:type="dxa"/>
+            </w:tcMar>
+            <w:vAlign w:val="top"/>
+          </w:tcPr>
+          <w:p>
+            <w:pPr>
+              <w:spacing w:before="0" w:after="0" w:line="240"/>
+              <w:ind w:right="0" w:left="0" w:firstLine="0"/>
+              <w:jc w:val="left"/>
+              <w:rPr>
+                <w:color w:val="auto"/>
+                <w:spacing w:val="0"/>
+                <w:position w:val="0"/>
+                <w:sz w:val="22"/>
+                <w:shd w:fill="auto" w:val="clear"/>
+              </w:rPr>
+            </w:pPr>
+            <w:r>
+              <w:rPr>
+                <w:rFonts w:ascii="Aptos" w:hAnsi="Aptos" w:cs="Aptos" w:eastAsia="Aptos"/>
+                <w:color w:val="auto"/>
+                <w:spacing w:val="0"/>
+                <w:position w:val="0"/>
+                <w:sz w:val="22"/>
+                <w:shd w:fill="auto" w:val="clear"/>
+              </w:rPr>
+              <w:t xml:space="preserve">int</w:t>
+            </w:r>
+          </w:p>
+        </w:tc>
+        <w:tc>
+          <w:tcPr>
+            <w:tcW w:w="4833" w:type="dxa"/>
+            <w:tcBorders>
+              <w:top w:val="single" w:color="000000" w:sz="4"/>
+              <w:left w:val="single" w:color="000000" w:sz="4"/>
+              <w:bottom w:val="single" w:color="000000" w:sz="4"/>
+              <w:right w:val="single" w:color="000000" w:sz="4"/>
+            </w:tcBorders>
+            <w:shd w:color="000000" w:fill="ffffff" w:val="clear"/>
+            <w:tcMar>
+              <w:left w:w="108" w:type="dxa"/>
+              <w:right w:w="108" w:type="dxa"/>
+            </w:tcMar>
+            <w:vAlign w:val="top"/>
+          </w:tcPr>
+          <w:p>
+            <w:pPr>
+              <w:spacing w:before="0" w:after="0" w:line="240"/>
+              <w:ind w:right="0" w:left="0" w:firstLine="0"/>
+              <w:jc w:val="left"/>
+              <w:rPr>
+                <w:color w:val="auto"/>
+                <w:spacing w:val="0"/>
+                <w:position w:val="0"/>
+                <w:sz w:val="22"/>
+                <w:shd w:fill="auto" w:val="clear"/>
+              </w:rPr>
+            </w:pPr>
+            <w:r>
+              <w:rPr>
+                <w:rFonts w:ascii="Aptos" w:hAnsi="Aptos" w:cs="Aptos" w:eastAsia="Aptos"/>
+                <w:color w:val="auto"/>
+                <w:spacing w:val="0"/>
+                <w:position w:val="0"/>
+                <w:sz w:val="22"/>
+                <w:shd w:fill="auto" w:val="clear"/>
+              </w:rPr>
+              <w:t xml:space="preserve">Number of children that attend</w:t>
+            </w:r>
+          </w:p>
+        </w:tc>
+      </w:tr>
+      <w:tr>
+        <w:trPr>
+          <w:trHeight w:val="300" w:hRule="auto"/>
+          <w:jc w:val="left"/>
+        </w:trPr>
+        <w:tc>
+          <w:tcPr>
+            <w:tcW w:w="2317" w:type="dxa"/>
+            <w:tcBorders>
+              <w:top w:val="single" w:color="000000" w:sz="4"/>
+              <w:left w:val="single" w:color="000000" w:sz="4"/>
+              <w:bottom w:val="single" w:color="000000" w:sz="4"/>
+              <w:right w:val="single" w:color="000000" w:sz="4"/>
+            </w:tcBorders>
+            <w:shd w:color="000000" w:fill="ffffff" w:val="clear"/>
+            <w:tcMar>
+              <w:left w:w="108" w:type="dxa"/>
+              <w:right w:w="108" w:type="dxa"/>
+            </w:tcMar>
+            <w:vAlign w:val="top"/>
+          </w:tcPr>
+          <w:p>
+            <w:pPr>
+              <w:spacing w:before="0" w:after="0" w:line="240"/>
+              <w:ind w:right="0" w:left="0" w:firstLine="0"/>
+              <w:jc w:val="left"/>
+              <w:rPr>
+                <w:color w:val="auto"/>
+                <w:spacing w:val="0"/>
+                <w:position w:val="0"/>
+                <w:sz w:val="22"/>
+                <w:shd w:fill="auto" w:val="clear"/>
+              </w:rPr>
+            </w:pPr>
+            <w:r>
+              <w:rPr>
+                <w:rFonts w:ascii="Aptos" w:hAnsi="Aptos" w:cs="Aptos" w:eastAsia="Aptos"/>
+                <w:color w:val="auto"/>
+                <w:spacing w:val="0"/>
+                <w:position w:val="0"/>
+                <w:sz w:val="22"/>
+                <w:shd w:fill="auto" w:val="clear"/>
+              </w:rPr>
+              <w:t xml:space="preserve">Number Of Adults</w:t>
+            </w:r>
+          </w:p>
+        </w:tc>
+        <w:tc>
+          <w:tcPr>
+            <w:tcW w:w="2200" w:type="dxa"/>
+            <w:tcBorders>
+              <w:top w:val="single" w:color="000000" w:sz="4"/>
+              <w:left w:val="single" w:color="000000" w:sz="4"/>
+              <w:bottom w:val="single" w:color="000000" w:sz="4"/>
+              <w:right w:val="single" w:color="000000" w:sz="4"/>
+            </w:tcBorders>
+            <w:shd w:color="000000" w:fill="ffffff" w:val="clear"/>
+            <w:tcMar>
+              <w:left w:w="108" w:type="dxa"/>
+              <w:right w:w="108" w:type="dxa"/>
+            </w:tcMar>
+            <w:vAlign w:val="top"/>
+          </w:tcPr>
+          <w:p>
+            <w:pPr>
+              <w:spacing w:before="0" w:after="0" w:line="240"/>
+              <w:ind w:right="0" w:left="0" w:firstLine="0"/>
+              <w:jc w:val="left"/>
+              <w:rPr>
+                <w:color w:val="auto"/>
+                <w:spacing w:val="0"/>
+                <w:position w:val="0"/>
+                <w:sz w:val="22"/>
+                <w:shd w:fill="auto" w:val="clear"/>
+              </w:rPr>
+            </w:pPr>
+            <w:r>
+              <w:rPr>
+                <w:rFonts w:ascii="Aptos" w:hAnsi="Aptos" w:cs="Aptos" w:eastAsia="Aptos"/>
+                <w:color w:val="auto"/>
+                <w:spacing w:val="0"/>
+                <w:position w:val="0"/>
+                <w:sz w:val="22"/>
+                <w:shd w:fill="auto" w:val="clear"/>
+              </w:rPr>
+              <w:t xml:space="preserve">int</w:t>
+            </w:r>
+          </w:p>
+        </w:tc>
+        <w:tc>
+          <w:tcPr>
+            <w:tcW w:w="4833" w:type="dxa"/>
+            <w:tcBorders>
+              <w:top w:val="single" w:color="000000" w:sz="4"/>
+              <w:left w:val="single" w:color="000000" w:sz="4"/>
+              <w:bottom w:val="single" w:color="000000" w:sz="4"/>
+              <w:right w:val="single" w:color="000000" w:sz="4"/>
+            </w:tcBorders>
+            <w:shd w:color="000000" w:fill="ffffff" w:val="clear"/>
+            <w:tcMar>
+              <w:left w:w="108" w:type="dxa"/>
+              <w:right w:w="108" w:type="dxa"/>
+            </w:tcMar>
+            <w:vAlign w:val="top"/>
+          </w:tcPr>
+          <w:p>
+            <w:pPr>
+              <w:spacing w:before="0" w:after="0" w:line="240"/>
+              <w:ind w:right="0" w:left="0" w:firstLine="0"/>
+              <w:jc w:val="left"/>
+              <w:rPr>
+                <w:rFonts w:ascii="Aptos" w:hAnsi="Aptos" w:cs="Aptos" w:eastAsia="Aptos"/>
+                <w:color w:val="auto"/>
+                <w:spacing w:val="0"/>
+                <w:position w:val="0"/>
+                <w:sz w:val="22"/>
+                <w:shd w:fill="auto" w:val="clear"/>
+              </w:rPr>
+            </w:pPr>
+            <w:r>
+              <w:rPr>
+                <w:rFonts w:ascii="Aptos" w:hAnsi="Aptos" w:cs="Aptos" w:eastAsia="Aptos"/>
+                <w:color w:val="auto"/>
+                <w:spacing w:val="0"/>
+                <w:position w:val="0"/>
+                <w:sz w:val="22"/>
+                <w:shd w:fill="auto" w:val="clear"/>
+              </w:rPr>
+              <w:t xml:space="preserve">Number of adults that attend</w:t>
+            </w:r>
+          </w:p>
+          <w:p>
+            <w:pPr>
+              <w:spacing w:before="0" w:after="0" w:line="240"/>
+              <w:ind w:right="0" w:left="0" w:firstLine="0"/>
+              <w:jc w:val="left"/>
+              <w:rPr>
+                <w:color w:val="auto"/>
+                <w:spacing w:val="0"/>
+                <w:position w:val="0"/>
+                <w:sz w:val="22"/>
+                <w:shd w:fill="auto" w:val="clear"/>
+              </w:rPr>
+            </w:pPr>
+          </w:p>
+        </w:tc>
+      </w:tr>
+      <w:tr>
+        <w:trPr>
+          <w:trHeight w:val="300" w:hRule="auto"/>
+          <w:jc w:val="left"/>
+        </w:trPr>
+        <w:tc>
+          <w:tcPr>
+            <w:tcW w:w="2317" w:type="dxa"/>
+            <w:tcBorders>
+              <w:top w:val="single" w:color="000000" w:sz="4"/>
+              <w:left w:val="single" w:color="000000" w:sz="4"/>
+              <w:bottom w:val="single" w:color="000000" w:sz="4"/>
+              <w:right w:val="single" w:color="000000" w:sz="4"/>
+            </w:tcBorders>
+            <w:shd w:color="000000" w:fill="ffffff" w:val="clear"/>
+            <w:tcMar>
+              <w:left w:w="108" w:type="dxa"/>
+              <w:right w:w="108" w:type="dxa"/>
+            </w:tcMar>
+            <w:vAlign w:val="top"/>
+          </w:tcPr>
+          <w:p>
+            <w:pPr>
+              <w:spacing w:before="0" w:after="0" w:line="240"/>
+              <w:ind w:right="0" w:left="0" w:firstLine="0"/>
+              <w:jc w:val="left"/>
+              <w:rPr>
+                <w:color w:val="auto"/>
+                <w:spacing w:val="0"/>
+                <w:position w:val="0"/>
+                <w:sz w:val="22"/>
+                <w:shd w:fill="auto" w:val="clear"/>
+              </w:rPr>
+            </w:pPr>
+            <w:r>
+              <w:rPr>
+                <w:rFonts w:ascii="Aptos" w:hAnsi="Aptos" w:cs="Aptos" w:eastAsia="Aptos"/>
+                <w:color w:val="auto"/>
+                <w:spacing w:val="0"/>
+                <w:position w:val="0"/>
+                <w:sz w:val="22"/>
+                <w:shd w:fill="auto" w:val="clear"/>
+              </w:rPr>
+              <w:t xml:space="preserve">Number Of Customers</w:t>
+            </w:r>
+          </w:p>
+        </w:tc>
+        <w:tc>
+          <w:tcPr>
+            <w:tcW w:w="2200" w:type="dxa"/>
+            <w:tcBorders>
+              <w:top w:val="single" w:color="000000" w:sz="4"/>
+              <w:left w:val="single" w:color="000000" w:sz="4"/>
+              <w:bottom w:val="single" w:color="000000" w:sz="4"/>
+              <w:right w:val="single" w:color="000000" w:sz="4"/>
+            </w:tcBorders>
+            <w:shd w:color="000000" w:fill="ffffff" w:val="clear"/>
+            <w:tcMar>
+              <w:left w:w="108" w:type="dxa"/>
+              <w:right w:w="108" w:type="dxa"/>
+            </w:tcMar>
+            <w:vAlign w:val="top"/>
+          </w:tcPr>
+          <w:p>
+            <w:pPr>
+              <w:spacing w:before="0" w:after="0" w:line="240"/>
+              <w:ind w:right="0" w:left="0" w:firstLine="0"/>
+              <w:jc w:val="left"/>
+              <w:rPr>
+                <w:color w:val="auto"/>
+                <w:spacing w:val="0"/>
+                <w:position w:val="0"/>
+                <w:sz w:val="22"/>
+                <w:shd w:fill="auto" w:val="clear"/>
+              </w:rPr>
+            </w:pPr>
+            <w:r>
+              <w:rPr>
+                <w:rFonts w:ascii="Aptos" w:hAnsi="Aptos" w:cs="Aptos" w:eastAsia="Aptos"/>
+                <w:color w:val="auto"/>
+                <w:spacing w:val="0"/>
+                <w:position w:val="0"/>
+                <w:sz w:val="22"/>
+                <w:shd w:fill="auto" w:val="clear"/>
+              </w:rPr>
+              <w:t xml:space="preserve">int</w:t>
+            </w:r>
+          </w:p>
+        </w:tc>
+        <w:tc>
+          <w:tcPr>
+            <w:tcW w:w="4833" w:type="dxa"/>
+            <w:tcBorders>
+              <w:top w:val="single" w:color="000000" w:sz="4"/>
+              <w:left w:val="single" w:color="000000" w:sz="4"/>
+              <w:bottom w:val="single" w:color="000000" w:sz="4"/>
+              <w:right w:val="single" w:color="000000" w:sz="4"/>
+            </w:tcBorders>
+            <w:shd w:color="000000" w:fill="ffffff" w:val="clear"/>
+            <w:tcMar>
+              <w:left w:w="108" w:type="dxa"/>
+              <w:right w:w="108" w:type="dxa"/>
+            </w:tcMar>
+            <w:vAlign w:val="top"/>
+          </w:tcPr>
+          <w:p>
+            <w:pPr>
+              <w:spacing w:before="0" w:after="0" w:line="240"/>
+              <w:ind w:right="0" w:left="0" w:firstLine="0"/>
+              <w:jc w:val="left"/>
+              <w:rPr>
+                <w:color w:val="auto"/>
+                <w:spacing w:val="0"/>
+                <w:position w:val="0"/>
+                <w:sz w:val="22"/>
+                <w:shd w:fill="auto" w:val="clear"/>
+              </w:rPr>
+            </w:pPr>
+            <w:r>
+              <w:rPr>
+                <w:rFonts w:ascii="Aptos" w:hAnsi="Aptos" w:cs="Aptos" w:eastAsia="Aptos"/>
+                <w:color w:val="auto"/>
+                <w:spacing w:val="0"/>
+                <w:position w:val="0"/>
+                <w:sz w:val="22"/>
+                <w:shd w:fill="auto" w:val="clear"/>
+              </w:rPr>
+              <w:t xml:space="preserve">Number of Customers</w:t>
             </w:r>
           </w:p>
         </w:tc>
@@ -1602,127 +1994,127 @@
         </w:trPr>
         <w:tc>
           <w:tcPr>
-            <w:tcW w:w="2295" w:type="dxa"/>
-            <w:tcBorders>
-              <w:top w:val="single" w:color="000000" w:sz="4"/>
-              <w:left w:val="single" w:color="000000" w:sz="4"/>
-              <w:bottom w:val="single" w:color="000000" w:sz="4"/>
-              <w:right w:val="single" w:color="000000" w:sz="4"/>
-            </w:tcBorders>
-            <w:shd w:color="auto" w:fill="ffffff" w:val="clear"/>
-            <w:tcMar>
-              <w:left w:w="108" w:type="dxa"/>
-              <w:right w:w="108" w:type="dxa"/>
-            </w:tcMar>
-            <w:vAlign w:val="top"/>
-          </w:tcPr>
-          <w:p>
-            <w:pPr>
-              <w:spacing w:before="0" w:after="0" w:line="240"/>
-              <w:ind w:right="0" w:left="0" w:firstLine="0"/>
-              <w:jc w:val="left"/>
-              <w:rPr>
-                <w:color w:val="auto"/>
-                <w:spacing w:val="0"/>
-                <w:position w:val="0"/>
-                <w:sz w:val="22"/>
-                <w:shd w:fill="auto" w:val="clear"/>
-              </w:rPr>
-            </w:pPr>
-            <w:r>
-              <w:rPr>
-                <w:rFonts w:ascii="Aptos" w:hAnsi="Aptos" w:cs="Aptos" w:eastAsia="Aptos"/>
-                <w:color w:val="auto"/>
-                <w:spacing w:val="0"/>
-                <w:position w:val="0"/>
-                <w:sz w:val="22"/>
-                <w:shd w:fill="auto" w:val="clear"/>
-              </w:rPr>
-              <w:t xml:space="preserve">Number Of Children</w:t>
-            </w:r>
-          </w:p>
-        </w:tc>
-        <w:tc>
-          <w:tcPr>
-            <w:tcW w:w="2188" w:type="dxa"/>
-            <w:tcBorders>
-              <w:top w:val="single" w:color="000000" w:sz="4"/>
-              <w:left w:val="single" w:color="000000" w:sz="4"/>
-              <w:bottom w:val="single" w:color="000000" w:sz="4"/>
-              <w:right w:val="single" w:color="000000" w:sz="4"/>
-            </w:tcBorders>
-            <w:shd w:color="auto" w:fill="ffffff" w:val="clear"/>
-            <w:tcMar>
-              <w:left w:w="108" w:type="dxa"/>
-              <w:right w:w="108" w:type="dxa"/>
-            </w:tcMar>
-            <w:vAlign w:val="top"/>
-          </w:tcPr>
-          <w:p>
-            <w:pPr>
-              <w:spacing w:before="0" w:after="0" w:line="240"/>
-              <w:ind w:right="0" w:left="0" w:firstLine="0"/>
-              <w:jc w:val="left"/>
-              <w:rPr>
-                <w:color w:val="auto"/>
-                <w:spacing w:val="0"/>
-                <w:position w:val="0"/>
-                <w:sz w:val="22"/>
-                <w:shd w:fill="auto" w:val="clear"/>
-              </w:rPr>
-            </w:pPr>
-            <w:r>
-              <w:rPr>
-                <w:rFonts w:ascii="Aptos" w:hAnsi="Aptos" w:cs="Aptos" w:eastAsia="Aptos"/>
-                <w:color w:val="auto"/>
-                <w:spacing w:val="0"/>
-                <w:position w:val="0"/>
-                <w:sz w:val="22"/>
-                <w:shd w:fill="auto" w:val="clear"/>
-              </w:rPr>
-              <w:t xml:space="preserve">int</w:t>
-            </w:r>
-          </w:p>
-        </w:tc>
-        <w:tc>
-          <w:tcPr>
-            <w:tcW w:w="4759" w:type="dxa"/>
-            <w:tcBorders>
-              <w:top w:val="single" w:color="000000" w:sz="4"/>
-              <w:left w:val="single" w:color="000000" w:sz="4"/>
-              <w:bottom w:val="single" w:color="000000" w:sz="4"/>
-              <w:right w:val="single" w:color="000000" w:sz="4"/>
-            </w:tcBorders>
-            <w:shd w:color="auto" w:fill="ffffff" w:val="clear"/>
-            <w:tcMar>
-              <w:left w:w="108" w:type="dxa"/>
-              <w:right w:w="108" w:type="dxa"/>
-            </w:tcMar>
-            <w:vAlign w:val="top"/>
-          </w:tcPr>
-          <w:p>
-            <w:pPr>
-              <w:spacing w:before="0" w:after="0" w:line="240"/>
-              <w:ind w:right="0" w:left="0" w:firstLine="0"/>
-              <w:jc w:val="left"/>
-              <w:rPr>
-                <w:color w:val="auto"/>
-                <w:spacing w:val="0"/>
-                <w:position w:val="0"/>
-                <w:sz w:val="22"/>
-                <w:shd w:fill="auto" w:val="clear"/>
-              </w:rPr>
-            </w:pPr>
-            <w:r>
-              <w:rPr>
-                <w:rFonts w:ascii="Aptos" w:hAnsi="Aptos" w:cs="Aptos" w:eastAsia="Aptos"/>
-                <w:color w:val="auto"/>
-                <w:spacing w:val="0"/>
-                <w:position w:val="0"/>
-                <w:sz w:val="22"/>
-                <w:shd w:fill="auto" w:val="clear"/>
-              </w:rPr>
-              <w:t xml:space="preserve">Number of children that attend</w:t>
+            <w:tcW w:w="2317" w:type="dxa"/>
+            <w:tcBorders>
+              <w:top w:val="single" w:color="000000" w:sz="4"/>
+              <w:left w:val="single" w:color="000000" w:sz="4"/>
+              <w:bottom w:val="single" w:color="000000" w:sz="4"/>
+              <w:right w:val="single" w:color="000000" w:sz="4"/>
+            </w:tcBorders>
+            <w:shd w:color="000000" w:fill="ffffff" w:val="clear"/>
+            <w:tcMar>
+              <w:left w:w="108" w:type="dxa"/>
+              <w:right w:w="108" w:type="dxa"/>
+            </w:tcMar>
+            <w:vAlign w:val="top"/>
+          </w:tcPr>
+          <w:p>
+            <w:pPr>
+              <w:spacing w:before="0" w:after="0" w:line="240"/>
+              <w:ind w:right="0" w:left="0" w:firstLine="0"/>
+              <w:jc w:val="left"/>
+              <w:rPr>
+                <w:color w:val="auto"/>
+                <w:spacing w:val="0"/>
+                <w:position w:val="0"/>
+                <w:sz w:val="22"/>
+                <w:shd w:fill="auto" w:val="clear"/>
+              </w:rPr>
+            </w:pPr>
+            <w:r>
+              <w:rPr>
+                <w:rFonts w:ascii="Aptos" w:hAnsi="Aptos" w:cs="Aptos" w:eastAsia="Aptos"/>
+                <w:color w:val="auto"/>
+                <w:spacing w:val="0"/>
+                <w:position w:val="0"/>
+                <w:sz w:val="22"/>
+                <w:shd w:fill="auto" w:val="clear"/>
+              </w:rPr>
+              <w:t xml:space="preserve">Coupon Discount</w:t>
+            </w:r>
+          </w:p>
+        </w:tc>
+        <w:tc>
+          <w:tcPr>
+            <w:tcW w:w="2200" w:type="dxa"/>
+            <w:tcBorders>
+              <w:top w:val="single" w:color="000000" w:sz="4"/>
+              <w:left w:val="single" w:color="000000" w:sz="4"/>
+              <w:bottom w:val="single" w:color="000000" w:sz="4"/>
+              <w:right w:val="single" w:color="000000" w:sz="4"/>
+            </w:tcBorders>
+            <w:shd w:color="000000" w:fill="ffffff" w:val="clear"/>
+            <w:tcMar>
+              <w:left w:w="108" w:type="dxa"/>
+              <w:right w:w="108" w:type="dxa"/>
+            </w:tcMar>
+            <w:vAlign w:val="top"/>
+          </w:tcPr>
+          <w:p>
+            <w:pPr>
+              <w:spacing w:before="0" w:after="0" w:line="240"/>
+              <w:ind w:right="0" w:left="0" w:firstLine="0"/>
+              <w:jc w:val="left"/>
+              <w:rPr>
+                <w:color w:val="auto"/>
+                <w:spacing w:val="0"/>
+                <w:position w:val="0"/>
+                <w:sz w:val="22"/>
+                <w:shd w:fill="auto" w:val="clear"/>
+              </w:rPr>
+            </w:pPr>
+            <w:r>
+              <w:rPr>
+                <w:rFonts w:ascii="Aptos" w:hAnsi="Aptos" w:cs="Aptos" w:eastAsia="Aptos"/>
+                <w:color w:val="auto"/>
+                <w:spacing w:val="0"/>
+                <w:position w:val="0"/>
+                <w:sz w:val="22"/>
+                <w:shd w:fill="auto" w:val="clear"/>
+              </w:rPr>
+              <w:t xml:space="preserve">Double</w:t>
+            </w:r>
+          </w:p>
+        </w:tc>
+        <w:tc>
+          <w:tcPr>
+            <w:tcW w:w="4833" w:type="dxa"/>
+            <w:tcBorders>
+              <w:top w:val="single" w:color="000000" w:sz="4"/>
+              <w:left w:val="single" w:color="000000" w:sz="4"/>
+              <w:bottom w:val="single" w:color="000000" w:sz="4"/>
+              <w:right w:val="single" w:color="000000" w:sz="4"/>
+            </w:tcBorders>
+            <w:shd w:color="000000" w:fill="ffffff" w:val="clear"/>
+            <w:tcMar>
+              <w:left w:w="108" w:type="dxa"/>
+              <w:right w:w="108" w:type="dxa"/>
+            </w:tcMar>
+            <w:vAlign w:val="top"/>
+          </w:tcPr>
+          <w:p>
+            <w:pPr>
+              <w:spacing w:before="0" w:after="0" w:line="240"/>
+              <w:ind w:right="0" w:left="0" w:firstLine="0"/>
+              <w:jc w:val="left"/>
+              <w:rPr>
+                <w:color w:val="auto"/>
+                <w:spacing w:val="0"/>
+                <w:position w:val="0"/>
+                <w:sz w:val="22"/>
+                <w:shd w:fill="auto" w:val="clear"/>
+              </w:rPr>
+            </w:pPr>
+            <w:r>
+              <w:rPr>
+                <w:rFonts w:ascii="Aptos" w:hAnsi="Aptos" w:cs="Aptos" w:eastAsia="Aptos"/>
+                <w:color w:val="auto"/>
+                <w:spacing w:val="0"/>
+                <w:position w:val="0"/>
+                <w:sz w:val="22"/>
+                <w:shd w:fill="auto" w:val="clear"/>
+              </w:rPr>
+              <w:t xml:space="preserve">30 % off the bill</w:t>
             </w:r>
           </w:p>
         </w:tc>
@@ -1734,143 +2126,128 @@
         </w:trPr>
         <w:tc>
           <w:tcPr>
-            <w:tcW w:w="2295" w:type="dxa"/>
-            <w:tcBorders>
-              <w:top w:val="single" w:color="000000" w:sz="4"/>
-              <w:left w:val="single" w:color="000000" w:sz="4"/>
-              <w:bottom w:val="single" w:color="000000" w:sz="4"/>
-              <w:right w:val="single" w:color="000000" w:sz="4"/>
-            </w:tcBorders>
-            <w:shd w:color="auto" w:fill="ffffff" w:val="clear"/>
-            <w:tcMar>
-              <w:left w:w="108" w:type="dxa"/>
-              <w:right w:w="108" w:type="dxa"/>
-            </w:tcMar>
-            <w:vAlign w:val="top"/>
-          </w:tcPr>
-          <w:p>
-            <w:pPr>
-              <w:spacing w:before="0" w:after="0" w:line="240"/>
-              <w:ind w:right="0" w:left="0" w:firstLine="0"/>
-              <w:jc w:val="left"/>
-              <w:rPr>
-                <w:color w:val="auto"/>
-                <w:spacing w:val="0"/>
-                <w:position w:val="0"/>
-                <w:sz w:val="22"/>
-                <w:shd w:fill="auto" w:val="clear"/>
-              </w:rPr>
-            </w:pPr>
-            <w:r>
-              <w:rPr>
-                <w:rFonts w:ascii="Aptos" w:hAnsi="Aptos" w:cs="Aptos" w:eastAsia="Aptos"/>
-                <w:color w:val="auto"/>
-                <w:spacing w:val="0"/>
-                <w:position w:val="0"/>
-                <w:sz w:val="22"/>
-                <w:shd w:fill="auto" w:val="clear"/>
-              </w:rPr>
-              <w:t xml:space="preserve">Number Of Adults</w:t>
-            </w:r>
-          </w:p>
-        </w:tc>
-        <w:tc>
-          <w:tcPr>
-            <w:tcW w:w="2188" w:type="dxa"/>
-            <w:tcBorders>
-              <w:top w:val="single" w:color="000000" w:sz="4"/>
-              <w:left w:val="single" w:color="000000" w:sz="4"/>
-              <w:bottom w:val="single" w:color="000000" w:sz="4"/>
-              <w:right w:val="single" w:color="000000" w:sz="4"/>
-            </w:tcBorders>
-            <w:shd w:color="auto" w:fill="ffffff" w:val="clear"/>
-            <w:tcMar>
-              <w:left w:w="108" w:type="dxa"/>
-              <w:right w:w="108" w:type="dxa"/>
-            </w:tcMar>
-            <w:vAlign w:val="top"/>
-          </w:tcPr>
-          <w:p>
-            <w:pPr>
-              <w:spacing w:before="0" w:after="0" w:line="240"/>
-              <w:ind w:right="0" w:left="0" w:firstLine="0"/>
-              <w:jc w:val="left"/>
-              <w:rPr>
-                <w:color w:val="auto"/>
-                <w:spacing w:val="0"/>
-                <w:position w:val="0"/>
-                <w:sz w:val="22"/>
-                <w:shd w:fill="auto" w:val="clear"/>
-              </w:rPr>
-            </w:pPr>
-            <w:r>
-              <w:rPr>
-                <w:rFonts w:ascii="Aptos" w:hAnsi="Aptos" w:cs="Aptos" w:eastAsia="Aptos"/>
-                <w:color w:val="auto"/>
-                <w:spacing w:val="0"/>
-                <w:position w:val="0"/>
-                <w:sz w:val="22"/>
-                <w:shd w:fill="auto" w:val="clear"/>
-              </w:rPr>
-              <w:t xml:space="preserve">int</w:t>
-            </w:r>
-          </w:p>
-        </w:tc>
-        <w:tc>
-          <w:tcPr>
-            <w:tcW w:w="4759" w:type="dxa"/>
-            <w:tcBorders>
-              <w:top w:val="single" w:color="000000" w:sz="4"/>
-              <w:left w:val="single" w:color="000000" w:sz="4"/>
-              <w:bottom w:val="single" w:color="000000" w:sz="4"/>
-              <w:right w:val="single" w:color="000000" w:sz="4"/>
-            </w:tcBorders>
-            <w:shd w:color="auto" w:fill="ffffff" w:val="clear"/>
-            <w:tcMar>
-              <w:left w:w="108" w:type="dxa"/>
-              <w:right w:w="108" w:type="dxa"/>
-            </w:tcMar>
-            <w:vAlign w:val="top"/>
-          </w:tcPr>
-          <w:p>
-            <w:pPr>
-              <w:spacing w:before="0" w:after="0" w:line="240"/>
-              <w:ind w:right="0" w:left="0" w:firstLine="0"/>
-              <w:jc w:val="left"/>
-              <w:rPr>
-                <w:rFonts w:ascii="Aptos" w:hAnsi="Aptos" w:cs="Aptos" w:eastAsia="Aptos"/>
-                <w:color w:val="auto"/>
-                <w:spacing w:val="0"/>
-                <w:position w:val="0"/>
-                <w:sz w:val="22"/>
-                <w:shd w:fill="auto" w:val="clear"/>
-              </w:rPr>
-            </w:pPr>
-            <w:r>
-              <w:rPr>
-                <w:rFonts w:ascii="Aptos" w:hAnsi="Aptos" w:cs="Aptos" w:eastAsia="Aptos"/>
-                <w:color w:val="auto"/>
-                <w:spacing w:val="0"/>
-                <w:position w:val="0"/>
-                <w:sz w:val="22"/>
-                <w:shd w:fill="auto" w:val="clear"/>
-              </w:rPr>
-              <w:t xml:space="preserve">Number of adults that attend</w:t>
-            </w:r>
-          </w:p>
-          <w:p>
-            <w:pPr>
-              <w:spacing w:before="0" w:after="0" w:line="240"/>
-              <w:ind w:right="0" w:left="0" w:firstLine="0"/>
-              <w:jc w:val="left"/>
-              <w:rPr>
-                <w:color w:val="auto"/>
-                <w:spacing w:val="0"/>
-                <w:position w:val="0"/>
-                <w:sz w:val="22"/>
-                <w:shd w:fill="auto" w:val="clear"/>
-              </w:rPr>
-            </w:pPr>
+            <w:tcW w:w="2317" w:type="dxa"/>
+            <w:tcBorders>
+              <w:top w:val="single" w:color="000000" w:sz="4"/>
+              <w:left w:val="single" w:color="000000" w:sz="4"/>
+              <w:bottom w:val="single" w:color="000000" w:sz="4"/>
+              <w:right w:val="single" w:color="000000" w:sz="4"/>
+            </w:tcBorders>
+            <w:shd w:color="000000" w:fill="ffffff" w:val="clear"/>
+            <w:tcMar>
+              <w:left w:w="108" w:type="dxa"/>
+              <w:right w:w="108" w:type="dxa"/>
+            </w:tcMar>
+            <w:vAlign w:val="top"/>
+          </w:tcPr>
+          <w:p>
+            <w:pPr>
+              <w:spacing w:before="0" w:after="0" w:line="240"/>
+              <w:ind w:right="0" w:left="0" w:firstLine="0"/>
+              <w:jc w:val="left"/>
+              <w:rPr>
+                <w:color w:val="auto"/>
+                <w:spacing w:val="0"/>
+                <w:position w:val="0"/>
+                <w:sz w:val="22"/>
+                <w:shd w:fill="auto" w:val="clear"/>
+              </w:rPr>
+            </w:pPr>
+            <w:r>
+              <w:rPr>
+                <w:rFonts w:ascii="Aptos" w:hAnsi="Aptos" w:cs="Aptos" w:eastAsia="Aptos"/>
+                <w:color w:val="auto"/>
+                <w:spacing w:val="0"/>
+                <w:position w:val="0"/>
+                <w:sz w:val="22"/>
+                <w:shd w:fill="auto" w:val="clear"/>
+              </w:rPr>
+              <w:t xml:space="preserve">Date and time </w:t>
+            </w:r>
+          </w:p>
+        </w:tc>
+        <w:tc>
+          <w:tcPr>
+            <w:tcW w:w="2200" w:type="dxa"/>
+            <w:tcBorders>
+              <w:top w:val="single" w:color="000000" w:sz="4"/>
+              <w:left w:val="single" w:color="000000" w:sz="4"/>
+              <w:bottom w:val="single" w:color="000000" w:sz="4"/>
+              <w:right w:val="single" w:color="000000" w:sz="4"/>
+            </w:tcBorders>
+            <w:shd w:color="000000" w:fill="ffffff" w:val="clear"/>
+            <w:tcMar>
+              <w:left w:w="108" w:type="dxa"/>
+              <w:right w:w="108" w:type="dxa"/>
+            </w:tcMar>
+            <w:vAlign w:val="top"/>
+          </w:tcPr>
+          <w:p>
+            <w:pPr>
+              <w:spacing w:before="0" w:after="0" w:line="240"/>
+              <w:ind w:right="0" w:left="0" w:firstLine="0"/>
+              <w:jc w:val="left"/>
+              <w:rPr>
+                <w:color w:val="auto"/>
+                <w:spacing w:val="0"/>
+                <w:position w:val="0"/>
+                <w:sz w:val="22"/>
+                <w:shd w:fill="auto" w:val="clear"/>
+              </w:rPr>
+            </w:pPr>
+            <w:r>
+              <w:rPr>
+                <w:rFonts w:ascii="Aptos" w:hAnsi="Aptos" w:cs="Aptos" w:eastAsia="Aptos"/>
+                <w:color w:val="auto"/>
+                <w:spacing w:val="0"/>
+                <w:position w:val="0"/>
+                <w:sz w:val="22"/>
+                <w:shd w:fill="auto" w:val="clear"/>
+              </w:rPr>
+              <w:t xml:space="preserve">LocalDateTime</w:t>
+            </w:r>
+          </w:p>
+        </w:tc>
+        <w:tc>
+          <w:tcPr>
+            <w:tcW w:w="4833" w:type="dxa"/>
+            <w:tcBorders>
+              <w:top w:val="single" w:color="000000" w:sz="4"/>
+              <w:left w:val="single" w:color="000000" w:sz="4"/>
+              <w:bottom w:val="single" w:color="000000" w:sz="4"/>
+              <w:right w:val="single" w:color="000000" w:sz="4"/>
+            </w:tcBorders>
+            <w:shd w:color="000000" w:fill="ffffff" w:val="clear"/>
+            <w:tcMar>
+              <w:left w:w="108" w:type="dxa"/>
+              <w:right w:w="108" w:type="dxa"/>
+            </w:tcMar>
+            <w:vAlign w:val="top"/>
+          </w:tcPr>
+          <w:p>
+            <w:pPr>
+              <w:spacing w:before="0" w:after="0" w:line="240"/>
+              <w:ind w:right="0" w:left="0" w:firstLine="0"/>
+              <w:jc w:val="left"/>
+              <w:rPr>
+                <w:color w:val="auto"/>
+                <w:spacing w:val="0"/>
+                <w:position w:val="0"/>
+                <w:sz w:val="22"/>
+                <w:shd w:fill="auto" w:val="clear"/>
+              </w:rPr>
+            </w:pPr>
+            <w:r>
+              <w:rPr>
+                <w:rFonts w:ascii="Aptos" w:hAnsi="Aptos" w:cs="Aptos" w:eastAsia="Aptos"/>
+                <w:color w:val="auto"/>
+                <w:spacing w:val="0"/>
+                <w:position w:val="0"/>
+                <w:sz w:val="22"/>
+                <w:shd w:fill="auto" w:val="clear"/>
+              </w:rPr>
+              <w:t xml:space="preserve">The date and time of the reservation</w:t>
+            </w:r>
           </w:p>
         </w:tc>
       </w:tr>
@@ -1881,127 +2258,127 @@
         </w:trPr>
         <w:tc>
           <w:tcPr>
-            <w:tcW w:w="2295" w:type="dxa"/>
-            <w:tcBorders>
-              <w:top w:val="single" w:color="000000" w:sz="4"/>
-              <w:left w:val="single" w:color="000000" w:sz="4"/>
-              <w:bottom w:val="single" w:color="000000" w:sz="4"/>
-              <w:right w:val="single" w:color="000000" w:sz="4"/>
-            </w:tcBorders>
-            <w:shd w:color="auto" w:fill="ffffff" w:val="clear"/>
-            <w:tcMar>
-              <w:left w:w="108" w:type="dxa"/>
-              <w:right w:w="108" w:type="dxa"/>
-            </w:tcMar>
-            <w:vAlign w:val="top"/>
-          </w:tcPr>
-          <w:p>
-            <w:pPr>
-              <w:spacing w:before="0" w:after="0" w:line="240"/>
-              <w:ind w:right="0" w:left="0" w:firstLine="0"/>
-              <w:jc w:val="left"/>
-              <w:rPr>
-                <w:color w:val="auto"/>
-                <w:spacing w:val="0"/>
-                <w:position w:val="0"/>
-                <w:sz w:val="22"/>
-                <w:shd w:fill="auto" w:val="clear"/>
-              </w:rPr>
-            </w:pPr>
-            <w:r>
-              <w:rPr>
-                <w:rFonts w:ascii="Aptos" w:hAnsi="Aptos" w:cs="Aptos" w:eastAsia="Aptos"/>
-                <w:color w:val="auto"/>
-                <w:spacing w:val="0"/>
-                <w:position w:val="0"/>
-                <w:sz w:val="22"/>
-                <w:shd w:fill="auto" w:val="clear"/>
-              </w:rPr>
-              <w:t xml:space="preserve">Coupon Discount</w:t>
-            </w:r>
-          </w:p>
-        </w:tc>
-        <w:tc>
-          <w:tcPr>
-            <w:tcW w:w="2188" w:type="dxa"/>
-            <w:tcBorders>
-              <w:top w:val="single" w:color="000000" w:sz="4"/>
-              <w:left w:val="single" w:color="000000" w:sz="4"/>
-              <w:bottom w:val="single" w:color="000000" w:sz="4"/>
-              <w:right w:val="single" w:color="000000" w:sz="4"/>
-            </w:tcBorders>
-            <w:shd w:color="auto" w:fill="ffffff" w:val="clear"/>
-            <w:tcMar>
-              <w:left w:w="108" w:type="dxa"/>
-              <w:right w:w="108" w:type="dxa"/>
-            </w:tcMar>
-            <w:vAlign w:val="top"/>
-          </w:tcPr>
-          <w:p>
-            <w:pPr>
-              <w:spacing w:before="0" w:after="0" w:line="240"/>
-              <w:ind w:right="0" w:left="0" w:firstLine="0"/>
-              <w:jc w:val="left"/>
-              <w:rPr>
-                <w:color w:val="auto"/>
-                <w:spacing w:val="0"/>
-                <w:position w:val="0"/>
-                <w:sz w:val="22"/>
-                <w:shd w:fill="auto" w:val="clear"/>
-              </w:rPr>
-            </w:pPr>
-            <w:r>
-              <w:rPr>
-                <w:rFonts w:ascii="Aptos" w:hAnsi="Aptos" w:cs="Aptos" w:eastAsia="Aptos"/>
-                <w:color w:val="auto"/>
-                <w:spacing w:val="0"/>
-                <w:position w:val="0"/>
-                <w:sz w:val="22"/>
-                <w:shd w:fill="auto" w:val="clear"/>
-              </w:rPr>
-              <w:t xml:space="preserve">Double</w:t>
-            </w:r>
-          </w:p>
-        </w:tc>
-        <w:tc>
-          <w:tcPr>
-            <w:tcW w:w="4759" w:type="dxa"/>
-            <w:tcBorders>
-              <w:top w:val="single" w:color="000000" w:sz="4"/>
-              <w:left w:val="single" w:color="000000" w:sz="4"/>
-              <w:bottom w:val="single" w:color="000000" w:sz="4"/>
-              <w:right w:val="single" w:color="000000" w:sz="4"/>
-            </w:tcBorders>
-            <w:shd w:color="auto" w:fill="ffffff" w:val="clear"/>
-            <w:tcMar>
-              <w:left w:w="108" w:type="dxa"/>
-              <w:right w:w="108" w:type="dxa"/>
-            </w:tcMar>
-            <w:vAlign w:val="top"/>
-          </w:tcPr>
-          <w:p>
-            <w:pPr>
-              <w:spacing w:before="0" w:after="0" w:line="240"/>
-              <w:ind w:right="0" w:left="0" w:firstLine="0"/>
-              <w:jc w:val="left"/>
-              <w:rPr>
-                <w:color w:val="auto"/>
-                <w:spacing w:val="0"/>
-                <w:position w:val="0"/>
-                <w:sz w:val="22"/>
-                <w:shd w:fill="auto" w:val="clear"/>
-              </w:rPr>
-            </w:pPr>
-            <w:r>
-              <w:rPr>
-                <w:rFonts w:ascii="Aptos" w:hAnsi="Aptos" w:cs="Aptos" w:eastAsia="Aptos"/>
-                <w:color w:val="auto"/>
-                <w:spacing w:val="0"/>
-                <w:position w:val="0"/>
-                <w:sz w:val="22"/>
-                <w:shd w:fill="auto" w:val="clear"/>
-              </w:rPr>
-              <w:t xml:space="preserve">30 % off the bill</w:t>
+            <w:tcW w:w="2317" w:type="dxa"/>
+            <w:tcBorders>
+              <w:top w:val="single" w:color="000000" w:sz="4"/>
+              <w:left w:val="single" w:color="000000" w:sz="4"/>
+              <w:bottom w:val="single" w:color="000000" w:sz="4"/>
+              <w:right w:val="single" w:color="000000" w:sz="4"/>
+            </w:tcBorders>
+            <w:shd w:color="000000" w:fill="ffffff" w:val="clear"/>
+            <w:tcMar>
+              <w:left w:w="108" w:type="dxa"/>
+              <w:right w:w="108" w:type="dxa"/>
+            </w:tcMar>
+            <w:vAlign w:val="top"/>
+          </w:tcPr>
+          <w:p>
+            <w:pPr>
+              <w:spacing w:before="0" w:after="0" w:line="240"/>
+              <w:ind w:right="0" w:left="0" w:firstLine="0"/>
+              <w:jc w:val="left"/>
+              <w:rPr>
+                <w:color w:val="auto"/>
+                <w:spacing w:val="0"/>
+                <w:position w:val="0"/>
+                <w:sz w:val="22"/>
+                <w:shd w:fill="auto" w:val="clear"/>
+              </w:rPr>
+            </w:pPr>
+            <w:r>
+              <w:rPr>
+                <w:rFonts w:ascii="Aptos" w:hAnsi="Aptos" w:cs="Aptos" w:eastAsia="Aptos"/>
+                <w:color w:val="auto"/>
+                <w:spacing w:val="0"/>
+                <w:position w:val="0"/>
+                <w:sz w:val="22"/>
+                <w:shd w:fill="auto" w:val="clear"/>
+              </w:rPr>
+              <w:t xml:space="preserve">Entry cost per customer</w:t>
+            </w:r>
+          </w:p>
+        </w:tc>
+        <w:tc>
+          <w:tcPr>
+            <w:tcW w:w="2200" w:type="dxa"/>
+            <w:tcBorders>
+              <w:top w:val="single" w:color="000000" w:sz="4"/>
+              <w:left w:val="single" w:color="000000" w:sz="4"/>
+              <w:bottom w:val="single" w:color="000000" w:sz="4"/>
+              <w:right w:val="single" w:color="000000" w:sz="4"/>
+            </w:tcBorders>
+            <w:shd w:color="000000" w:fill="ffffff" w:val="clear"/>
+            <w:tcMar>
+              <w:left w:w="108" w:type="dxa"/>
+              <w:right w:w="108" w:type="dxa"/>
+            </w:tcMar>
+            <w:vAlign w:val="top"/>
+          </w:tcPr>
+          <w:p>
+            <w:pPr>
+              <w:spacing w:before="0" w:after="0" w:line="240"/>
+              <w:ind w:right="0" w:left="0" w:firstLine="0"/>
+              <w:jc w:val="left"/>
+              <w:rPr>
+                <w:color w:val="auto"/>
+                <w:spacing w:val="0"/>
+                <w:position w:val="0"/>
+                <w:sz w:val="22"/>
+                <w:shd w:fill="auto" w:val="clear"/>
+              </w:rPr>
+            </w:pPr>
+            <w:r>
+              <w:rPr>
+                <w:rFonts w:ascii="Aptos" w:hAnsi="Aptos" w:cs="Aptos" w:eastAsia="Aptos"/>
+                <w:color w:val="auto"/>
+                <w:spacing w:val="0"/>
+                <w:position w:val="0"/>
+                <w:sz w:val="22"/>
+                <w:shd w:fill="auto" w:val="clear"/>
+              </w:rPr>
+              <w:t xml:space="preserve">Int </w:t>
+            </w:r>
+          </w:p>
+        </w:tc>
+        <w:tc>
+          <w:tcPr>
+            <w:tcW w:w="4833" w:type="dxa"/>
+            <w:tcBorders>
+              <w:top w:val="single" w:color="000000" w:sz="4"/>
+              <w:left w:val="single" w:color="000000" w:sz="4"/>
+              <w:bottom w:val="single" w:color="000000" w:sz="4"/>
+              <w:right w:val="single" w:color="000000" w:sz="4"/>
+            </w:tcBorders>
+            <w:shd w:color="000000" w:fill="ffffff" w:val="clear"/>
+            <w:tcMar>
+              <w:left w:w="108" w:type="dxa"/>
+              <w:right w:w="108" w:type="dxa"/>
+            </w:tcMar>
+            <w:vAlign w:val="top"/>
+          </w:tcPr>
+          <w:p>
+            <w:pPr>
+              <w:spacing w:before="0" w:after="0" w:line="240"/>
+              <w:ind w:right="0" w:left="0" w:firstLine="0"/>
+              <w:jc w:val="left"/>
+              <w:rPr>
+                <w:color w:val="auto"/>
+                <w:spacing w:val="0"/>
+                <w:position w:val="0"/>
+                <w:sz w:val="22"/>
+                <w:shd w:fill="auto" w:val="clear"/>
+              </w:rPr>
+            </w:pPr>
+            <w:r>
+              <w:rPr>
+                <w:rFonts w:ascii="Aptos" w:hAnsi="Aptos" w:cs="Aptos" w:eastAsia="Aptos"/>
+                <w:color w:val="auto"/>
+                <w:spacing w:val="0"/>
+                <w:position w:val="0"/>
+                <w:sz w:val="22"/>
+                <w:shd w:fill="auto" w:val="clear"/>
+              </w:rPr>
+              <w:t xml:space="preserve">$25 for each customer</w:t>
             </w:r>
           </w:p>
         </w:tc>
@@ -2013,127 +2390,127 @@
         </w:trPr>
         <w:tc>
           <w:tcPr>
-            <w:tcW w:w="2295" w:type="dxa"/>
-            <w:tcBorders>
-              <w:top w:val="single" w:color="000000" w:sz="4"/>
-              <w:left w:val="single" w:color="000000" w:sz="4"/>
-              <w:bottom w:val="single" w:color="000000" w:sz="4"/>
-              <w:right w:val="single" w:color="000000" w:sz="4"/>
-            </w:tcBorders>
-            <w:shd w:color="auto" w:fill="ffffff" w:val="clear"/>
-            <w:tcMar>
-              <w:left w:w="108" w:type="dxa"/>
-              <w:right w:w="108" w:type="dxa"/>
-            </w:tcMar>
-            <w:vAlign w:val="top"/>
-          </w:tcPr>
-          <w:p>
-            <w:pPr>
-              <w:spacing w:before="0" w:after="0" w:line="240"/>
-              <w:ind w:right="0" w:left="0" w:firstLine="0"/>
-              <w:jc w:val="left"/>
-              <w:rPr>
-                <w:color w:val="auto"/>
-                <w:spacing w:val="0"/>
-                <w:position w:val="0"/>
-                <w:sz w:val="22"/>
-                <w:shd w:fill="auto" w:val="clear"/>
-              </w:rPr>
-            </w:pPr>
-            <w:r>
-              <w:rPr>
-                <w:rFonts w:ascii="Aptos" w:hAnsi="Aptos" w:cs="Aptos" w:eastAsia="Aptos"/>
-                <w:color w:val="auto"/>
-                <w:spacing w:val="0"/>
-                <w:position w:val="0"/>
-                <w:sz w:val="22"/>
-                <w:shd w:fill="auto" w:val="clear"/>
-              </w:rPr>
-              <w:t xml:space="preserve">Date and time </w:t>
-            </w:r>
-          </w:p>
-        </w:tc>
-        <w:tc>
-          <w:tcPr>
-            <w:tcW w:w="2188" w:type="dxa"/>
-            <w:tcBorders>
-              <w:top w:val="single" w:color="000000" w:sz="4"/>
-              <w:left w:val="single" w:color="000000" w:sz="4"/>
-              <w:bottom w:val="single" w:color="000000" w:sz="4"/>
-              <w:right w:val="single" w:color="000000" w:sz="4"/>
-            </w:tcBorders>
-            <w:shd w:color="auto" w:fill="ffffff" w:val="clear"/>
-            <w:tcMar>
-              <w:left w:w="108" w:type="dxa"/>
-              <w:right w:w="108" w:type="dxa"/>
-            </w:tcMar>
-            <w:vAlign w:val="top"/>
-          </w:tcPr>
-          <w:p>
-            <w:pPr>
-              <w:spacing w:before="0" w:after="0" w:line="240"/>
-              <w:ind w:right="0" w:left="0" w:firstLine="0"/>
-              <w:jc w:val="left"/>
-              <w:rPr>
-                <w:color w:val="auto"/>
-                <w:spacing w:val="0"/>
-                <w:position w:val="0"/>
-                <w:sz w:val="22"/>
-                <w:shd w:fill="auto" w:val="clear"/>
-              </w:rPr>
-            </w:pPr>
-            <w:r>
-              <w:rPr>
-                <w:rFonts w:ascii="Aptos" w:hAnsi="Aptos" w:cs="Aptos" w:eastAsia="Aptos"/>
-                <w:color w:val="auto"/>
-                <w:spacing w:val="0"/>
-                <w:position w:val="0"/>
-                <w:sz w:val="22"/>
-                <w:shd w:fill="auto" w:val="clear"/>
-              </w:rPr>
-              <w:t xml:space="preserve">LocalDateTime</w:t>
-            </w:r>
-          </w:p>
-        </w:tc>
-        <w:tc>
-          <w:tcPr>
-            <w:tcW w:w="4759" w:type="dxa"/>
-            <w:tcBorders>
-              <w:top w:val="single" w:color="000000" w:sz="4"/>
-              <w:left w:val="single" w:color="000000" w:sz="4"/>
-              <w:bottom w:val="single" w:color="000000" w:sz="4"/>
-              <w:right w:val="single" w:color="000000" w:sz="4"/>
-            </w:tcBorders>
-            <w:shd w:color="auto" w:fill="ffffff" w:val="clear"/>
-            <w:tcMar>
-              <w:left w:w="108" w:type="dxa"/>
-              <w:right w:w="108" w:type="dxa"/>
-            </w:tcMar>
-            <w:vAlign w:val="top"/>
-          </w:tcPr>
-          <w:p>
-            <w:pPr>
-              <w:spacing w:before="0" w:after="0" w:line="240"/>
-              <w:ind w:right="0" w:left="0" w:firstLine="0"/>
-              <w:jc w:val="left"/>
-              <w:rPr>
-                <w:color w:val="auto"/>
-                <w:spacing w:val="0"/>
-                <w:position w:val="0"/>
-                <w:sz w:val="22"/>
-                <w:shd w:fill="auto" w:val="clear"/>
-              </w:rPr>
-            </w:pPr>
-            <w:r>
-              <w:rPr>
-                <w:rFonts w:ascii="Aptos" w:hAnsi="Aptos" w:cs="Aptos" w:eastAsia="Aptos"/>
-                <w:color w:val="auto"/>
-                <w:spacing w:val="0"/>
-                <w:position w:val="0"/>
-                <w:sz w:val="22"/>
-                <w:shd w:fill="auto" w:val="clear"/>
-              </w:rPr>
-              <w:t xml:space="preserve">The date and time of the reservation</w:t>
+            <w:tcW w:w="2317" w:type="dxa"/>
+            <w:tcBorders>
+              <w:top w:val="single" w:color="000000" w:sz="4"/>
+              <w:left w:val="single" w:color="000000" w:sz="4"/>
+              <w:bottom w:val="single" w:color="000000" w:sz="4"/>
+              <w:right w:val="single" w:color="000000" w:sz="4"/>
+            </w:tcBorders>
+            <w:shd w:color="000000" w:fill="ffffff" w:val="clear"/>
+            <w:tcMar>
+              <w:left w:w="108" w:type="dxa"/>
+              <w:right w:w="108" w:type="dxa"/>
+            </w:tcMar>
+            <w:vAlign w:val="top"/>
+          </w:tcPr>
+          <w:p>
+            <w:pPr>
+              <w:spacing w:before="0" w:after="0" w:line="240"/>
+              <w:ind w:right="0" w:left="0" w:firstLine="0"/>
+              <w:jc w:val="left"/>
+              <w:rPr>
+                <w:color w:val="auto"/>
+                <w:spacing w:val="0"/>
+                <w:position w:val="0"/>
+                <w:sz w:val="22"/>
+                <w:shd w:fill="auto" w:val="clear"/>
+              </w:rPr>
+            </w:pPr>
+            <w:r>
+              <w:rPr>
+                <w:rFonts w:ascii="Aptos" w:hAnsi="Aptos" w:cs="Aptos" w:eastAsia="Aptos"/>
+                <w:color w:val="auto"/>
+                <w:spacing w:val="0"/>
+                <w:position w:val="0"/>
+                <w:sz w:val="22"/>
+                <w:shd w:fill="auto" w:val="clear"/>
+              </w:rPr>
+              <w:t xml:space="preserve">Final Bill</w:t>
+            </w:r>
+          </w:p>
+        </w:tc>
+        <w:tc>
+          <w:tcPr>
+            <w:tcW w:w="2200" w:type="dxa"/>
+            <w:tcBorders>
+              <w:top w:val="single" w:color="000000" w:sz="4"/>
+              <w:left w:val="single" w:color="000000" w:sz="4"/>
+              <w:bottom w:val="single" w:color="000000" w:sz="4"/>
+              <w:right w:val="single" w:color="000000" w:sz="4"/>
+            </w:tcBorders>
+            <w:shd w:color="000000" w:fill="ffffff" w:val="clear"/>
+            <w:tcMar>
+              <w:left w:w="108" w:type="dxa"/>
+              <w:right w:w="108" w:type="dxa"/>
+            </w:tcMar>
+            <w:vAlign w:val="top"/>
+          </w:tcPr>
+          <w:p>
+            <w:pPr>
+              <w:spacing w:before="0" w:after="0" w:line="240"/>
+              <w:ind w:right="0" w:left="0" w:firstLine="0"/>
+              <w:jc w:val="left"/>
+              <w:rPr>
+                <w:color w:val="auto"/>
+                <w:spacing w:val="0"/>
+                <w:position w:val="0"/>
+                <w:sz w:val="22"/>
+                <w:shd w:fill="auto" w:val="clear"/>
+              </w:rPr>
+            </w:pPr>
+            <w:r>
+              <w:rPr>
+                <w:rFonts w:ascii="Aptos" w:hAnsi="Aptos" w:cs="Aptos" w:eastAsia="Aptos"/>
+                <w:color w:val="auto"/>
+                <w:spacing w:val="0"/>
+                <w:position w:val="0"/>
+                <w:sz w:val="22"/>
+                <w:shd w:fill="auto" w:val="clear"/>
+              </w:rPr>
+              <w:t xml:space="preserve">Double</w:t>
+            </w:r>
+          </w:p>
+        </w:tc>
+        <w:tc>
+          <w:tcPr>
+            <w:tcW w:w="4833" w:type="dxa"/>
+            <w:tcBorders>
+              <w:top w:val="single" w:color="000000" w:sz="4"/>
+              <w:left w:val="single" w:color="000000" w:sz="4"/>
+              <w:bottom w:val="single" w:color="000000" w:sz="4"/>
+              <w:right w:val="single" w:color="000000" w:sz="4"/>
+            </w:tcBorders>
+            <w:shd w:color="000000" w:fill="ffffff" w:val="clear"/>
+            <w:tcMar>
+              <w:left w:w="108" w:type="dxa"/>
+              <w:right w:w="108" w:type="dxa"/>
+            </w:tcMar>
+            <w:vAlign w:val="top"/>
+          </w:tcPr>
+          <w:p>
+            <w:pPr>
+              <w:spacing w:before="0" w:after="0" w:line="240"/>
+              <w:ind w:right="0" w:left="0" w:firstLine="0"/>
+              <w:jc w:val="left"/>
+              <w:rPr>
+                <w:color w:val="auto"/>
+                <w:spacing w:val="0"/>
+                <w:position w:val="0"/>
+                <w:sz w:val="22"/>
+                <w:shd w:fill="auto" w:val="clear"/>
+              </w:rPr>
+            </w:pPr>
+            <w:r>
+              <w:rPr>
+                <w:rFonts w:ascii="Aptos" w:hAnsi="Aptos" w:cs="Aptos" w:eastAsia="Aptos"/>
+                <w:color w:val="auto"/>
+                <w:spacing w:val="0"/>
+                <w:position w:val="0"/>
+                <w:sz w:val="22"/>
+                <w:shd w:fill="auto" w:val="clear"/>
+              </w:rPr>
+              <w:t xml:space="preserve">Final bill according to how many customers attend and if they have discounts</w:t>
             </w:r>
           </w:p>
         </w:tc>
@@ -2145,127 +2522,127 @@
         </w:trPr>
         <w:tc>
           <w:tcPr>
-            <w:tcW w:w="2295" w:type="dxa"/>
-            <w:tcBorders>
-              <w:top w:val="single" w:color="000000" w:sz="4"/>
-              <w:left w:val="single" w:color="000000" w:sz="4"/>
-              <w:bottom w:val="single" w:color="000000" w:sz="4"/>
-              <w:right w:val="single" w:color="000000" w:sz="4"/>
-            </w:tcBorders>
-            <w:shd w:color="auto" w:fill="ffffff" w:val="clear"/>
-            <w:tcMar>
-              <w:left w:w="108" w:type="dxa"/>
-              <w:right w:w="108" w:type="dxa"/>
-            </w:tcMar>
-            <w:vAlign w:val="top"/>
-          </w:tcPr>
-          <w:p>
-            <w:pPr>
-              <w:spacing w:before="0" w:after="0" w:line="240"/>
-              <w:ind w:right="0" w:left="0" w:firstLine="0"/>
-              <w:jc w:val="left"/>
-              <w:rPr>
-                <w:color w:val="auto"/>
-                <w:spacing w:val="0"/>
-                <w:position w:val="0"/>
-                <w:sz w:val="22"/>
-                <w:shd w:fill="auto" w:val="clear"/>
-              </w:rPr>
-            </w:pPr>
-            <w:r>
-              <w:rPr>
-                <w:rFonts w:ascii="Aptos" w:hAnsi="Aptos" w:cs="Aptos" w:eastAsia="Aptos"/>
-                <w:color w:val="auto"/>
-                <w:spacing w:val="0"/>
-                <w:position w:val="0"/>
-                <w:sz w:val="22"/>
-                <w:shd w:fill="auto" w:val="clear"/>
-              </w:rPr>
-              <w:t xml:space="preserve">Entry cost per customer</w:t>
-            </w:r>
-          </w:p>
-        </w:tc>
-        <w:tc>
-          <w:tcPr>
-            <w:tcW w:w="2188" w:type="dxa"/>
-            <w:tcBorders>
-              <w:top w:val="single" w:color="000000" w:sz="4"/>
-              <w:left w:val="single" w:color="000000" w:sz="4"/>
-              <w:bottom w:val="single" w:color="000000" w:sz="4"/>
-              <w:right w:val="single" w:color="000000" w:sz="4"/>
-            </w:tcBorders>
-            <w:shd w:color="auto" w:fill="ffffff" w:val="clear"/>
-            <w:tcMar>
-              <w:left w:w="108" w:type="dxa"/>
-              <w:right w:w="108" w:type="dxa"/>
-            </w:tcMar>
-            <w:vAlign w:val="top"/>
-          </w:tcPr>
-          <w:p>
-            <w:pPr>
-              <w:spacing w:before="0" w:after="0" w:line="240"/>
-              <w:ind w:right="0" w:left="0" w:firstLine="0"/>
-              <w:jc w:val="left"/>
-              <w:rPr>
-                <w:color w:val="auto"/>
-                <w:spacing w:val="0"/>
-                <w:position w:val="0"/>
-                <w:sz w:val="22"/>
-                <w:shd w:fill="auto" w:val="clear"/>
-              </w:rPr>
-            </w:pPr>
-            <w:r>
-              <w:rPr>
-                <w:rFonts w:ascii="Aptos" w:hAnsi="Aptos" w:cs="Aptos" w:eastAsia="Aptos"/>
-                <w:color w:val="auto"/>
-                <w:spacing w:val="0"/>
-                <w:position w:val="0"/>
-                <w:sz w:val="22"/>
-                <w:shd w:fill="auto" w:val="clear"/>
-              </w:rPr>
-              <w:t xml:space="preserve">Int </w:t>
-            </w:r>
-          </w:p>
-        </w:tc>
-        <w:tc>
-          <w:tcPr>
-            <w:tcW w:w="4759" w:type="dxa"/>
-            <w:tcBorders>
-              <w:top w:val="single" w:color="000000" w:sz="4"/>
-              <w:left w:val="single" w:color="000000" w:sz="4"/>
-              <w:bottom w:val="single" w:color="000000" w:sz="4"/>
-              <w:right w:val="single" w:color="000000" w:sz="4"/>
-            </w:tcBorders>
-            <w:shd w:color="auto" w:fill="ffffff" w:val="clear"/>
-            <w:tcMar>
-              <w:left w:w="108" w:type="dxa"/>
-              <w:right w:w="108" w:type="dxa"/>
-            </w:tcMar>
-            <w:vAlign w:val="top"/>
-          </w:tcPr>
-          <w:p>
-            <w:pPr>
-              <w:spacing w:before="0" w:after="0" w:line="240"/>
-              <w:ind w:right="0" w:left="0" w:firstLine="0"/>
-              <w:jc w:val="left"/>
-              <w:rPr>
-                <w:color w:val="auto"/>
-                <w:spacing w:val="0"/>
-                <w:position w:val="0"/>
-                <w:sz w:val="22"/>
-                <w:shd w:fill="auto" w:val="clear"/>
-              </w:rPr>
-            </w:pPr>
-            <w:r>
-              <w:rPr>
-                <w:rFonts w:ascii="Aptos" w:hAnsi="Aptos" w:cs="Aptos" w:eastAsia="Aptos"/>
-                <w:color w:val="auto"/>
-                <w:spacing w:val="0"/>
-                <w:position w:val="0"/>
-                <w:sz w:val="22"/>
-                <w:shd w:fill="auto" w:val="clear"/>
-              </w:rPr>
-              <w:t xml:space="preserve">$25 for each customer</w:t>
+            <w:tcW w:w="2317" w:type="dxa"/>
+            <w:tcBorders>
+              <w:top w:val="single" w:color="000000" w:sz="4"/>
+              <w:left w:val="single" w:color="000000" w:sz="4"/>
+              <w:bottom w:val="single" w:color="000000" w:sz="4"/>
+              <w:right w:val="single" w:color="000000" w:sz="4"/>
+            </w:tcBorders>
+            <w:shd w:color="000000" w:fill="ffffff" w:val="clear"/>
+            <w:tcMar>
+              <w:left w:w="108" w:type="dxa"/>
+              <w:right w:w="108" w:type="dxa"/>
+            </w:tcMar>
+            <w:vAlign w:val="top"/>
+          </w:tcPr>
+          <w:p>
+            <w:pPr>
+              <w:spacing w:before="0" w:after="0" w:line="240"/>
+              <w:ind w:right="0" w:left="0" w:firstLine="0"/>
+              <w:jc w:val="left"/>
+              <w:rPr>
+                <w:color w:val="auto"/>
+                <w:spacing w:val="0"/>
+                <w:position w:val="0"/>
+                <w:sz w:val="22"/>
+                <w:shd w:fill="auto" w:val="clear"/>
+              </w:rPr>
+            </w:pPr>
+            <w:r>
+              <w:rPr>
+                <w:rFonts w:ascii="Aptos" w:hAnsi="Aptos" w:cs="Aptos" w:eastAsia="Aptos"/>
+                <w:color w:val="auto"/>
+                <w:spacing w:val="0"/>
+                <w:position w:val="0"/>
+                <w:sz w:val="22"/>
+                <w:shd w:fill="auto" w:val="clear"/>
+              </w:rPr>
+              <w:t xml:space="preserve">Children discount</w:t>
+            </w:r>
+          </w:p>
+        </w:tc>
+        <w:tc>
+          <w:tcPr>
+            <w:tcW w:w="2200" w:type="dxa"/>
+            <w:tcBorders>
+              <w:top w:val="single" w:color="000000" w:sz="4"/>
+              <w:left w:val="single" w:color="000000" w:sz="4"/>
+              <w:bottom w:val="single" w:color="000000" w:sz="4"/>
+              <w:right w:val="single" w:color="000000" w:sz="4"/>
+            </w:tcBorders>
+            <w:shd w:color="000000" w:fill="ffffff" w:val="clear"/>
+            <w:tcMar>
+              <w:left w:w="108" w:type="dxa"/>
+              <w:right w:w="108" w:type="dxa"/>
+            </w:tcMar>
+            <w:vAlign w:val="top"/>
+          </w:tcPr>
+          <w:p>
+            <w:pPr>
+              <w:spacing w:before="0" w:after="0" w:line="240"/>
+              <w:ind w:right="0" w:left="0" w:firstLine="0"/>
+              <w:jc w:val="left"/>
+              <w:rPr>
+                <w:color w:val="auto"/>
+                <w:spacing w:val="0"/>
+                <w:position w:val="0"/>
+                <w:sz w:val="22"/>
+                <w:shd w:fill="auto" w:val="clear"/>
+              </w:rPr>
+            </w:pPr>
+            <w:r>
+              <w:rPr>
+                <w:rFonts w:ascii="Aptos" w:hAnsi="Aptos" w:cs="Aptos" w:eastAsia="Aptos"/>
+                <w:color w:val="auto"/>
+                <w:spacing w:val="0"/>
+                <w:position w:val="0"/>
+                <w:sz w:val="22"/>
+                <w:shd w:fill="auto" w:val="clear"/>
+              </w:rPr>
+              <w:t xml:space="preserve">Double</w:t>
+            </w:r>
+          </w:p>
+        </w:tc>
+        <w:tc>
+          <w:tcPr>
+            <w:tcW w:w="4833" w:type="dxa"/>
+            <w:tcBorders>
+              <w:top w:val="single" w:color="000000" w:sz="4"/>
+              <w:left w:val="single" w:color="000000" w:sz="4"/>
+              <w:bottom w:val="single" w:color="000000" w:sz="4"/>
+              <w:right w:val="single" w:color="000000" w:sz="4"/>
+            </w:tcBorders>
+            <w:shd w:color="000000" w:fill="ffffff" w:val="clear"/>
+            <w:tcMar>
+              <w:left w:w="108" w:type="dxa"/>
+              <w:right w:w="108" w:type="dxa"/>
+            </w:tcMar>
+            <w:vAlign w:val="top"/>
+          </w:tcPr>
+          <w:p>
+            <w:pPr>
+              <w:spacing w:before="0" w:after="0" w:line="240"/>
+              <w:ind w:right="0" w:left="0" w:firstLine="0"/>
+              <w:jc w:val="left"/>
+              <w:rPr>
+                <w:color w:val="auto"/>
+                <w:spacing w:val="0"/>
+                <w:position w:val="0"/>
+                <w:sz w:val="22"/>
+                <w:shd w:fill="auto" w:val="clear"/>
+              </w:rPr>
+            </w:pPr>
+            <w:r>
+              <w:rPr>
+                <w:rFonts w:ascii="Aptos" w:hAnsi="Aptos" w:cs="Aptos" w:eastAsia="Aptos"/>
+                <w:color w:val="auto"/>
+                <w:spacing w:val="0"/>
+                <w:position w:val="0"/>
+                <w:sz w:val="22"/>
+                <w:shd w:fill="auto" w:val="clear"/>
+              </w:rPr>
+              <w:t xml:space="preserve">20% off the bill</w:t>
             </w:r>
           </w:p>
         </w:tc>
@@ -2277,56 +2654,56 @@
         </w:trPr>
         <w:tc>
           <w:tcPr>
-            <w:tcW w:w="2295" w:type="dxa"/>
-            <w:tcBorders>
-              <w:top w:val="single" w:color="000000" w:sz="4"/>
-              <w:left w:val="single" w:color="000000" w:sz="4"/>
-              <w:bottom w:val="single" w:color="000000" w:sz="4"/>
-              <w:right w:val="single" w:color="000000" w:sz="4"/>
-            </w:tcBorders>
-            <w:shd w:color="auto" w:fill="ffffff" w:val="clear"/>
-            <w:tcMar>
-              <w:left w:w="108" w:type="dxa"/>
-              <w:right w:w="108" w:type="dxa"/>
-            </w:tcMar>
-            <w:vAlign w:val="top"/>
-          </w:tcPr>
-          <w:p>
-            <w:pPr>
-              <w:spacing w:before="0" w:after="0" w:line="240"/>
-              <w:ind w:right="0" w:left="0" w:firstLine="0"/>
-              <w:jc w:val="left"/>
-              <w:rPr>
-                <w:color w:val="auto"/>
-                <w:spacing w:val="0"/>
-                <w:position w:val="0"/>
-                <w:sz w:val="22"/>
-                <w:shd w:fill="auto" w:val="clear"/>
-              </w:rPr>
-            </w:pPr>
-            <w:r>
-              <w:rPr>
-                <w:rFonts w:ascii="Aptos" w:hAnsi="Aptos" w:cs="Aptos" w:eastAsia="Aptos"/>
-                <w:color w:val="auto"/>
-                <w:spacing w:val="0"/>
-                <w:position w:val="0"/>
-                <w:sz w:val="22"/>
-                <w:shd w:fill="auto" w:val="clear"/>
-              </w:rPr>
-              <w:t xml:space="preserve">Final Bill</w:t>
-            </w:r>
-          </w:p>
-        </w:tc>
-        <w:tc>
-          <w:tcPr>
-            <w:tcW w:w="2188" w:type="dxa"/>
-            <w:tcBorders>
-              <w:top w:val="single" w:color="000000" w:sz="4"/>
-              <w:left w:val="single" w:color="000000" w:sz="4"/>
-              <w:bottom w:val="single" w:color="000000" w:sz="4"/>
-              <w:right w:val="single" w:color="000000" w:sz="4"/>
-            </w:tcBorders>
-            <w:shd w:color="auto" w:fill="ffffff" w:val="clear"/>
+            <w:tcW w:w="2317" w:type="dxa"/>
+            <w:tcBorders>
+              <w:top w:val="single" w:color="000000" w:sz="4"/>
+              <w:left w:val="single" w:color="000000" w:sz="4"/>
+              <w:bottom w:val="single" w:color="000000" w:sz="4"/>
+              <w:right w:val="single" w:color="000000" w:sz="4"/>
+            </w:tcBorders>
+            <w:shd w:color="000000" w:fill="ffffff" w:val="clear"/>
+            <w:tcMar>
+              <w:left w:w="108" w:type="dxa"/>
+              <w:right w:w="108" w:type="dxa"/>
+            </w:tcMar>
+            <w:vAlign w:val="top"/>
+          </w:tcPr>
+          <w:p>
+            <w:pPr>
+              <w:spacing w:before="0" w:after="0" w:line="240"/>
+              <w:ind w:right="0" w:left="0" w:firstLine="0"/>
+              <w:jc w:val="left"/>
+              <w:rPr>
+                <w:color w:val="auto"/>
+                <w:spacing w:val="0"/>
+                <w:position w:val="0"/>
+                <w:sz w:val="22"/>
+                <w:shd w:fill="auto" w:val="clear"/>
+              </w:rPr>
+            </w:pPr>
+            <w:r>
+              <w:rPr>
+                <w:rFonts w:ascii="Aptos" w:hAnsi="Aptos" w:cs="Aptos" w:eastAsia="Aptos"/>
+                <w:color w:val="auto"/>
+                <w:spacing w:val="0"/>
+                <w:position w:val="0"/>
+                <w:sz w:val="22"/>
+                <w:shd w:fill="auto" w:val="clear"/>
+              </w:rPr>
+              <w:t xml:space="preserve">Senior discount</w:t>
+            </w:r>
+          </w:p>
+        </w:tc>
+        <w:tc>
+          <w:tcPr>
+            <w:tcW w:w="2200" w:type="dxa"/>
+            <w:tcBorders>
+              <w:top w:val="single" w:color="000000" w:sz="4"/>
+              <w:left w:val="single" w:color="000000" w:sz="4"/>
+              <w:bottom w:val="single" w:color="000000" w:sz="4"/>
+              <w:right w:val="single" w:color="000000" w:sz="4"/>
+            </w:tcBorders>
+            <w:shd w:color="000000" w:fill="ffffff" w:val="clear"/>
             <w:tcMar>
               <w:left w:w="108" w:type="dxa"/>
               <w:right w:w="108" w:type="dxa"/>
@@ -2361,278 +2738,14 @@
         </w:tc>
         <w:tc>
           <w:tcPr>
-            <w:tcW w:w="4759" w:type="dxa"/>
-            <w:tcBorders>
-              <w:top w:val="single" w:color="000000" w:sz="4"/>
-              <w:left w:val="single" w:color="000000" w:sz="4"/>
-              <w:bottom w:val="single" w:color="000000" w:sz="4"/>
-              <w:right w:val="single" w:color="000000" w:sz="4"/>
-            </w:tcBorders>
-            <w:shd w:color="auto" w:fill="ffffff" w:val="clear"/>
-            <w:tcMar>
-              <w:left w:w="108" w:type="dxa"/>
-              <w:right w:w="108" w:type="dxa"/>
-            </w:tcMar>
-            <w:vAlign w:val="top"/>
-          </w:tcPr>
-          <w:p>
-            <w:pPr>
-              <w:spacing w:before="0" w:after="0" w:line="240"/>
-              <w:ind w:right="0" w:left="0" w:firstLine="0"/>
-              <w:jc w:val="left"/>
-              <w:rPr>
-                <w:color w:val="auto"/>
-                <w:spacing w:val="0"/>
-                <w:position w:val="0"/>
-                <w:sz w:val="22"/>
-                <w:shd w:fill="auto" w:val="clear"/>
-              </w:rPr>
-            </w:pPr>
-            <w:r>
-              <w:rPr>
-                <w:rFonts w:ascii="Aptos" w:hAnsi="Aptos" w:cs="Aptos" w:eastAsia="Aptos"/>
-                <w:color w:val="auto"/>
-                <w:spacing w:val="0"/>
-                <w:position w:val="0"/>
-                <w:sz w:val="22"/>
-                <w:shd w:fill="auto" w:val="clear"/>
-              </w:rPr>
-              <w:t xml:space="preserve">Final bill according to how many customers attend and if they have discounts</w:t>
-            </w:r>
-          </w:p>
-        </w:tc>
-      </w:tr>
-      <w:tr>
-        <w:trPr>
-          <w:trHeight w:val="1" w:hRule="atLeast"/>
-          <w:jc w:val="left"/>
-        </w:trPr>
-        <w:tc>
-          <w:tcPr>
-            <w:tcW w:w="2295" w:type="dxa"/>
-            <w:tcBorders>
-              <w:top w:val="single" w:color="000000" w:sz="4"/>
-              <w:left w:val="single" w:color="000000" w:sz="4"/>
-              <w:bottom w:val="single" w:color="000000" w:sz="4"/>
-              <w:right w:val="single" w:color="000000" w:sz="4"/>
-            </w:tcBorders>
-            <w:shd w:color="auto" w:fill="ffffff" w:val="clear"/>
-            <w:tcMar>
-              <w:left w:w="108" w:type="dxa"/>
-              <w:right w:w="108" w:type="dxa"/>
-            </w:tcMar>
-            <w:vAlign w:val="top"/>
-          </w:tcPr>
-          <w:p>
-            <w:pPr>
-              <w:spacing w:before="0" w:after="0" w:line="240"/>
-              <w:ind w:right="0" w:left="0" w:firstLine="0"/>
-              <w:jc w:val="left"/>
-              <w:rPr>
-                <w:color w:val="auto"/>
-                <w:spacing w:val="0"/>
-                <w:position w:val="0"/>
-                <w:sz w:val="22"/>
-                <w:shd w:fill="auto" w:val="clear"/>
-              </w:rPr>
-            </w:pPr>
-            <w:r>
-              <w:rPr>
-                <w:rFonts w:ascii="Aptos" w:hAnsi="Aptos" w:cs="Aptos" w:eastAsia="Aptos"/>
-                <w:color w:val="auto"/>
-                <w:spacing w:val="0"/>
-                <w:position w:val="0"/>
-                <w:sz w:val="22"/>
-                <w:shd w:fill="auto" w:val="clear"/>
-              </w:rPr>
-              <w:t xml:space="preserve">Children discount</w:t>
-            </w:r>
-          </w:p>
-        </w:tc>
-        <w:tc>
-          <w:tcPr>
-            <w:tcW w:w="2188" w:type="dxa"/>
-            <w:tcBorders>
-              <w:top w:val="single" w:color="000000" w:sz="4"/>
-              <w:left w:val="single" w:color="000000" w:sz="4"/>
-              <w:bottom w:val="single" w:color="000000" w:sz="4"/>
-              <w:right w:val="single" w:color="000000" w:sz="4"/>
-            </w:tcBorders>
-            <w:shd w:color="auto" w:fill="ffffff" w:val="clear"/>
-            <w:tcMar>
-              <w:left w:w="108" w:type="dxa"/>
-              <w:right w:w="108" w:type="dxa"/>
-            </w:tcMar>
-            <w:vAlign w:val="top"/>
-          </w:tcPr>
-          <w:p>
-            <w:pPr>
-              <w:spacing w:before="0" w:after="0" w:line="240"/>
-              <w:ind w:right="0" w:left="0" w:firstLine="0"/>
-              <w:jc w:val="left"/>
-              <w:rPr>
-                <w:color w:val="auto"/>
-                <w:spacing w:val="0"/>
-                <w:position w:val="0"/>
-                <w:sz w:val="22"/>
-                <w:shd w:fill="auto" w:val="clear"/>
-              </w:rPr>
-            </w:pPr>
-            <w:r>
-              <w:rPr>
-                <w:rFonts w:ascii="Aptos" w:hAnsi="Aptos" w:cs="Aptos" w:eastAsia="Aptos"/>
-                <w:color w:val="auto"/>
-                <w:spacing w:val="0"/>
-                <w:position w:val="0"/>
-                <w:sz w:val="22"/>
-                <w:shd w:fill="auto" w:val="clear"/>
-              </w:rPr>
-              <w:t xml:space="preserve">Double</w:t>
-            </w:r>
-          </w:p>
-        </w:tc>
-        <w:tc>
-          <w:tcPr>
-            <w:tcW w:w="4759" w:type="dxa"/>
-            <w:tcBorders>
-              <w:top w:val="single" w:color="000000" w:sz="4"/>
-              <w:left w:val="single" w:color="000000" w:sz="4"/>
-              <w:bottom w:val="single" w:color="000000" w:sz="4"/>
-              <w:right w:val="single" w:color="000000" w:sz="4"/>
-            </w:tcBorders>
-            <w:shd w:color="auto" w:fill="ffffff" w:val="clear"/>
-            <w:tcMar>
-              <w:left w:w="108" w:type="dxa"/>
-              <w:right w:w="108" w:type="dxa"/>
-            </w:tcMar>
-            <w:vAlign w:val="top"/>
-          </w:tcPr>
-          <w:p>
-            <w:pPr>
-              <w:spacing w:before="0" w:after="0" w:line="240"/>
-              <w:ind w:right="0" w:left="0" w:firstLine="0"/>
-              <w:jc w:val="left"/>
-              <w:rPr>
-                <w:color w:val="auto"/>
-                <w:spacing w:val="0"/>
-                <w:position w:val="0"/>
-                <w:sz w:val="22"/>
-                <w:shd w:fill="auto" w:val="clear"/>
-              </w:rPr>
-            </w:pPr>
-            <w:r>
-              <w:rPr>
-                <w:rFonts w:ascii="Aptos" w:hAnsi="Aptos" w:cs="Aptos" w:eastAsia="Aptos"/>
-                <w:color w:val="auto"/>
-                <w:spacing w:val="0"/>
-                <w:position w:val="0"/>
-                <w:sz w:val="22"/>
-                <w:shd w:fill="auto" w:val="clear"/>
-              </w:rPr>
-              <w:t xml:space="preserve">20% off the bill</w:t>
-            </w:r>
-          </w:p>
-        </w:tc>
-      </w:tr>
-      <w:tr>
-        <w:trPr>
-          <w:trHeight w:val="1" w:hRule="atLeast"/>
-          <w:jc w:val="left"/>
-        </w:trPr>
-        <w:tc>
-          <w:tcPr>
-            <w:tcW w:w="2295" w:type="dxa"/>
-            <w:tcBorders>
-              <w:top w:val="single" w:color="000000" w:sz="4"/>
-              <w:left w:val="single" w:color="000000" w:sz="4"/>
-              <w:bottom w:val="single" w:color="000000" w:sz="4"/>
-              <w:right w:val="single" w:color="000000" w:sz="4"/>
-            </w:tcBorders>
-            <w:shd w:color="auto" w:fill="ffffff" w:val="clear"/>
-            <w:tcMar>
-              <w:left w:w="108" w:type="dxa"/>
-              <w:right w:w="108" w:type="dxa"/>
-            </w:tcMar>
-            <w:vAlign w:val="top"/>
-          </w:tcPr>
-          <w:p>
-            <w:pPr>
-              <w:spacing w:before="0" w:after="0" w:line="240"/>
-              <w:ind w:right="0" w:left="0" w:firstLine="0"/>
-              <w:jc w:val="left"/>
-              <w:rPr>
-                <w:color w:val="auto"/>
-                <w:spacing w:val="0"/>
-                <w:position w:val="0"/>
-                <w:sz w:val="22"/>
-                <w:shd w:fill="auto" w:val="clear"/>
-              </w:rPr>
-            </w:pPr>
-            <w:r>
-              <w:rPr>
-                <w:rFonts w:ascii="Aptos" w:hAnsi="Aptos" w:cs="Aptos" w:eastAsia="Aptos"/>
-                <w:color w:val="auto"/>
-                <w:spacing w:val="0"/>
-                <w:position w:val="0"/>
-                <w:sz w:val="22"/>
-                <w:shd w:fill="auto" w:val="clear"/>
-              </w:rPr>
-              <w:t xml:space="preserve">Senior discount</w:t>
-            </w:r>
-          </w:p>
-        </w:tc>
-        <w:tc>
-          <w:tcPr>
-            <w:tcW w:w="2188" w:type="dxa"/>
-            <w:tcBorders>
-              <w:top w:val="single" w:color="000000" w:sz="4"/>
-              <w:left w:val="single" w:color="000000" w:sz="4"/>
-              <w:bottom w:val="single" w:color="000000" w:sz="4"/>
-              <w:right w:val="single" w:color="000000" w:sz="4"/>
-            </w:tcBorders>
-            <w:shd w:color="auto" w:fill="ffffff" w:val="clear"/>
-            <w:tcMar>
-              <w:left w:w="108" w:type="dxa"/>
-              <w:right w:w="108" w:type="dxa"/>
-            </w:tcMar>
-            <w:vAlign w:val="top"/>
-          </w:tcPr>
-          <w:p>
-            <w:pPr>
-              <w:spacing w:before="0" w:after="0" w:line="240"/>
-              <w:ind w:right="0" w:left="0" w:firstLine="0"/>
-              <w:jc w:val="left"/>
-              <w:rPr>
-                <w:color w:val="auto"/>
-                <w:spacing w:val="0"/>
-                <w:position w:val="0"/>
-                <w:sz w:val="22"/>
-                <w:shd w:fill="auto" w:val="clear"/>
-              </w:rPr>
-            </w:pPr>
-            <w:r>
-              <w:rPr>
-                <w:rFonts w:ascii="Aptos" w:hAnsi="Aptos" w:cs="Aptos" w:eastAsia="Aptos"/>
-                <w:color w:val="auto"/>
-                <w:spacing w:val="0"/>
-                <w:position w:val="0"/>
-                <w:sz w:val="22"/>
-                <w:shd w:fill="auto" w:val="clear"/>
-              </w:rPr>
-              <w:t xml:space="preserve">Double</w:t>
-            </w:r>
-          </w:p>
-        </w:tc>
-        <w:tc>
-          <w:tcPr>
-            <w:tcW w:w="4759" w:type="dxa"/>
-            <w:tcBorders>
-              <w:top w:val="single" w:color="000000" w:sz="4"/>
-              <w:left w:val="single" w:color="000000" w:sz="4"/>
-              <w:bottom w:val="single" w:color="000000" w:sz="4"/>
-              <w:right w:val="single" w:color="000000" w:sz="4"/>
-            </w:tcBorders>
-            <w:shd w:color="auto" w:fill="ffffff" w:val="clear"/>
+            <w:tcW w:w="4833" w:type="dxa"/>
+            <w:tcBorders>
+              <w:top w:val="single" w:color="000000" w:sz="4"/>
+              <w:left w:val="single" w:color="000000" w:sz="4"/>
+              <w:bottom w:val="single" w:color="000000" w:sz="4"/>
+              <w:right w:val="single" w:color="000000" w:sz="4"/>
+            </w:tcBorders>
+            <w:shd w:color="000000" w:fill="ffffff" w:val="clear"/>
             <w:tcMar>
               <w:left w:w="108" w:type="dxa"/>
               <w:right w:w="108" w:type="dxa"/>
@@ -2696,11 +2809,9 @@
       </w:r>
     </w:p>
     <w:tbl>
-      <w:tblPr>
-        <w:tblInd w:w="108" w:type="dxa"/>
-      </w:tblPr>
+      <w:tblPr/>
       <w:tblGrid>
-        <w:gridCol w:w="9242"/>
+        <w:gridCol w:w="9350"/>
       </w:tblGrid>
       <w:tr>
         <w:trPr>
@@ -2709,14 +2820,14 @@
         </w:trPr>
         <w:tc>
           <w:tcPr>
-            <w:tcW w:w="9242" w:type="dxa"/>
-            <w:tcBorders>
-              <w:top w:val="single" w:color="000000" w:sz="4"/>
-              <w:left w:val="single" w:color="000000" w:sz="4"/>
-              <w:bottom w:val="single" w:color="000000" w:sz="4"/>
-              <w:right w:val="single" w:color="000000" w:sz="4"/>
-            </w:tcBorders>
-            <w:shd w:color="auto" w:fill="ffffff" w:val="clear"/>
+            <w:tcW w:w="9350" w:type="dxa"/>
+            <w:tcBorders>
+              <w:top w:val="single" w:color="000000" w:sz="4"/>
+              <w:left w:val="single" w:color="000000" w:sz="4"/>
+              <w:bottom w:val="single" w:color="000000" w:sz="4"/>
+              <w:right w:val="single" w:color="000000" w:sz="4"/>
+            </w:tcBorders>
+            <w:shd w:color="000000" w:fill="ffffff" w:val="clear"/>
             <w:tcMar>
               <w:left w:w="108" w:type="dxa"/>
               <w:right w:w="108" w:type="dxa"/>
@@ -2727,7 +2838,7 @@
             <w:pPr>
               <w:numPr>
                 <w:ilvl w:val="0"/>
-                <w:numId w:val="51"/>
+                <w:numId w:val="55"/>
               </w:numPr>
               <w:spacing w:before="0" w:after="0" w:line="240"/>
               <w:ind w:right="0" w:left="720" w:hanging="360"/>
@@ -2768,7 +2879,7 @@
             <w:pPr>
               <w:numPr>
                 <w:ilvl w:val="0"/>
-                <w:numId w:val="51"/>
+                <w:numId w:val="55"/>
               </w:numPr>
               <w:spacing w:before="180" w:after="0" w:line="240"/>
               <w:ind w:right="0" w:left="720" w:hanging="360"/>
@@ -2809,7 +2920,7 @@
             <w:pPr>
               <w:numPr>
                 <w:ilvl w:val="0"/>
-                <w:numId w:val="51"/>
+                <w:numId w:val="55"/>
               </w:numPr>
               <w:spacing w:before="180" w:after="0" w:line="240"/>
               <w:ind w:right="0" w:left="720" w:hanging="360"/>
@@ -2832,7 +2943,7 @@
                 <w:sz w:val="21"/>
                 <w:shd w:fill="FFFFFF" w:val="clear"/>
               </w:rPr>
-              <w:t xml:space="preserve">Children under the age of 10 receive a 20% discount.</w:t>
+              <w:t xml:space="preserve">Children receive a 20% discount.</w:t>
             </w:r>
             <w:r>
               <w:rPr>
@@ -2850,7 +2961,7 @@
             <w:pPr>
               <w:numPr>
                 <w:ilvl w:val="0"/>
-                <w:numId w:val="51"/>
+                <w:numId w:val="55"/>
               </w:numPr>
               <w:spacing w:before="180" w:after="0" w:line="240"/>
               <w:ind w:right="0" w:left="720" w:hanging="360"/>
@@ -2873,7 +2984,7 @@
                 <w:sz w:val="21"/>
                 <w:shd w:fill="FFFFFF" w:val="clear"/>
               </w:rPr>
-              <w:t xml:space="preserve">Seniors over the age of 65 receive a 15% discount.</w:t>
+              <w:t xml:space="preserve">Seniors receive a 15% discount.</w:t>
             </w:r>
             <w:r>
               <w:rPr>
@@ -2891,7 +3002,7 @@
             <w:pPr>
               <w:numPr>
                 <w:ilvl w:val="0"/>
-                <w:numId w:val="51"/>
+                <w:numId w:val="55"/>
               </w:numPr>
               <w:spacing w:before="180" w:after="0" w:line="240"/>
               <w:ind w:right="0" w:left="720" w:hanging="360"/>
@@ -2932,7 +3043,7 @@
             <w:pPr>
               <w:numPr>
                 <w:ilvl w:val="0"/>
-                <w:numId w:val="51"/>
+                <w:numId w:val="55"/>
               </w:numPr>
               <w:spacing w:before="180" w:after="0" w:line="240"/>
               <w:ind w:right="0" w:left="720" w:hanging="360"/>
@@ -3084,7 +3195,7 @@
       <w:lvlText w:val="•"/>
     </w:lvl>
   </w:abstractNum>
-  <w:num w:numId="51">
+  <w:num w:numId="55">
     <w:abstractNumId w:val="0"/>
   </w:num>
 </w:numbering>

</xml_diff>